<commit_message>
Added slides on Infringement & Fair Use Factors
Added elements of infringement, access, and striking similarity.
Added expanded slides on 4-factor Fair Use Test.
</commit_message>
<xml_diff>
--- a/Copyright_Infringement/Copyright_Infringement.docx
+++ b/Copyright_Infringement/Copyright_Infringement.docx
@@ -143,11 +143,6 @@
     <w:p>
       <w:r>
         <w:t xml:space="preserve">If I write an original song, and you just happen to INDEPENDENTLY create an identical song, even though you have never heard my song or read my music, I have no recourse against you under the copyright laws.</w:t>
-      </w:r>
-    </w:p>
-    <w:p>
-      <w:r>
-        <w:t xml:space="preserve">Therefore to prove copyright infringement, the copyright holder must prove that the accused infringers HAD ACCESS TO THE ORIGINAL WORK and COPIED it.</w:t>
       </w:r>
     </w:p>
     <w:p>
@@ -201,15 +196,163 @@
         </w:numPr>
       </w:pPr>
       <w:r>
-        <w:t xml:space="preserve">Copying, which may be proved by direct or circumstantial evidence.</w:t>
+        <w:t xml:space="preserve">Copying of constituent elements of the work that are original.</w:t>
+      </w:r>
+    </w:p>
+    <w:p>
+      <w:hyperlink r:id="rId26">
+        <w:r>
+          <w:rPr>
+            <w:rStyle w:val="Link"/>
+          </w:rPr>
+          <w:t xml:space="preserve">Feist Publications v. Rural Telephone Service Co.</w:t>
+        </w:r>
+      </w:hyperlink>
+      <w:r>
+        <w:t xml:space="preserve"> </w:t>
+      </w:r>
+      <w:r>
+        <w:t xml:space="preserve">(S.Ct. 1991)</w:t>
+      </w:r>
+    </w:p>
+    <w:p>
+      <w:pPr>
+        <w:pStyle w:val="Heading4"/>
+      </w:pPr>
+      <w:bookmarkStart w:id="27" w:name="access-substantial-similarity"/>
+      <w:bookmarkEnd w:id="27"/>
+      <w:r>
+        <w:t xml:space="preserve">Access &amp; Substantial Similarity</w:t>
+      </w:r>
+    </w:p>
+    <w:p>
+      <w:r>
+        <w:t xml:space="preserve">Direct evidence of copying is rare, so courts rely instead on circumstantial evidence to prove copying, usually by allowing the plaintiff to prove that the works are substantially similar and that the defendant had</w:t>
+      </w:r>
+      <w:r>
+        <w:t xml:space="preserve"> </w:t>
+      </w:r>
+      <w:r>
+        <w:rPr>
+          <w:b/>
+        </w:rPr>
+        <w:t xml:space="preserve">access</w:t>
+      </w:r>
+      <w:r>
+        <w:t xml:space="preserve"> </w:t>
+      </w:r>
+      <w:r>
+        <w:t xml:space="preserve">to the work.</w:t>
+      </w:r>
+    </w:p>
+    <w:p>
+      <w:r>
+        <w:t xml:space="preserve">Access is usually a crucial component of any copyright claim, because similarity alone is usually not enough. Creating a substantially similar work is not a copyright violation unless the defendant COPIED plaintiff's work.</w:t>
+      </w:r>
+    </w:p>
+    <w:p>
+      <w:pPr>
+        <w:pStyle w:val="BlockQuote"/>
+      </w:pPr>
+      <w:r>
+        <w:t xml:space="preserve">Plaintiff has the burden of proving that the defendant copied original elements from the plaintiff’s copyrighted work. The plaintiff may show the defendant copied from the work by showing by a preponderance of the evidence that the</w:t>
+      </w:r>
+      <w:r>
+        <w:t xml:space="preserve"> </w:t>
+      </w:r>
+      <w:r>
+        <w:rPr>
+          <w:b/>
+        </w:rPr>
+        <w:t xml:space="preserve">defendant had access</w:t>
+      </w:r>
+      <w:r>
+        <w:t xml:space="preserve"> </w:t>
+      </w:r>
+      <w:r>
+        <w:t xml:space="preserve">to the plaintiff’s copyrighted work and that there are substantial similarities between the defendant’s work and original elements of the plaintiff’s work.</w:t>
+      </w:r>
+    </w:p>
+    <w:p>
+      <w:hyperlink r:id="rId28">
+        <w:r>
+          <w:rPr>
+            <w:rStyle w:val="Link"/>
+          </w:rPr>
+          <w:t xml:space="preserve">U.S. Courts for the Ninth Circuit Manual of Model Civil Jury Instructions: 17.15 Copying—Access and Substantial Similarity</w:t>
+        </w:r>
+      </w:hyperlink>
+      <w:r>
+        <w:t xml:space="preserve">.</w:t>
+      </w:r>
+    </w:p>
+    <w:p>
+      <w:pPr>
+        <w:pStyle w:val="Heading4"/>
+      </w:pPr>
+      <w:bookmarkStart w:id="29" w:name="striking-similarity"/>
+      <w:bookmarkEnd w:id="29"/>
+      <w:r>
+        <w:t xml:space="preserve">Striking Similarity</w:t>
+      </w:r>
+    </w:p>
+    <w:p>
+      <w:r>
+        <w:t xml:space="preserve">If the plaintiff is unable to prove that the defendant had access to plaintiff's work, then sometimes the court may allow plaintiff to prove that the two works are so</w:t>
+      </w:r>
+      <w:r>
+        <w:t xml:space="preserve"> </w:t>
+      </w:r>
+      <w:r>
+        <w:rPr>
+          <w:b/>
+        </w:rPr>
+        <w:t xml:space="preserve">strikingly similar</w:t>
+      </w:r>
+      <w:r>
+        <w:t xml:space="preserve"> </w:t>
+      </w:r>
+      <w:r>
+        <w:t xml:space="preserve">that defendant must have had access. However courts are careful to point out that proof of striking similarity is</w:t>
+      </w:r>
+    </w:p>
+    <w:p>
+      <w:pPr>
+        <w:pStyle w:val="BlockQuote"/>
+      </w:pPr>
+      <w:r>
+        <w:t xml:space="preserve">just one piece of circumstantial evidence tending to show access and must not be considered in isolation; it must be considered together with other types of circumstantial relating to access.</w:t>
+      </w:r>
+    </w:p>
+    <w:p>
+      <w:r>
+        <w:t xml:space="preserve">See</w:t>
+      </w:r>
+      <w:r>
+        <w:t xml:space="preserve"> </w:t>
+      </w:r>
+      <w:hyperlink r:id="rId30">
+        <w:r>
+          <w:rPr>
+            <w:i/>
+            <w:rStyle w:val="Link"/>
+          </w:rPr>
+          <w:t xml:space="preserve">Selle v. Gibb</w:t>
+        </w:r>
+      </w:hyperlink>
+      <w:r>
+        <w:t xml:space="preserve"> </w:t>
+      </w:r>
+      <w:r>
+        <w:t xml:space="preserve">below.</w:t>
       </w:r>
     </w:p>
     <w:p>
       <w:pPr>
         <w:pStyle w:val="Heading3"/>
       </w:pPr>
-      <w:bookmarkStart w:id="26" w:name="bright-tunes-music-corp.-v.-harrisongs-music-ltd."/>
-      <w:bookmarkEnd w:id="26"/>
+      <w:bookmarkStart w:id="31" w:name="bright-tunes-music-corp.-v.-harrisongs-music-ltd."/>
+      <w:bookmarkEnd w:id="31"/>
       <w:r>
         <w:rPr>
           <w:i/>
@@ -221,8 +364,8 @@
       <w:pPr>
         <w:pStyle w:val="Heading6"/>
       </w:pPr>
-      <w:bookmarkStart w:id="27" w:name="us-southern-district-new-york-1976"/>
-      <w:bookmarkEnd w:id="27"/>
+      <w:bookmarkStart w:id="32" w:name="us-southern-district-new-york-1976"/>
+      <w:bookmarkEnd w:id="32"/>
       <w:r>
         <w:t xml:space="preserve">US Southern District New York (1976)</w:t>
       </w:r>
@@ -235,7 +378,7 @@
           <w:ilvl w:val="0"/>
         </w:numPr>
       </w:pPr>
-      <w:hyperlink r:id="rId28">
+      <w:hyperlink r:id="rId33">
         <w:r>
           <w:rPr>
             <w:rStyle w:val="Link"/>
@@ -252,7 +395,7 @@
           <w:ilvl w:val="0"/>
         </w:numPr>
       </w:pPr>
-      <w:hyperlink r:id="rId29">
+      <w:hyperlink r:id="rId34">
         <w:r>
           <w:rPr>
             <w:rStyle w:val="Link"/>
@@ -269,7 +412,7 @@
           <w:ilvl w:val="0"/>
         </w:numPr>
       </w:pPr>
-      <w:hyperlink r:id="rId30">
+      <w:hyperlink r:id="rId35">
         <w:r>
           <w:rPr>
             <w:rStyle w:val="Link"/>
@@ -293,7 +436,7 @@
       <w:r>
         <w:t xml:space="preserve"> </w:t>
       </w:r>
-      <w:hyperlink r:id="rId31">
+      <w:hyperlink r:id="rId36">
         <w:r>
           <w:rPr>
             <w:rStyle w:val="Link"/>
@@ -312,7 +455,7 @@
       <w:r>
         <w:t xml:space="preserve"> </w:t>
       </w:r>
-      <w:hyperlink r:id="rId32">
+      <w:hyperlink r:id="rId37">
         <w:r>
           <w:rPr>
             <w:rStyle w:val="Link"/>
@@ -461,7 +604,7 @@
       <w:r>
         <w:t xml:space="preserve"> </w:t>
       </w:r>
-      <w:hyperlink r:id="rId33">
+      <w:hyperlink r:id="rId38">
         <w:r>
           <w:rPr>
             <w:i/>
@@ -488,7 +631,7 @@
       <w:r>
         <w:t xml:space="preserve"> </w:t>
       </w:r>
-      <w:hyperlink r:id="rId34">
+      <w:hyperlink r:id="rId39">
         <w:r>
           <w:rPr>
             <w:i/>
@@ -527,8 +670,8 @@
       <w:pPr>
         <w:pStyle w:val="Heading2"/>
       </w:pPr>
-      <w:bookmarkStart w:id="35" w:name="access"/>
-      <w:bookmarkEnd w:id="35"/>
+      <w:bookmarkStart w:id="40" w:name="access"/>
+      <w:bookmarkEnd w:id="40"/>
       <w:r>
         <w:t xml:space="preserve">Access</w:t>
       </w:r>
@@ -537,8 +680,8 @@
       <w:pPr>
         <w:pStyle w:val="Heading3"/>
       </w:pPr>
-      <w:bookmarkStart w:id="36" w:name="selle-v.-gibb"/>
-      <w:bookmarkEnd w:id="36"/>
+      <w:bookmarkStart w:id="41" w:name="selle-v.-gibb"/>
+      <w:bookmarkEnd w:id="41"/>
       <w:r>
         <w:rPr>
           <w:i/>
@@ -550,8 +693,8 @@
       <w:pPr>
         <w:pStyle w:val="Heading6"/>
       </w:pPr>
-      <w:bookmarkStart w:id="37" w:name="us-court-of-appeals-7th-cir.-1984"/>
-      <w:bookmarkEnd w:id="37"/>
+      <w:bookmarkStart w:id="42" w:name="us-court-of-appeals-7th-cir.-1984"/>
+      <w:bookmarkEnd w:id="42"/>
       <w:r>
         <w:t xml:space="preserve">US Court of Appeals (7th Cir. 1984)</w:t>
       </w:r>
@@ -564,7 +707,7 @@
           <w:ilvl w:val="0"/>
         </w:numPr>
       </w:pPr>
-      <w:hyperlink r:id="rId38">
+      <w:hyperlink r:id="rId30">
         <w:r>
           <w:rPr>
             <w:rStyle w:val="Link"/>
@@ -593,7 +736,7 @@
           <w:ilvl w:val="0"/>
         </w:numPr>
       </w:pPr>
-      <w:hyperlink r:id="rId39">
+      <w:hyperlink r:id="rId43">
         <w:r>
           <w:rPr>
             <w:rStyle w:val="Link"/>
@@ -617,7 +760,7 @@
       <w:r>
         <w:t xml:space="preserve"> </w:t>
       </w:r>
-      <w:hyperlink r:id="rId40">
+      <w:hyperlink r:id="rId44">
         <w:r>
           <w:rPr>
             <w:i/>
@@ -646,8 +789,8 @@
       <w:pPr>
         <w:pStyle w:val="Heading2"/>
       </w:pPr>
-      <w:bookmarkStart w:id="41" w:name="i"/>
-      <w:bookmarkEnd w:id="41"/>
+      <w:bookmarkStart w:id="45" w:name="i"/>
+      <w:bookmarkEnd w:id="45"/>
       <w:r>
         <w:t xml:space="preserve">I</w:t>
       </w:r>
@@ -659,7 +802,7 @@
       <w:r>
         <w:t xml:space="preserve"> </w:t>
       </w:r>
-      <w:hyperlink r:id="rId40">
+      <w:hyperlink r:id="rId44">
         <w:r>
           <w:rPr>
             <w:rStyle w:val="Link"/>
@@ -738,7 +881,7 @@
       <w:r>
         <w:t xml:space="preserve"> </w:t>
       </w:r>
-      <w:hyperlink r:id="rId40">
+      <w:hyperlink r:id="rId44">
         <w:r>
           <w:rPr>
             <w:rStyle w:val="Link"/>
@@ -754,8 +897,8 @@
       <w:pPr>
         <w:pStyle w:val="Heading2"/>
       </w:pPr>
-      <w:bookmarkStart w:id="42" w:name="ii"/>
-      <w:bookmarkEnd w:id="42"/>
+      <w:bookmarkStart w:id="46" w:name="ii"/>
+      <w:bookmarkEnd w:id="46"/>
       <w:r>
         <w:t xml:space="preserve">II</w:t>
       </w:r>
@@ -769,8 +912,8 @@
       <w:pPr>
         <w:pStyle w:val="Heading2"/>
       </w:pPr>
-      <w:bookmarkStart w:id="43" w:name="iii"/>
-      <w:bookmarkEnd w:id="43"/>
+      <w:bookmarkStart w:id="47" w:name="iii"/>
+      <w:bookmarkEnd w:id="47"/>
       <w:r>
         <w:t xml:space="preserve">III</w:t>
       </w:r>
@@ -915,7 +1058,7 @@
       <w:r>
         <w:t xml:space="preserve"> </w:t>
       </w:r>
-      <w:hyperlink r:id="rId40">
+      <w:hyperlink r:id="rId44">
         <w:r>
           <w:rPr>
             <w:rStyle w:val="Link"/>
@@ -934,13 +1077,136 @@
       <w:r>
         <w:t xml:space="preserve"> </w:t>
       </w:r>
+      <w:hyperlink r:id="rId48">
+        <w:r>
+          <w:rPr>
+            <w:i/>
+            <w:rStyle w:val="Link"/>
+          </w:rPr>
+          <w:t xml:space="preserve">Testa v. Janssen,</w:t>
+        </w:r>
+        <w:r>
+          <w:rPr>
+            <w:rStyle w:val="Link"/>
+          </w:rPr>
+          <w:t xml:space="preserve"> </w:t>
+        </w:r>
+        <w:r>
+          <w:rPr>
+            <w:rStyle w:val="Link"/>
+          </w:rPr>
+          <w:t xml:space="preserve">492 F.Supp. 198, 202-03 (W.D.Pa. 1980),</w:t>
+        </w:r>
+      </w:hyperlink>
+      <w:r>
+        <w:t xml:space="preserve"> </w:t>
+      </w:r>
+      <w:r>
+        <w:t xml:space="preserve">the court stated that "[t]o support a finding of access, plaintiffs' evidence must extend beyond mere speculation or conjecture. And, while circumstantial evidence is sufficient to establish access, a defendant's opportunity to view the copyrighted work must exist by a reasonable possibility — not a bare possibility" (citations omitted).</w:t>
+      </w:r>
+    </w:p>
+    <w:p>
+      <w:r>
+        <w:t xml:space="preserve">Judge Leighton thus based his decision on what he characterized as the plaintiff's inability to raise more than speculation that the Bee Gees had access to his song. The extensive testimony of the defendants and their witnesses describing the creation process went essentially uncontradicted, and there was no attempt even to impeach their credibility. Judge Leighton further relied on the principle that the testimony of credible witnesses concerning a matter within their knowledge cannot be rejected without some impeachment, contradiction or inconsistency with other evidence on the particular point at issue.…</w:t>
+      </w:r>
+    </w:p>
+    <w:p>
+      <w:r>
+        <w:t xml:space="preserve">Judge Leighton's conclusions that there was no more than a bare possibility that the defendants could have had access to Selle's song and that this was an insufficient basis from which the jury could have reasonably inferred the existence of access seem correct. The plaintiff has failed to meet even the minimum threshold of proof of the possibility of access and, as Judge Leighton has stated, an inference of access would thus seem to be "at war with the undisputed facts."</w:t>
+      </w:r>
+      <w:r>
+        <w:t xml:space="preserve"> </w:t>
+      </w:r>
       <w:hyperlink r:id="rId44">
         <w:r>
           <w:rPr>
+            <w:rStyle w:val="Link"/>
+          </w:rPr>
+          <w:t xml:space="preserve">567 F.Supp. at 1183</w:t>
+        </w:r>
+      </w:hyperlink>
+      <w:r>
+        <w:t xml:space="preserve">.</w:t>
+      </w:r>
+    </w:p>
+    <w:p>
+      <w:pPr>
+        <w:pStyle w:val="Heading2"/>
+      </w:pPr>
+      <w:bookmarkStart w:id="49" w:name="iv"/>
+      <w:bookmarkEnd w:id="49"/>
+      <w:r>
+        <w:t xml:space="preserve">IV</w:t>
+      </w:r>
+    </w:p>
+    <w:p>
+      <w:r>
+        <w:t xml:space="preserve">The grant of the motion for judgment notwithstanding the verdict might, if we were so minded, be affirmed on the basis of the preceding analysis of the plaintiff's inability to establish a reasonable inference of access. This decision is also supported by a more traditional analysis of proof of access based only on the proof of "striking similarity" between the two compositions. The plaintiff relies almost exclusively on the testimony of his expert witness, Dr. Parsons, that the two pieces were, in fact, "strikingly similar." Yet formulating a meaningful definition of "striking similarity" is no simple task, and the term is often used in a conclusory or circular fashion.</w:t>
+      </w:r>
+    </w:p>
+    <w:p>
+      <w:r>
+        <w:t xml:space="preserve">Sherman defines "striking similarity" as a term of art signifying "that degree of similarity as will permit an inference of copying even in the absence of proof of access...." Sherman,</w:t>
+      </w:r>
+      <w:r>
+        <w:t xml:space="preserve"> </w:t>
+      </w:r>
+      <w:r>
+        <w:rPr>
+          <w:i/>
+        </w:rPr>
+        <w:t xml:space="preserve">Musical Copyright Infringement,</w:t>
+      </w:r>
+      <w:r>
+        <w:t xml:space="preserve"> </w:t>
+      </w:r>
+      <w:r>
+        <w:t xml:space="preserve">at 84 n. 15. Nimmer states that, absent proof of access, "the similarities must be so striking as to preclude the possibility that the defendant independently arrived at the same result." Nimmer,</w:t>
+      </w:r>
+      <w:r>
+        <w:t xml:space="preserve"> </w:t>
+      </w:r>
+      <w:r>
+        <w:rPr>
+          <w:i/>
+        </w:rPr>
+        <w:t xml:space="preserve">Copyright,</w:t>
+      </w:r>
+      <w:r>
+        <w:t xml:space="preserve"> </w:t>
+      </w:r>
+      <w:r>
+        <w:t xml:space="preserve">at 13-14.</w:t>
+      </w:r>
+    </w:p>
+    <w:p>
+      <w:r>
+        <w:t xml:space="preserve">"Striking similarity" is not merely a function of the number of identical notes that appear in both compositions.… An important factor in analyzing the degree of similarity of two compositions is the uniqueness of the sections which are asserted to be similar.</w:t>
+      </w:r>
+    </w:p>
+    <w:p>
+      <w:r>
+        <w:t xml:space="preserve">If the complaining work contains an unexpected departure from the normal metric structure or if the complaining work includes what appears to be an error and the accused work repeats the unexpected element or the error, then it is more likely that there is some connection between the pieces.… If the similar sections are particularly intricate, then again it would seem more likely that the compositions are related. Finally, some dissimilarities may be particularly suspicious.</w:t>
+      </w:r>
+      <w:r>
+        <w:t xml:space="preserve"> </w:t>
+      </w:r>
+      <w:r>
+        <w:rPr>
+          <w:i/>
+        </w:rPr>
+        <w:t xml:space="preserve">See, e.g.,</w:t>
+      </w:r>
+      <w:r>
+        <w:t xml:space="preserve"> </w:t>
+      </w:r>
+      <w:hyperlink r:id="rId50">
+        <w:r>
+          <w:rPr>
             <w:i/>
             <w:rStyle w:val="Link"/>
           </w:rPr>
-          <w:t xml:space="preserve">Testa v. Janssen,</w:t>
+          <w:t xml:space="preserve">Meier Co. v. Albany Novelty Manufacturing Co.,</w:t>
         </w:r>
         <w:r>
           <w:rPr>
@@ -952,34 +1218,87 @@
           <w:rPr>
             <w:rStyle w:val="Link"/>
           </w:rPr>
-          <w:t xml:space="preserve">492 F.Supp. 198, 202-03 (W.D.Pa. 1980),</w:t>
-        </w:r>
-      </w:hyperlink>
-      <w:r>
-        <w:t xml:space="preserve"> </w:t>
-      </w:r>
-      <w:r>
-        <w:t xml:space="preserve">the court stated that "[t]o support a finding of access, plaintiffs' evidence must extend beyond mere speculation or conjecture. And, while circumstantial evidence is sufficient to establish access, a defendant's opportunity to view the copyrighted work must exist by a reasonable possibility — not a bare possibility" (citations omitted).</w:t>
-      </w:r>
-    </w:p>
-    <w:p>
-      <w:r>
-        <w:t xml:space="preserve">Judge Leighton thus based his decision on what he characterized as the plaintiff's inability to raise more than speculation that the Bee Gees had access to his song. The extensive testimony of the defendants and their witnesses describing the creation process went essentially uncontradicted, and there was no attempt even to impeach their credibility. Judge Leighton further relied on the principle that the testimony of credible witnesses concerning a matter within their knowledge cannot be rejected without some impeachment, contradiction or inconsistency with other evidence on the particular point at issue.…</w:t>
-      </w:r>
-    </w:p>
-    <w:p>
-      <w:r>
-        <w:t xml:space="preserve">Judge Leighton's conclusions that there was no more than a bare possibility that the defendants could have had access to Selle's song and that this was an insufficient basis from which the jury could have reasonably inferred the existence of access seem correct. The plaintiff has failed to meet even the minimum threshold of proof of the possibility of access and, as Judge Leighton has stated, an inference of access would thus seem to be "at war with the undisputed facts."</w:t>
-      </w:r>
-      <w:r>
-        <w:t xml:space="preserve"> </w:t>
-      </w:r>
-      <w:hyperlink r:id="rId40">
-        <w:r>
-          <w:rPr>
-            <w:rStyle w:val="Link"/>
-          </w:rPr>
-          <w:t xml:space="preserve">567 F.Supp. at 1183</w:t>
+          <w:t xml:space="preserve">236 F.2d 144, 146 (2d Cir.1956)</w:t>
+        </w:r>
+      </w:hyperlink>
+      <w:r>
+        <w:t xml:space="preserve"> </w:t>
+      </w:r>
+      <w:r>
+        <w:t xml:space="preserve">(inversion and substitution of certain words in a catalogue in a "crude effort to give the appearance of dissimilarity" are themselves evidence of copying);</w:t>
+      </w:r>
+      <w:r>
+        <w:t xml:space="preserve"> </w:t>
+      </w:r>
+      <w:hyperlink r:id="rId51">
+        <w:r>
+          <w:rPr>
+            <w:i/>
+            <w:rStyle w:val="Link"/>
+          </w:rPr>
+          <w:t xml:space="preserve">Blume v. Spear,</w:t>
+        </w:r>
+        <w:r>
+          <w:rPr>
+            <w:rStyle w:val="Link"/>
+          </w:rPr>
+          <w:t xml:space="preserve"> </w:t>
+        </w:r>
+        <w:r>
+          <w:rPr>
+            <w:rStyle w:val="Link"/>
+          </w:rPr>
+          <w:t xml:space="preserve">30 F. 629, 631 (S.D.N.Y.1887)</w:t>
+        </w:r>
+      </w:hyperlink>
+      <w:r>
+        <w:t xml:space="preserve"> </w:t>
+      </w:r>
+      <w:r>
+        <w:t xml:space="preserve">(variations in infringing song were placed so as to indicate deliberate copying); Sherman,</w:t>
+      </w:r>
+      <w:r>
+        <w:t xml:space="preserve"> </w:t>
+      </w:r>
+      <w:r>
+        <w:rPr>
+          <w:i/>
+        </w:rPr>
+        <w:t xml:space="preserve">Musical Copyright Infringement,</w:t>
+      </w:r>
+      <w:r>
+        <w:t xml:space="preserve"> </w:t>
+      </w:r>
+      <w:r>
+        <w:t xml:space="preserve">at 84-88. While some of these concepts are borrowed from literary copyright analysis, they would seem equally applicable to an analysis of music.</w:t>
+      </w:r>
+    </w:p>
+    <w:p>
+      <w:r>
+        <w:t xml:space="preserve">The judicially formulated definition of "striking similarity" states that "plaintiffs must demonstrate that 'such similarities are of a kind that can only be explained by copying, rather than by coincidence, independent creation, or prior common source.'"</w:t>
+      </w:r>
+      <w:r>
+        <w:t xml:space="preserve"> </w:t>
+      </w:r>
+      <w:hyperlink r:id="rId48">
+        <w:r>
+          <w:rPr>
+            <w:i/>
+            <w:rStyle w:val="Link"/>
+          </w:rPr>
+          <w:t xml:space="preserve">Testa</w:t>
+        </w:r>
+        <w:r>
+          <w:rPr>
+            <w:rStyle w:val="Link"/>
+          </w:rPr>
+          <w:t xml:space="preserve"> </w:t>
+        </w:r>
+        <w:r>
+          <w:rPr>
+            <w:rStyle w:val="Link"/>
+          </w:rPr>
+          <w:t xml:space="preserve">(W.D.Pa.1980)</w:t>
         </w:r>
       </w:hyperlink>
       <w:r>
@@ -988,82 +1307,204 @@
     </w:p>
     <w:p>
       <w:pPr>
+        <w:pStyle w:val="BlockQuote"/>
+      </w:pPr>
+      <w:r>
+        <w:t xml:space="preserve">To prove that certain similarities are "striking," plaintiff must show that they are the sort of similarities that cannot satisfactorily be accounted for by a theory of coincidence, independent creation, prior common source, or any theory other than that of copying. Striking similarity is an extremely technical issue---one with which, understandably, experts are best equipped to deal.</w:t>
+      </w:r>
+    </w:p>
+    <w:p>
+      <w:r>
+        <w:t xml:space="preserve">Sherman,</w:t>
+      </w:r>
+      <w:r>
+        <w:t xml:space="preserve"> </w:t>
+      </w:r>
+      <w:r>
+        <w:rPr>
+          <w:i/>
+        </w:rPr>
+        <w:t xml:space="preserve">Musical Copyright Infringement,</w:t>
+      </w:r>
+      <w:r>
+        <w:t xml:space="preserve"> </w:t>
+      </w:r>
+      <w:r>
+        <w:t xml:space="preserve">at 96.</w:t>
+      </w:r>
+    </w:p>
+    <w:p>
+      <w:r>
+        <w:t xml:space="preserve">Finally, the similarities should appear in a sufficiently unique or complex context as to make it unlikely that both pieces were copied from a prior common source.…</w:t>
+      </w:r>
+    </w:p>
+    <w:p>
+      <w:r>
+        <w:t xml:space="preserve">As noted, the plaintiff relies almost entirely on the testimony of his expert witness, Dr. Arrand Parsons. The defendants did not introduce any expert testimony, apparently because they did not think Parsons' testimony needed to be refuted. Defendants are perhaps to some degree correct in asserting that Parsons, although eminently qualified in the field of classical music theory, was not equally qualified to analyze popular music tunes. More significantly, however, although Parsons used the magic formula, "striking similarity," he only ruled out the possibility of independent creation; he did not state that the similarities could only be the result of copying. In order for proof of "striking similarity" to establish a reasonable inference of access, especially in a case such as this one in which the direct proof of access is so minimal, the plaintiff must show that the similarity is of a type which will preclude any explanation other than that of copying.</w:t>
+      </w:r>
+    </w:p>
+    <w:p>
+      <w:r>
+        <w:t xml:space="preserve">In addition, to bolster the expert's conclusion that independent creation was not possible, there should be some testimony or other evidence of the relative complexity or uniqueness of the two compositions. Dr. Parsons' testimony did not refer to this aspect of the compositions and, in a field such as that of popular music in which all songs are relatively short and tend to build on or repeat a basic theme, such testimony would seem to be particularly necessary. We agree with the Sixth Circuit which explained that "we do not think the affidavit of [the expert witness], stating in conclusory terms that 'it is extremely unlikely that one set [of architectural plans] could have been prepared without access to the other set,' can fill the gap which is created by the absence of any direct evidence of access."</w:t>
+      </w:r>
+      <w:r>
+        <w:t xml:space="preserve"> </w:t>
+      </w:r>
+      <w:hyperlink r:id="rId52">
+        <w:r>
+          <w:rPr>
+            <w:i/>
+            <w:rStyle w:val="Link"/>
+          </w:rPr>
+          <w:t xml:space="preserve">Scholz Homes, Inc. v. Maddox</w:t>
+        </w:r>
+        <w:r>
+          <w:rPr>
+            <w:rStyle w:val="Link"/>
+          </w:rPr>
+          <w:t xml:space="preserve"> </w:t>
+        </w:r>
+        <w:r>
+          <w:rPr>
+            <w:rStyle w:val="Link"/>
+          </w:rPr>
+          <w:t xml:space="preserve">(6th Cir. 1967)</w:t>
+        </w:r>
+      </w:hyperlink>
+      <w:r>
+        <w:t xml:space="preserve">.</w:t>
+      </w:r>
+    </w:p>
+    <w:p>
+      <w:r>
+        <w:t xml:space="preserve">To illustrate this deficiency more concretely, we refer to a cassette tape … and the accompanying chart.… These exhibits were prepared by the defendants but introduced into evidence by the plaintiff. The tape has recorded on it segments of both themes from both the Selle and the Gibb songs interspersed with segments of other compositions as diverse as "Footsteps," "From Me To You" (a Lennon-McCartney piece), Beethoven's 5th Symphony, "Funny Talk," "Play Down," and "I'd Like To Leave If I May" (the last two being earlier compositions by Barry Gibb). There are at least superficial similarities among these segments, when played on the same musical instrument, and the plaintiff failed to elicit any testimony from his expert witness about this exhibit which compared the Selle and the Gibb songs to other pieces of contemporary, popular music. These circumstances indicate that the plaintiff failed to sustain his burden of proof on the issue of "striking similarity" in its legal sense — that is, similarity which reasonably precludes the possibility of any explanation other than that of copying.</w:t>
+      </w:r>
+    </w:p>
+    <w:p>
+      <w:r>
+        <w:t xml:space="preserve">The plaintiff's expert witness does not seem to have addressed any issues relating to the possibility of prior common source in both widely disseminated popular songs and the defendants' own compositions. At oral argument, plaintiff's attorney stated that the burden of proving common source should be on the defendant; however, the burden of proving "striking similarity," which, by definition, includes taking steps to minimize the possibility of common source, is on the plaintiff. In essence, the plaintiff failed to prove to the requisite degree that the similarities identified by the expert witness — although perhaps "striking" in a non-legal sense — were of a type which would eliminate any explanation of coincidence, independent creation or common source, including, in this case, the possibility of common source in earlier compositions created by the Bee Gees themselves or by others. In sum, the evidence of striking similarity is not sufficiently compelling to make the case when the proof of access must otherwise depend largely upon speculation and conjecture.</w:t>
+      </w:r>
+    </w:p>
+    <w:p>
+      <w:r>
+        <w:t xml:space="preserve">Therefore, because the plaintiff failed both to establish a basis from which the jury could reasonably infer that the Bee Gees had access to his song and to meet his burden of proving "striking similarity" between the two compositions, the grant by the district court of the defendants' motion for judgment notwithstanding the verdict is affirmed.</w:t>
+      </w:r>
+    </w:p>
+    <w:p>
+      <w:pPr>
+        <w:pStyle w:val="BlockQuote"/>
+      </w:pPr>
+      <w:r>
+        <w:t xml:space="preserve">At oral argument, plaintiff's attorney analyzed the degree of similarity required to establish an inference of access as being in an inverse ratio to the quantum of direct evidence adduced to establish access. While we have found no authoritative support for this analysis, it seems appropriate. In this case, it would therefore appear that, because the plaintiff has introduced virtually no direct evidence of access, the degree of similarity required to establish copying in this case is considerable.</w:t>
+      </w:r>
+    </w:p>
+    <w:p>
+      <w:pPr>
+        <w:pStyle w:val="Heading4"/>
+      </w:pPr>
+      <w:bookmarkStart w:id="53" w:name="notes-selle-v.-gibb-7th-cir.-1984"/>
+      <w:bookmarkEnd w:id="53"/>
+      <w:r>
+        <w:t xml:space="preserve">NOTES</w:t>
+      </w:r>
+      <w:r>
+        <w:t xml:space="preserve"> </w:t>
+      </w:r>
+      <w:r>
+        <w:rPr>
+          <w:i/>
+        </w:rPr>
+        <w:t xml:space="preserve">Selle v. Gibb,</w:t>
+      </w:r>
+      <w:r>
+        <w:t xml:space="preserve"> </w:t>
+      </w:r>
+      <w:r>
+        <w:t xml:space="preserve">(7th Cir. 1984)</w:t>
+      </w:r>
+    </w:p>
+    <w:p>
+      <w:r>
+        <w:t xml:space="preserve">Ronald Selle composed “Let It End” in the fall of 1975, secured copyright, and played it a few times with his band in Chicago. Selle sent the tape and sheet music to record companies, with no luck.</w:t>
+      </w:r>
+    </w:p>
+    <w:p>
+      <w:r>
+        <w:t xml:space="preserve">Then Selle saw the hit movie</w:t>
+      </w:r>
+      <w:r>
+        <w:t xml:space="preserve"> </w:t>
+      </w:r>
+      <w:r>
+        <w:rPr>
+          <w:i/>
+        </w:rPr>
+        <w:t xml:space="preserve">Saturday Night Fever</w:t>
+      </w:r>
+      <w:r>
+        <w:t xml:space="preserve"> </w:t>
+      </w:r>
+      <w:r>
+        <w:t xml:space="preserve">and heard “How Deep Is Your Love?” by the Bee Gees. Selle brought an action against the Bee Gees alleging copyright infringement and claiming that the Bee Gees must have copied Selle's "Let It End" in composing "How Deep Is Your Love".</w:t>
+      </w:r>
+    </w:p>
+    <w:p>
+      <w:r>
+        <w:t xml:space="preserve">Plaintiff Selle called only one expert: Dr. Arrond Parsons, a professor of classical music. Parsons had never done song comparisons.</w:t>
+      </w:r>
+    </w:p>
+    <w:p>
+      <w:r>
+        <w:t xml:space="preserve">The jury decided in favor of plaintiff Selle, but the judge granted judgment notwithstanding the verdict. Why? No access! The district court said that</w:t>
+      </w:r>
+      <w:r>
+        <w:t xml:space="preserve"> </w:t>
+      </w:r>
+      <w:r>
+        <w:rPr>
+          <w:b/>
+        </w:rPr>
+        <w:t xml:space="preserve">proof of copying is essential.</w:t>
+      </w:r>
+      <w:r>
+        <w:t xml:space="preserve"> </w:t>
+      </w:r>
+      <w:r>
+        <w:t xml:space="preserve">If no direct evidence of access, then inference of access may be established by striking similarity. But circumstantial evidence of access may be rebutted by evidence that the work was created independently, or that both copies are based on a common source in the public domain.</w:t>
+      </w:r>
+    </w:p>
+    <w:p>
+      <w:pPr>
+        <w:pStyle w:val="BlockQuote"/>
+      </w:pPr>
+      <w:r>
+        <w:t xml:space="preserve">Two works may be identical in every detail, but, if the alleged infringer created the accused work independently or both works were copied from a common source in the public domain, then there is no infringement. Therefore, if the plaintiff admits to having kept his or her creation under lock and key, it would seem logically impossible to infer access through striking similarity. Thus, although it has frequently been written that striking similarity alone can establish access, the decided cases suggest that this circumstance would be most unusual. The plaintiff must always present sufficient evidence to support a reasonable possibility of access because the jury cannot draw an inference of access based upon speculation and conjecture alone.</w:t>
+      </w:r>
+    </w:p>
+    <w:p>
+      <w:pPr>
         <w:pStyle w:val="Heading2"/>
       </w:pPr>
-      <w:bookmarkStart w:id="45" w:name="iv"/>
-      <w:bookmarkEnd w:id="45"/>
-      <w:r>
-        <w:t xml:space="preserve">IV</w:t>
-      </w:r>
-    </w:p>
-    <w:p>
-      <w:r>
-        <w:t xml:space="preserve">The grant of the motion for judgment notwithstanding the verdict might, if we were so minded, be affirmed on the basis of the preceding analysis of the plaintiff's inability to establish a reasonable inference of access. This decision is also supported by a more traditional analysis of proof of access based only on the proof of "striking similarity" between the two compositions. The plaintiff relies almost exclusively on the testimony of his expert witness, Dr. Parsons, that the two pieces were, in fact, "strikingly similar." Yet formulating a meaningful definition of "striking similarity" is no simple task, and the term is often used in a conclusory or circular fashion.</w:t>
-      </w:r>
-    </w:p>
-    <w:p>
-      <w:r>
-        <w:t xml:space="preserve">Sherman defines "striking similarity" as a term of art signifying "that degree of similarity as will permit an inference of copying even in the absence of proof of access...." Sherman,</w:t>
-      </w:r>
-      <w:r>
-        <w:t xml:space="preserve"> </w:t>
-      </w:r>
-      <w:r>
-        <w:rPr>
-          <w:i/>
-        </w:rPr>
-        <w:t xml:space="preserve">Musical Copyright Infringement,</w:t>
-      </w:r>
-      <w:r>
-        <w:t xml:space="preserve"> </w:t>
-      </w:r>
-      <w:r>
-        <w:t xml:space="preserve">at 84 n. 15. Nimmer states that, absent proof of access, "the similarities must be so striking as to preclude the possibility that the defendant independently arrived at the same result." Nimmer,</w:t>
-      </w:r>
-      <w:r>
-        <w:t xml:space="preserve"> </w:t>
-      </w:r>
-      <w:r>
-        <w:rPr>
-          <w:i/>
-        </w:rPr>
-        <w:t xml:space="preserve">Copyright,</w:t>
-      </w:r>
-      <w:r>
-        <w:t xml:space="preserve"> </w:t>
-      </w:r>
-      <w:r>
-        <w:t xml:space="preserve">at 13-14.</w:t>
-      </w:r>
-    </w:p>
-    <w:p>
-      <w:r>
-        <w:t xml:space="preserve">"Striking similarity" is not merely a function of the number of identical notes that appear in both compositions.… An important factor in analyzing the degree of similarity of two compositions is the uniqueness of the sections which are asserted to be similar.</w:t>
-      </w:r>
-    </w:p>
-    <w:p>
-      <w:r>
-        <w:t xml:space="preserve">If the complaining work contains an unexpected departure from the normal metric structure or if the complaining work includes what appears to be an error and the accused work repeats the unexpected element or the error, then it is more likely that there is some connection between the pieces.… If the similar sections are particularly intricate, then again it would seem more likely that the compositions are related. Finally, some dissimilarities may be particularly suspicious.</w:t>
-      </w:r>
-      <w:r>
-        <w:t xml:space="preserve"> </w:t>
-      </w:r>
-      <w:r>
-        <w:rPr>
-          <w:i/>
-        </w:rPr>
-        <w:t xml:space="preserve">See, e.g.,</w:t>
-      </w:r>
-      <w:r>
-        <w:t xml:space="preserve"> </w:t>
-      </w:r>
-      <w:hyperlink r:id="rId46">
+      <w:bookmarkStart w:id="54" w:name="subsantial-similarity"/>
+      <w:bookmarkEnd w:id="54"/>
+      <w:r>
+        <w:t xml:space="preserve">Subsantial Similarity</w:t>
+      </w:r>
+    </w:p>
+    <w:p>
+      <w:r>
+        <w:t xml:space="preserve">Copyright plaintiffs must prove that alleged infringers had access to plaintiff's copyrighted work AND must prove that the infringing work is "substantially similar" to the copyrighted work. The test for "substantial similarity" is "whether an average lay observer would recognize the alleged copy as having been appropriated from the copyrighted work."</w:t>
+      </w:r>
+      <w:r>
+        <w:t xml:space="preserve"> </w:t>
+      </w:r>
+      <w:hyperlink r:id="rId55">
         <w:r>
           <w:rPr>
             <w:i/>
             <w:rStyle w:val="Link"/>
           </w:rPr>
-          <w:t xml:space="preserve">Meier Co. v. Albany Novelty Manufacturing Co.,</w:t>
+          <w:t xml:space="preserve">Warner Bros. Inc. v. ABC</w:t>
         </w:r>
         <w:r>
           <w:rPr>
@@ -1075,25 +1516,27 @@
           <w:rPr>
             <w:rStyle w:val="Link"/>
           </w:rPr>
-          <w:t xml:space="preserve">236 F.2d 144, 146 (2d Cir.1956)</w:t>
-        </w:r>
-      </w:hyperlink>
-      <w:r>
-        <w:t xml:space="preserve"> </w:t>
-      </w:r>
-      <w:r>
-        <w:t xml:space="preserve">(inversion and substitution of certain words in a catalogue in a "crude effort to give the appearance of dissimilarity" are themselves evidence of copying);</w:t>
-      </w:r>
-      <w:r>
-        <w:t xml:space="preserve"> </w:t>
-      </w:r>
-      <w:hyperlink r:id="rId47">
+          <w:t xml:space="preserve">(2d Cir. 1981)</w:t>
+        </w:r>
+      </w:hyperlink>
+      <w:r>
+        <w:t xml:space="preserve">.</w:t>
+      </w:r>
+    </w:p>
+    <w:p>
+      <w:r>
+        <w:t xml:space="preserve">In</w:t>
+      </w:r>
+      <w:r>
+        <w:t xml:space="preserve"> </w:t>
+      </w:r>
+      <w:hyperlink r:id="rId56">
         <w:r>
           <w:rPr>
             <w:i/>
             <w:rStyle w:val="Link"/>
           </w:rPr>
-          <w:t xml:space="preserve">Blume v. Spear,</w:t>
+          <w:t xml:space="preserve">Nichols v Universal</w:t>
         </w:r>
         <w:r>
           <w:rPr>
@@ -1105,61 +1548,43 @@
           <w:rPr>
             <w:rStyle w:val="Link"/>
           </w:rPr>
-          <w:t xml:space="preserve">30 F. 629, 631 (S.D.N.Y.1887)</w:t>
-        </w:r>
-      </w:hyperlink>
-      <w:r>
-        <w:t xml:space="preserve"> </w:t>
-      </w:r>
-      <w:r>
-        <w:t xml:space="preserve">(variations in infringing song were placed so as to indicate deliberate copying); Sherman,</w:t>
-      </w:r>
-      <w:r>
-        <w:t xml:space="preserve"> </w:t>
-      </w:r>
-      <w:r>
-        <w:rPr>
-          <w:i/>
-        </w:rPr>
-        <w:t xml:space="preserve">Musical Copyright Infringement,</w:t>
-      </w:r>
-      <w:r>
-        <w:t xml:space="preserve"> </w:t>
-      </w:r>
-      <w:r>
-        <w:t xml:space="preserve">at 84-88. While some of these concepts are borrowed from literary copyright analysis, they would seem equally applicable to an analysis of music.</w:t>
-      </w:r>
-    </w:p>
-    <w:p>
-      <w:r>
-        <w:t xml:space="preserve">The judicially formulated definition of "striking similarity" states that "plaintiffs must demonstrate that 'such similarities are of a kind that can only be explained by copying, rather than by coincidence, independent creation, or prior common source.'"</w:t>
-      </w:r>
-      <w:r>
-        <w:t xml:space="preserve"> </w:t>
-      </w:r>
-      <w:hyperlink r:id="rId44">
-        <w:r>
-          <w:rPr>
-            <w:i/>
-            <w:rStyle w:val="Link"/>
-          </w:rPr>
-          <w:t xml:space="preserve">Testa</w:t>
-        </w:r>
-        <w:r>
-          <w:rPr>
-            <w:rStyle w:val="Link"/>
-          </w:rPr>
-          <w:t xml:space="preserve"> </w:t>
-        </w:r>
-        <w:r>
-          <w:rPr>
-            <w:rStyle w:val="Link"/>
-          </w:rPr>
-          <w:t xml:space="preserve">(W.D.Pa.1980)</w:t>
-        </w:r>
-      </w:hyperlink>
-      <w:r>
-        <w:t xml:space="preserve">.</w:t>
+          <w:t xml:space="preserve">(2d Cir. 1930)</w:t>
+        </w:r>
+      </w:hyperlink>
+      <w:r>
+        <w:t xml:space="preserve">, Judge Learned Hand compared a play,</w:t>
+      </w:r>
+      <w:r>
+        <w:t xml:space="preserve"> </w:t>
+      </w:r>
+      <w:r>
+        <w:rPr>
+          <w:i/>
+        </w:rPr>
+        <w:t xml:space="preserve">Abie's Irish Rose</w:t>
+      </w:r>
+      <w:r>
+        <w:t xml:space="preserve">, with a movie</w:t>
+      </w:r>
+      <w:r>
+        <w:t xml:space="preserve"> </w:t>
+      </w:r>
+      <w:r>
+        <w:rPr>
+          <w:i/>
+        </w:rPr>
+        <w:t xml:space="preserve">The Cohens and the Kellys</w:t>
+      </w:r>
+      <w:r>
+        <w:t xml:space="preserve"> </w:t>
+      </w:r>
+      <w:r>
+        <w:t xml:space="preserve">in a copyright suit.</w:t>
+      </w:r>
+    </w:p>
+    <w:p>
+      <w:r>
+        <w:t xml:space="preserve">Copyright in literary works “cannot be limited literally to the text, else a plagiarist would escape by immaterial variations.” Instead, Judge Hand formulated "the abstractions test":</w:t>
       </w:r>
     </w:p>
     <w:p>
@@ -1167,288 +1592,6 @@
         <w:pStyle w:val="BlockQuote"/>
       </w:pPr>
       <w:r>
-        <w:t xml:space="preserve">To prove that certain similarities are "striking," plaintiff must show that they are the sort of similarities that cannot satisfactorily be accounted for by a theory of coincidence, independent creation, prior common source, or any theory other than that of copying. Striking similarity is an extremely technical issue — one with which, understandably, experts are best equipped to deal.</w:t>
-      </w:r>
-    </w:p>
-    <w:p>
-      <w:r>
-        <w:t xml:space="preserve">Sherman,</w:t>
-      </w:r>
-      <w:r>
-        <w:t xml:space="preserve"> </w:t>
-      </w:r>
-      <w:r>
-        <w:rPr>
-          <w:i/>
-        </w:rPr>
-        <w:t xml:space="preserve">Musical Copyright Infringement,</w:t>
-      </w:r>
-      <w:r>
-        <w:t xml:space="preserve"> </w:t>
-      </w:r>
-      <w:r>
-        <w:t xml:space="preserve">at 96.</w:t>
-      </w:r>
-    </w:p>
-    <w:p>
-      <w:r>
-        <w:t xml:space="preserve">Finally, the similarities should appear in a sufficiently unique or complex context as to make it unlikely that both pieces were copied from a prior common source.…</w:t>
-      </w:r>
-    </w:p>
-    <w:p>
-      <w:r>
-        <w:t xml:space="preserve">As noted, the plaintiff relies almost entirely on the testimony of his expert witness, Dr. Arrand Parsons. The defendants did not introduce any expert testimony, apparently because they did not think Parsons' testimony needed to be refuted. Defendants are perhaps to some degree correct in asserting that Parsons, although eminently qualified in the field of classical music theory, was not equally qualified to analyze popular music tunes. More significantly, however, although Parsons used the magic formula, "striking similarity," he only ruled out the possibility of independent creation; he did not state that the similarities could only be the result of copying. In order for proof of "striking similarity" to establish a reasonable inference of access, especially in a case such as this one in which the direct proof of access is so minimal, the plaintiff must show that the similarity is of a type which will preclude any explanation other than that of copying.</w:t>
-      </w:r>
-    </w:p>
-    <w:p>
-      <w:r>
-        <w:t xml:space="preserve">In addition, to bolster the expert's conclusion that independent creation was not possible, there should be some testimony or other evidence of the relative complexity or uniqueness of the two compositions. Dr. Parsons' testimony did not refer to this aspect of the compositions and, in a field such as that of popular music in which all songs are relatively short and tend to build on or repeat a basic theme, such testimony would seem to be particularly necessary. We agree with the Sixth Circuit which explained that "we do not think the affidavit of [the expert witness], stating in conclusory terms that 'it is extremely unlikely that one set [of architectural plans] could have been prepared without access to the other set,' can fill the gap which is created by the absence of any direct evidence of access."</w:t>
-      </w:r>
-      <w:r>
-        <w:t xml:space="preserve"> </w:t>
-      </w:r>
-      <w:hyperlink r:id="rId48">
-        <w:r>
-          <w:rPr>
-            <w:i/>
-            <w:rStyle w:val="Link"/>
-          </w:rPr>
-          <w:t xml:space="preserve">Scholz Homes, Inc. v. Maddox,</w:t>
-        </w:r>
-        <w:r>
-          <w:rPr>
-            <w:rStyle w:val="Link"/>
-          </w:rPr>
-          <w:t xml:space="preserve"> </w:t>
-        </w:r>
-        <w:r>
-          <w:rPr>
-            <w:rStyle w:val="Link"/>
-          </w:rPr>
-          <w:t xml:space="preserve">379 F.2d 84, 86 (6th Cir.1967)</w:t>
-        </w:r>
-      </w:hyperlink>
-      <w:r>
-        <w:t xml:space="preserve">.</w:t>
-      </w:r>
-    </w:p>
-    <w:p>
-      <w:r>
-        <w:t xml:space="preserve">To illustrate this deficiency more concretely, we refer to a cassette tape … and the accompanying chart.… These exhibits were prepared by the defendants but introduced into evidence by the plaintiff. The tape has recorded on it segments of both themes from both the Selle and the Gibb songs interspersed with segments of other compositions as diverse as "Footsteps," "From Me To You" (a Lennon-McCartney piece), Beethoven's 5th Symphony, "Funny Talk," "Play Down," and "I'd Like To Leave If I May" (the last two being earlier compositions by Barry Gibb). There are at least superficial similarities among these segments, when played on the same musical instrument, and the plaintiff failed to elicit any testimony from his expert witness about this exhibit which compared the Selle and the Gibb songs to other pieces of contemporary, popular music. These circumstances indicate that the plaintiff failed to sustain his burden of proof on the issue of "striking similarity" in its legal sense — that is, similarity which reasonably precludes the possibility of any explanation other than that of copying.</w:t>
-      </w:r>
-    </w:p>
-    <w:p>
-      <w:r>
-        <w:t xml:space="preserve">The plaintiff's expert witness does not seem to have addressed any issues relating to the possibility of prior common source in both widely disseminated popular songs and the defendants' own compositions. At oral argument, plaintiff's attorney stated that the burden of proving common source should be on the defendant; however, the burden of proving "striking similarity," which, by definition, includes taking steps to minimize the possibility of common source, is on the plaintiff. In essence, the plaintiff failed to prove to the requisite degree that the similarities identified by the expert witness — although perhaps "striking" in a non-legal sense — were of a type which would eliminate any explanation of coincidence, independent creation or common source, including, in this case, the possibility of common source in earlier compositions created by the Bee Gees themselves or by others. In sum, the evidence of striking similarity is not sufficiently compelling to make the case when the proof of access must otherwise depend largely upon speculation and conjecture.</w:t>
-      </w:r>
-    </w:p>
-    <w:p>
-      <w:r>
-        <w:t xml:space="preserve">Therefore, because the plaintiff failed both to establish a basis from which the jury could reasonably infer that the Bee Gees had access to his song and to meet his burden of proving "striking similarity" between the two compositions, the grant by the district court of the defendants' motion for judgment notwithstanding the verdict is affirmed.</w:t>
-      </w:r>
-    </w:p>
-    <w:p>
-      <w:pPr>
-        <w:pStyle w:val="BlockQuote"/>
-      </w:pPr>
-      <w:r>
-        <w:t xml:space="preserve">At oral argument, plaintiff's attorney analyzed the degree of similarity required to establish an inference of access as being in an inverse ratio to the quantum of direct evidence adduced to establish access. While we have found no authoritative support for this analysis, it seems appropriate. In this case, it would therefore appear that, because the plaintiff has introduced virtually no direct evidence of access, the degree of similarity required to establish copying in this case is considerable.</w:t>
-      </w:r>
-    </w:p>
-    <w:p>
-      <w:pPr>
-        <w:pStyle w:val="Heading4"/>
-      </w:pPr>
-      <w:bookmarkStart w:id="49" w:name="notes-selle-v.-gibb-7th-cir.-1984"/>
-      <w:bookmarkEnd w:id="49"/>
-      <w:r>
-        <w:t xml:space="preserve">NOTES</w:t>
-      </w:r>
-      <w:r>
-        <w:t xml:space="preserve"> </w:t>
-      </w:r>
-      <w:r>
-        <w:rPr>
-          <w:i/>
-        </w:rPr>
-        <w:t xml:space="preserve">Selle v. Gibb,</w:t>
-      </w:r>
-      <w:r>
-        <w:t xml:space="preserve"> </w:t>
-      </w:r>
-      <w:r>
-        <w:t xml:space="preserve">(7th Cir. 1984)</w:t>
-      </w:r>
-    </w:p>
-    <w:p>
-      <w:r>
-        <w:t xml:space="preserve">Ronald Selle composed “Let It End” in the fall of 1975, secured copyright, and played it a few times with his band in Chicago. Selle sent the tape and sheet music to record companies, with no luck.</w:t>
-      </w:r>
-    </w:p>
-    <w:p>
-      <w:r>
-        <w:t xml:space="preserve">Then Selle saw the hit movie</w:t>
-      </w:r>
-      <w:r>
-        <w:t xml:space="preserve"> </w:t>
-      </w:r>
-      <w:r>
-        <w:rPr>
-          <w:i/>
-        </w:rPr>
-        <w:t xml:space="preserve">Saturday Night Fever</w:t>
-      </w:r>
-      <w:r>
-        <w:t xml:space="preserve"> </w:t>
-      </w:r>
-      <w:r>
-        <w:t xml:space="preserve">and heard “How Deep Is Your Love?” by the Bee Gees. Selle brought an action against the Bee Gees alleging copyright infringement and claiming that the Bee Gees must have copied Selle's "Let It End" in composing "How Deep Is Your Love".</w:t>
-      </w:r>
-    </w:p>
-    <w:p>
-      <w:r>
-        <w:t xml:space="preserve">Plaintiff Selle called only one expert: Dr. Arrond Parsons, a professor of classical music. Parsons had never done song comparisons.</w:t>
-      </w:r>
-    </w:p>
-    <w:p>
-      <w:r>
-        <w:t xml:space="preserve">The jury decided in favor of plaintiff Selle, but the judge granted judgment notwithstanding the verdict. Why? No access! The district court said that</w:t>
-      </w:r>
-      <w:r>
-        <w:t xml:space="preserve"> </w:t>
-      </w:r>
-      <w:r>
-        <w:rPr>
-          <w:b/>
-        </w:rPr>
-        <w:t xml:space="preserve">proof of copying is essential.</w:t>
-      </w:r>
-      <w:r>
-        <w:t xml:space="preserve"> </w:t>
-      </w:r>
-      <w:r>
-        <w:t xml:space="preserve">If no direct evidence of access, then inference of access may be established by striking similarity. But circumstantial evidence of access may be rebutted by evidence that the work was created independently, or that both copies are based on a common source in the public domain.</w:t>
-      </w:r>
-    </w:p>
-    <w:p>
-      <w:pPr>
-        <w:pStyle w:val="BlockQuote"/>
-      </w:pPr>
-      <w:r>
-        <w:t xml:space="preserve">Two works may be identical in every detail, but, if the alleged infringer created the accused work independently or both works were copied from a common source in the public domain, then there is no infringement. Therefore, if the plaintiff admits to having kept his or her creation under lock and key, it would seem logically impossible to infer access through striking similarity. Thus, although it has frequently been written that striking similarity alone can establish access, the decided cases suggest that this circumstance would be most unusual. The plaintiff must always present sufficient evidence to support a reasonable possibility of access because the jury cannot draw an inference of access based upon speculation and conjecture alone.</w:t>
-      </w:r>
-    </w:p>
-    <w:p>
-      <w:pPr>
-        <w:pStyle w:val="Heading2"/>
-      </w:pPr>
-      <w:bookmarkStart w:id="50" w:name="subsantial-similarity"/>
-      <w:bookmarkEnd w:id="50"/>
-      <w:r>
-        <w:t xml:space="preserve">Subsantial Similarity</w:t>
-      </w:r>
-    </w:p>
-    <w:p>
-      <w:r>
-        <w:t xml:space="preserve">Copyright plaintiffs must prove that alleged infringers had access to plaintiff's copyrighted work AND must prove that the infringing work is "substantially similar" to the copyrighted work. The test for "substantial similarity" is "whether an average lay observer would recognize the alleged copy as having been appropriated from the copyrighted work."</w:t>
-      </w:r>
-      <w:r>
-        <w:t xml:space="preserve"> </w:t>
-      </w:r>
-      <w:hyperlink r:id="rId51">
-        <w:r>
-          <w:rPr>
-            <w:i/>
-            <w:rStyle w:val="Link"/>
-          </w:rPr>
-          <w:t xml:space="preserve">Warner Bros. Inc. v. ABC</w:t>
-        </w:r>
-        <w:r>
-          <w:rPr>
-            <w:rStyle w:val="Link"/>
-          </w:rPr>
-          <w:t xml:space="preserve"> </w:t>
-        </w:r>
-        <w:r>
-          <w:rPr>
-            <w:rStyle w:val="Link"/>
-          </w:rPr>
-          <w:t xml:space="preserve">(2d Cir. 1981)</w:t>
-        </w:r>
-      </w:hyperlink>
-      <w:r>
-        <w:t xml:space="preserve">.</w:t>
-      </w:r>
-    </w:p>
-    <w:p>
-      <w:r>
-        <w:t xml:space="preserve">In</w:t>
-      </w:r>
-      <w:r>
-        <w:t xml:space="preserve"> </w:t>
-      </w:r>
-      <w:hyperlink r:id="rId52">
-        <w:r>
-          <w:rPr>
-            <w:i/>
-            <w:rStyle w:val="Link"/>
-          </w:rPr>
-          <w:t xml:space="preserve">Nichols v Universal</w:t>
-        </w:r>
-        <w:r>
-          <w:rPr>
-            <w:rStyle w:val="Link"/>
-          </w:rPr>
-          <w:t xml:space="preserve"> </w:t>
-        </w:r>
-        <w:r>
-          <w:rPr>
-            <w:rStyle w:val="Link"/>
-          </w:rPr>
-          <w:t xml:space="preserve">(2d Cir. 1930)</w:t>
-        </w:r>
-      </w:hyperlink>
-      <w:r>
-        <w:t xml:space="preserve">, Judge Learned Hand compared a play,</w:t>
-      </w:r>
-      <w:r>
-        <w:t xml:space="preserve"> </w:t>
-      </w:r>
-      <w:r>
-        <w:rPr>
-          <w:i/>
-        </w:rPr>
-        <w:t xml:space="preserve">Abie's Irish Rose</w:t>
-      </w:r>
-      <w:r>
-        <w:t xml:space="preserve">, with a movie</w:t>
-      </w:r>
-      <w:r>
-        <w:t xml:space="preserve"> </w:t>
-      </w:r>
-      <w:r>
-        <w:rPr>
-          <w:i/>
-        </w:rPr>
-        <w:t xml:space="preserve">The Cohens and the Kellys</w:t>
-      </w:r>
-      <w:r>
-        <w:t xml:space="preserve"> </w:t>
-      </w:r>
-      <w:r>
-        <w:t xml:space="preserve">in a copyright suit.</w:t>
-      </w:r>
-    </w:p>
-    <w:p>
-      <w:r>
-        <w:t xml:space="preserve">Copyright in literary works “cannot be limited literally to the text, else a plagiarist would escape by immaterial variations.” Instead, Judge Hand formulated "the abstractions test":</w:t>
-      </w:r>
-    </w:p>
-    <w:p>
-      <w:pPr>
-        <w:pStyle w:val="BlockQuote"/>
-      </w:pPr>
-      <w:r>
         <w:t xml:space="preserve">Upon any work, and especially upon a play, a great number of patterns of increasing generality will fit equally well, as more and more of the incident is left out. The last may perhaps be no more than the most general statement of what the play is about, and at times might consist only of its title; but there is a point in this series of abstractions where they are no longer protected, since otherwise the playwright could prevent the use of his 'ideas,' to which, apart from their expression, his property is never extended . . . . Nobody has ever been able to fix that boundary, and nobody ever can. In some cases the question has been treated as though it were analogous to lifting a portion out of the copyrighted work; but the analogy is not a good one, because though the skeleton is a part of the body, it pervades and supports the whole. In such cases we are rather concerned with the line between expression and what is expressed.”</w:t>
       </w:r>
     </w:p>
@@ -1461,8 +1604,8 @@
       <w:pPr>
         <w:pStyle w:val="Heading3"/>
       </w:pPr>
-      <w:bookmarkStart w:id="53" w:name="denker-v.-uhry"/>
-      <w:bookmarkEnd w:id="53"/>
+      <w:bookmarkStart w:id="57" w:name="denker-v.-uhry"/>
+      <w:bookmarkEnd w:id="57"/>
       <w:r>
         <w:rPr>
           <w:i/>
@@ -1474,8 +1617,8 @@
       <w:pPr>
         <w:pStyle w:val="Heading6"/>
       </w:pPr>
-      <w:bookmarkStart w:id="54" w:name="us-district-court-sd-new-york-1992"/>
-      <w:bookmarkEnd w:id="54"/>
+      <w:bookmarkStart w:id="58" w:name="us-district-court-sd-new-york-1992"/>
+      <w:bookmarkEnd w:id="58"/>
       <w:r>
         <w:t xml:space="preserve">US District Court, SD New York (1992)</w:t>
       </w:r>
@@ -1488,7 +1631,7 @@
           <w:ilvl w:val="0"/>
         </w:numPr>
       </w:pPr>
-      <w:hyperlink r:id="rId55">
+      <w:hyperlink r:id="rId59">
         <w:r>
           <w:rPr>
             <w:rStyle w:val="Link"/>
@@ -1505,7 +1648,7 @@
           <w:ilvl w:val="0"/>
         </w:numPr>
       </w:pPr>
-      <w:hyperlink r:id="rId56">
+      <w:hyperlink r:id="rId60">
         <w:r>
           <w:rPr>
             <w:rStyle w:val="Link"/>
@@ -1576,8 +1719,8 @@
       <w:pPr>
         <w:pStyle w:val="Heading4"/>
       </w:pPr>
-      <w:bookmarkStart w:id="57" w:name="i."/>
-      <w:bookmarkEnd w:id="57"/>
+      <w:bookmarkStart w:id="61" w:name="i."/>
+      <w:bookmarkEnd w:id="61"/>
       <w:r>
         <w:t xml:space="preserve">I.</w:t>
       </w:r>
@@ -1656,8 +1799,8 @@
       <w:pPr>
         <w:pStyle w:val="Heading4"/>
       </w:pPr>
-      <w:bookmarkStart w:id="58" w:name="a.-horowitz-and-mrs.-washington"/>
-      <w:bookmarkEnd w:id="58"/>
+      <w:bookmarkStart w:id="62" w:name="a.-horowitz-and-mrs.-washington"/>
+      <w:bookmarkEnd w:id="62"/>
       <w:r>
         <w:t xml:space="preserve">A.</w:t>
       </w:r>
@@ -1810,8 +1953,8 @@
       <w:pPr>
         <w:pStyle w:val="Heading4"/>
       </w:pPr>
-      <w:bookmarkStart w:id="59" w:name="b.-driving-miss-daisy"/>
-      <w:bookmarkEnd w:id="59"/>
+      <w:bookmarkStart w:id="63" w:name="b.-driving-miss-daisy"/>
+      <w:bookmarkEnd w:id="63"/>
       <w:r>
         <w:t xml:space="preserve">B.</w:t>
       </w:r>
@@ -1934,8 +2077,8 @@
       <w:pPr>
         <w:pStyle w:val="Heading4"/>
       </w:pPr>
-      <w:bookmarkStart w:id="60" w:name="ii."/>
-      <w:bookmarkEnd w:id="60"/>
+      <w:bookmarkStart w:id="64" w:name="ii."/>
+      <w:bookmarkEnd w:id="64"/>
       <w:r>
         <w:t xml:space="preserve">II.</w:t>
       </w:r>
@@ -1949,8 +2092,8 @@
       <w:pPr>
         <w:pStyle w:val="Heading4"/>
       </w:pPr>
-      <w:bookmarkStart w:id="61" w:name="a.-theme"/>
-      <w:bookmarkEnd w:id="61"/>
+      <w:bookmarkStart w:id="65" w:name="a.-theme"/>
+      <w:bookmarkEnd w:id="65"/>
       <w:r>
         <w:t xml:space="preserve">A.</w:t>
       </w:r>
@@ -1971,7 +2114,7 @@
       <w:r>
         <w:t xml:space="preserve"> </w:t>
       </w:r>
-      <w:hyperlink r:id="rId62">
+      <w:hyperlink r:id="rId66">
         <w:r>
           <w:rPr>
             <w:i/>
@@ -2134,8 +2277,8 @@
       <w:pPr>
         <w:pStyle w:val="Heading4"/>
       </w:pPr>
-      <w:bookmarkStart w:id="63" w:name="b.-total-concept-and-feel"/>
-      <w:bookmarkEnd w:id="63"/>
+      <w:bookmarkStart w:id="67" w:name="b.-total-concept-and-feel"/>
+      <w:bookmarkEnd w:id="67"/>
       <w:r>
         <w:t xml:space="preserve">B.</w:t>
       </w:r>
@@ -2156,7 +2299,7 @@
       <w:r>
         <w:t xml:space="preserve"> </w:t>
       </w:r>
-      <w:hyperlink r:id="rId64">
+      <w:hyperlink r:id="rId68">
         <w:r>
           <w:rPr>
             <w:i/>
@@ -2180,7 +2323,7 @@
       <w:r>
         <w:t xml:space="preserve"> </w:t>
       </w:r>
-      <w:hyperlink r:id="rId65">
+      <w:hyperlink r:id="rId69">
         <w:r>
           <w:rPr>
             <w:i/>
@@ -2263,8 +2406,8 @@
       <w:pPr>
         <w:pStyle w:val="Heading4"/>
       </w:pPr>
-      <w:bookmarkStart w:id="66" w:name="c.-plot"/>
-      <w:bookmarkEnd w:id="66"/>
+      <w:bookmarkStart w:id="70" w:name="c.-plot"/>
+      <w:bookmarkEnd w:id="70"/>
       <w:r>
         <w:t xml:space="preserve">C.</w:t>
       </w:r>
@@ -2297,7 +2440,7 @@
       <w:r>
         <w:t xml:space="preserve"> </w:t>
       </w:r>
-      <w:hyperlink r:id="rId67">
+      <w:hyperlink r:id="rId71">
         <w:r>
           <w:rPr>
             <w:i/>
@@ -2367,7 +2510,7 @@
       <w:r>
         <w:t xml:space="preserve"> </w:t>
       </w:r>
-      <w:hyperlink r:id="rId68">
+      <w:hyperlink r:id="rId72">
         <w:r>
           <w:rPr>
             <w:i/>
@@ -2403,7 +2546,7 @@
       <w:r>
         <w:t xml:space="preserve"> </w:t>
       </w:r>
-      <w:hyperlink r:id="rId69">
+      <w:hyperlink r:id="rId73">
         <w:r>
           <w:rPr>
             <w:rStyle w:val="Link"/>
@@ -2420,7 +2563,7 @@
       <w:r>
         <w:t xml:space="preserve"> </w:t>
       </w:r>
-      <w:hyperlink r:id="rId68">
+      <w:hyperlink r:id="rId72">
         <w:r>
           <w:rPr>
             <w:i/>
@@ -2552,7 +2695,7 @@
       <w:r>
         <w:t xml:space="preserve"> </w:t>
       </w:r>
-      <w:hyperlink r:id="rId67">
+      <w:hyperlink r:id="rId71">
         <w:r>
           <w:rPr>
             <w:i/>
@@ -2609,8 +2752,8 @@
       <w:pPr>
         <w:pStyle w:val="Heading4"/>
       </w:pPr>
-      <w:bookmarkStart w:id="70" w:name="d.-characters"/>
-      <w:bookmarkEnd w:id="70"/>
+      <w:bookmarkStart w:id="74" w:name="d.-characters"/>
+      <w:bookmarkEnd w:id="74"/>
       <w:r>
         <w:t xml:space="preserve">D.</w:t>
       </w:r>
@@ -2772,7 +2915,7 @@
           <w:ilvl w:val="0"/>
         </w:numPr>
       </w:pPr>
-      <w:hyperlink r:id="rId71">
+      <w:hyperlink r:id="rId75">
         <w:r>
           <w:rPr>
             <w:i/>
@@ -2826,8 +2969,8 @@
       <w:pPr>
         <w:pStyle w:val="Heading2"/>
       </w:pPr>
-      <w:bookmarkStart w:id="72" w:name="fair-use"/>
-      <w:bookmarkEnd w:id="72"/>
+      <w:bookmarkStart w:id="76" w:name="fair-use"/>
+      <w:bookmarkEnd w:id="76"/>
       <w:r>
         <w:t xml:space="preserve">Fair Use</w:t>
       </w:r>
@@ -2840,7 +2983,7 @@
           <w:ilvl w:val="0"/>
         </w:numPr>
       </w:pPr>
-      <w:hyperlink r:id="rId73">
+      <w:hyperlink r:id="rId77">
         <w:r>
           <w:rPr>
             <w:rStyle w:val="Link"/>
@@ -2884,8 +3027,8 @@
       <w:pPr>
         <w:pStyle w:val="Heading4"/>
       </w:pPr>
-      <w:bookmarkStart w:id="74" w:name="copyright-statute"/>
-      <w:bookmarkEnd w:id="74"/>
+      <w:bookmarkStart w:id="78" w:name="copyright-statute"/>
+      <w:bookmarkEnd w:id="78"/>
       <w:r>
         <w:t xml:space="preserve">Copyright Statute</w:t>
       </w:r>
@@ -2894,8 +3037,8 @@
       <w:pPr>
         <w:pStyle w:val="Heading6"/>
       </w:pPr>
-      <w:bookmarkStart w:id="75" w:name="limitations-on-exclusive-rights-fair-use"/>
-      <w:bookmarkEnd w:id="75"/>
+      <w:bookmarkStart w:id="79" w:name="limitations-on-exclusive-rights-fair-use"/>
+      <w:bookmarkEnd w:id="79"/>
       <w:r>
         <w:t xml:space="preserve">§ 107 -Limitations on exclusive rights: Fair use</w:t>
       </w:r>
@@ -2965,8 +3108,8 @@
       <w:pPr>
         <w:pStyle w:val="Heading4"/>
       </w:pPr>
-      <w:bookmarkStart w:id="76" w:name="who-decides-whether-use-of-a-copyrighted-work-was-fair"/>
-      <w:bookmarkEnd w:id="76"/>
+      <w:bookmarkStart w:id="80" w:name="who-decides-whether-use-of-a-copyrighted-work-was-fair"/>
+      <w:bookmarkEnd w:id="80"/>
       <w:r>
         <w:t xml:space="preserve">Who decides whether use of a copyrighted work was fair?</w:t>
       </w:r>
@@ -2980,8 +3123,8 @@
       <w:pPr>
         <w:pStyle w:val="Heading4"/>
       </w:pPr>
-      <w:bookmarkStart w:id="77" w:name="harper-row-v.-the-nation-sct.-1985"/>
-      <w:bookmarkEnd w:id="77"/>
+      <w:bookmarkStart w:id="81" w:name="harper-row-v.-the-nation-sct.-1985"/>
+      <w:bookmarkEnd w:id="81"/>
       <w:r>
         <w:rPr>
           <w:i/>
@@ -3003,7 +3146,7 @@
           <w:ilvl w:val="0"/>
         </w:numPr>
       </w:pPr>
-      <w:hyperlink r:id="rId78">
+      <w:hyperlink r:id="rId82">
         <w:r>
           <w:rPr>
             <w:rStyle w:val="Link"/>
@@ -3020,7 +3163,7 @@
           <w:ilvl w:val="0"/>
         </w:numPr>
       </w:pPr>
-      <w:hyperlink r:id="rId79">
+      <w:hyperlink r:id="rId83">
         <w:r>
           <w:rPr>
             <w:rStyle w:val="Link"/>
@@ -3037,7 +3180,7 @@
           <w:ilvl w:val="0"/>
         </w:numPr>
       </w:pPr>
-      <w:hyperlink r:id="rId80">
+      <w:hyperlink r:id="rId84">
         <w:r>
           <w:rPr>
             <w:rStyle w:val="Link"/>
@@ -3168,7 +3311,7 @@
       <w:r>
         <w:t xml:space="preserve"> </w:t>
       </w:r>
-      <w:hyperlink r:id="rId81">
+      <w:hyperlink r:id="rId85">
         <w:r>
           <w:rPr>
             <w:rStyle w:val="Link"/>
@@ -3286,8 +3429,8 @@
       <w:pPr>
         <w:pStyle w:val="Heading2"/>
       </w:pPr>
-      <w:bookmarkStart w:id="82" w:name="parody-fair-use"/>
-      <w:bookmarkEnd w:id="82"/>
+      <w:bookmarkStart w:id="86" w:name="parody-fair-use"/>
+      <w:bookmarkEnd w:id="86"/>
       <w:r>
         <w:t xml:space="preserve">Parody &amp; Fair Use</w:t>
       </w:r>
@@ -3296,8 +3439,8 @@
       <w:pPr>
         <w:pStyle w:val="Heading3"/>
       </w:pPr>
-      <w:bookmarkStart w:id="83" w:name="campbell-v.-acuff-rose-music-inc."/>
-      <w:bookmarkEnd w:id="83"/>
+      <w:bookmarkStart w:id="87" w:name="campbell-v.-acuff-rose-music-inc."/>
+      <w:bookmarkEnd w:id="87"/>
       <w:r>
         <w:rPr>
           <w:i/>
@@ -3309,8 +3452,8 @@
       <w:pPr>
         <w:pStyle w:val="Heading6"/>
       </w:pPr>
-      <w:bookmarkStart w:id="84" w:name="united-states-supreme-court-1994"/>
-      <w:bookmarkEnd w:id="84"/>
+      <w:bookmarkStart w:id="88" w:name="united-states-supreme-court-1994"/>
+      <w:bookmarkEnd w:id="88"/>
       <w:r>
         <w:t xml:space="preserve">United States Supreme Court (1994)</w:t>
       </w:r>
@@ -3323,7 +3466,7 @@
           <w:ilvl w:val="0"/>
         </w:numPr>
       </w:pPr>
-      <w:hyperlink r:id="rId85">
+      <w:hyperlink r:id="rId89">
         <w:r>
           <w:rPr>
             <w:rStyle w:val="Link"/>
@@ -3340,7 +3483,7 @@
           <w:ilvl w:val="0"/>
         </w:numPr>
       </w:pPr>
-      <w:hyperlink r:id="rId86">
+      <w:hyperlink r:id="rId90">
         <w:r>
           <w:rPr>
             <w:rStyle w:val="Link"/>
@@ -3360,7 +3503,7 @@
           <w:ilvl w:val="0"/>
         </w:numPr>
       </w:pPr>
-      <w:hyperlink r:id="rId87">
+      <w:hyperlink r:id="rId91">
         <w:r>
           <w:rPr>
             <w:rStyle w:val="Link"/>
@@ -3384,7 +3527,7 @@
       <w:r>
         <w:t xml:space="preserve"> </w:t>
       </w:r>
-      <w:hyperlink r:id="rId81">
+      <w:hyperlink r:id="rId85">
         <w:r>
           <w:rPr>
             <w:rStyle w:val="Link"/>
@@ -3400,8 +3543,8 @@
       <w:pPr>
         <w:pStyle w:val="Heading2"/>
       </w:pPr>
-      <w:bookmarkStart w:id="88" w:name="i-1"/>
-      <w:bookmarkEnd w:id="88"/>
+      <w:bookmarkStart w:id="92" w:name="i-1"/>
+      <w:bookmarkEnd w:id="92"/>
       <w:r>
         <w:t xml:space="preserve">I</w:t>
       </w:r>
@@ -3458,7 +3601,7 @@
       <w:r>
         <w:t xml:space="preserve"> </w:t>
       </w:r>
-      <w:hyperlink r:id="rId89">
+      <w:hyperlink r:id="rId93">
         <w:r>
           <w:rPr>
             <w:i/>
@@ -3513,7 +3656,7 @@
       <w:r>
         <w:t xml:space="preserve"> </w:t>
       </w:r>
-      <w:hyperlink r:id="rId78">
+      <w:hyperlink r:id="rId82">
         <w:r>
           <w:rPr>
             <w:i/>
@@ -3575,8 +3718,8 @@
       <w:pPr>
         <w:pStyle w:val="Heading2"/>
       </w:pPr>
-      <w:bookmarkStart w:id="90" w:name="ii-1"/>
-      <w:bookmarkEnd w:id="90"/>
+      <w:bookmarkStart w:id="94" w:name="ii-1"/>
+      <w:bookmarkEnd w:id="94"/>
       <w:r>
         <w:t xml:space="preserve">II</w:t>
       </w:r>
@@ -3595,7 +3738,7 @@
       </w:r>
     </w:p>
     <w:p>
-      <w:hyperlink r:id="rId91">
+      <w:hyperlink r:id="rId95">
         <w:r>
           <w:rPr>
             <w:i/>
@@ -3652,7 +3795,7 @@
       <w:r>
         <w:t xml:space="preserve"> </w:t>
       </w:r>
-      <w:hyperlink r:id="rId92">
+      <w:hyperlink r:id="rId96">
         <w:r>
           <w:rPr>
             <w:i/>
@@ -3793,13 +3936,100 @@
       <w:r>
         <w:t xml:space="preserve"> </w:t>
       </w:r>
+      <w:hyperlink r:id="rId97">
+        <w:r>
+          <w:rPr>
+            <w:i/>
+            <w:rStyle w:val="Link"/>
+          </w:rPr>
+          <w:t xml:space="preserve">Stewart</w:t>
+        </w:r>
+        <w:r>
+          <w:rPr>
+            <w:rStyle w:val="Link"/>
+          </w:rPr>
+          <w:t xml:space="preserve"> </w:t>
+        </w:r>
+        <w:r>
+          <w:rPr>
+            <w:rStyle w:val="Link"/>
+          </w:rPr>
+          <w:t xml:space="preserve">v.</w:t>
+        </w:r>
+        <w:r>
+          <w:rPr>
+            <w:rStyle w:val="Link"/>
+          </w:rPr>
+          <w:t xml:space="preserve"> </w:t>
+        </w:r>
+        <w:r>
+          <w:rPr>
+            <w:i/>
+            <w:rStyle w:val="Link"/>
+          </w:rPr>
+          <w:t xml:space="preserve">Abend</w:t>
+        </w:r>
+        <w:r>
+          <w:rPr>
+            <w:rStyle w:val="Link"/>
+          </w:rPr>
+          <w:t xml:space="preserve"> </w:t>
+        </w:r>
+        <w:r>
+          <w:rPr>
+            <w:rStyle w:val="Link"/>
+          </w:rPr>
+          <w:t xml:space="preserve">(1990)</w:t>
+        </w:r>
+      </w:hyperlink>
+      <w:r>
+        <w:t xml:space="preserve">.</w:t>
+      </w:r>
+    </w:p>
+    <w:p>
+      <w:r>
+        <w:t xml:space="preserve">The task is not to be simplified with bright-line rules, for the statute, like the doctrine it recognizes, calls for case-by-case analysis.</w:t>
+      </w:r>
+      <w:r>
+        <w:t xml:space="preserve"> </w:t>
+      </w:r>
+      <w:hyperlink r:id="rId82">
+        <w:r>
+          <w:rPr>
+            <w:i/>
+            <w:rStyle w:val="Link"/>
+          </w:rPr>
+          <w:t xml:space="preserve">Harper &amp; Row</w:t>
+        </w:r>
+      </w:hyperlink>
+      <w:r>
+        <w:t xml:space="preserve">; and</w:t>
+      </w:r>
+      <w:r>
+        <w:t xml:space="preserve"> </w:t>
+      </w:r>
       <w:hyperlink r:id="rId93">
         <w:r>
           <w:rPr>
             <w:i/>
             <w:rStyle w:val="Link"/>
           </w:rPr>
-          <w:t xml:space="preserve">Stewart</w:t>
+          <w:t xml:space="preserve">Sony</w:t>
+        </w:r>
+      </w:hyperlink>
+      <w:r>
+        <w:t xml:space="preserve">.… The text employs the terms "including" and "such as" in the preamble paragraph to indicate the "illustrative and not limitative" function of the examples given, § 101; see</w:t>
+      </w:r>
+      <w:r>
+        <w:t xml:space="preserve"> </w:t>
+      </w:r>
+      <w:hyperlink r:id="rId82">
+        <w:r>
+          <w:rPr>
+            <w:i/>
+            <w:rStyle w:val="Link"/>
+          </w:rPr>
+          <w:t xml:space="preserve">Harper &amp; Row, supra,</w:t>
         </w:r>
         <w:r>
           <w:rPr>
@@ -3811,151 +4041,64 @@
           <w:rPr>
             <w:rStyle w:val="Link"/>
           </w:rPr>
-          <w:t xml:space="preserve">v.</w:t>
-        </w:r>
-        <w:r>
-          <w:rPr>
-            <w:rStyle w:val="Link"/>
-          </w:rPr>
-          <w:t xml:space="preserve"> </w:t>
-        </w:r>
+          <w:t xml:space="preserve">at 561</w:t>
+        </w:r>
+      </w:hyperlink>
+      <w:r>
+        <w:t xml:space="preserve">, which thus provide only general guidance about the sorts of copying that courts and Congress most commonly had found to be fair uses. Nor may the four statutory factors be treated in isolation, one from another. All are to be explored, and the results weighed together, in light of the purposes of copyright.</w:t>
+      </w:r>
+    </w:p>
+    <w:p>
+      <w:pPr>
+        <w:pStyle w:val="Heading2"/>
+      </w:pPr>
+      <w:bookmarkStart w:id="98" w:name="a"/>
+      <w:bookmarkEnd w:id="98"/>
+      <w:r>
+        <w:t xml:space="preserve">A</w:t>
+      </w:r>
+    </w:p>
+    <w:p>
+      <w:r>
+        <w:t xml:space="preserve">The first factor in a fair use enquiry is "the purpose and character of the use, including whether such use is of a commercial nature or is for nonprofit educational purposes."</w:t>
+      </w:r>
+      <w:r>
+        <w:t xml:space="preserve"> </w:t>
+      </w:r>
+      <w:hyperlink r:id="rId85">
+        <w:r>
+          <w:rPr>
+            <w:rStyle w:val="Link"/>
+          </w:rPr>
+          <w:t xml:space="preserve">§ 107(1)</w:t>
+        </w:r>
+      </w:hyperlink>
+      <w:r>
+        <w:t xml:space="preserve">. This factor draws on Justice Story's formulation, "the nature and objects of the selections made." … The enquiry here may be guided by the examples given in the preamble to § 107, looking to whether the use is for criticism, or comment, or news reporting, and the like,</w:t>
+      </w:r>
+      <w:r>
+        <w:t xml:space="preserve"> </w:t>
+      </w:r>
+      <w:hyperlink r:id="rId85">
+        <w:r>
+          <w:rPr>
+            <w:rStyle w:val="Link"/>
+          </w:rPr>
+          <w:t xml:space="preserve">see § 107</w:t>
+        </w:r>
+      </w:hyperlink>
+      <w:r>
+        <w:t xml:space="preserve">. The central purpose of this investigation is to see, in Justice Story's words, whether the new work merely "supersede[s] the objects" of the original creation, ("supplanting" the original), or instead adds something new, with a further purpose or different character, altering the first with new expression, meaning, or message; it asks, in other words, whether and to what extent the new work is "transformative." … Although such transformative use is not absolutely necessary for a finding of fair use,</w:t>
+      </w:r>
+      <w:r>
+        <w:t xml:space="preserve"> </w:t>
+      </w:r>
+      <w:hyperlink r:id="rId93">
         <w:r>
           <w:rPr>
             <w:i/>
             <w:rStyle w:val="Link"/>
           </w:rPr>
-          <w:t xml:space="preserve">Abend</w:t>
-        </w:r>
-        <w:r>
-          <w:rPr>
-            <w:rStyle w:val="Link"/>
-          </w:rPr>
-          <w:t xml:space="preserve"> </w:t>
-        </w:r>
-        <w:r>
-          <w:rPr>
-            <w:rStyle w:val="Link"/>
-          </w:rPr>
-          <w:t xml:space="preserve">(1990)</w:t>
-        </w:r>
-      </w:hyperlink>
-      <w:r>
-        <w:t xml:space="preserve">.</w:t>
-      </w:r>
-    </w:p>
-    <w:p>
-      <w:r>
-        <w:t xml:space="preserve">The task is not to be simplified with bright-line rules, for the statute, like the doctrine it recognizes, calls for case-by-case analysis.</w:t>
-      </w:r>
-      <w:r>
-        <w:t xml:space="preserve"> </w:t>
-      </w:r>
-      <w:hyperlink r:id="rId78">
-        <w:r>
-          <w:rPr>
-            <w:i/>
-            <w:rStyle w:val="Link"/>
-          </w:rPr>
-          <w:t xml:space="preserve">Harper &amp; Row</w:t>
-        </w:r>
-      </w:hyperlink>
-      <w:r>
-        <w:t xml:space="preserve">; and</w:t>
-      </w:r>
-      <w:r>
-        <w:t xml:space="preserve"> </w:t>
-      </w:r>
-      <w:hyperlink r:id="rId89">
-        <w:r>
-          <w:rPr>
-            <w:i/>
-            <w:rStyle w:val="Link"/>
-          </w:rPr>
-          <w:t xml:space="preserve">Sony</w:t>
-        </w:r>
-      </w:hyperlink>
-      <w:r>
-        <w:t xml:space="preserve">.… The text employs the terms "including" and "such as" in the preamble paragraph to indicate the "illustrative and not limitative" function of the examples given, § 101; see</w:t>
-      </w:r>
-      <w:r>
-        <w:t xml:space="preserve"> </w:t>
-      </w:r>
-      <w:hyperlink r:id="rId78">
-        <w:r>
-          <w:rPr>
-            <w:i/>
-            <w:rStyle w:val="Link"/>
-          </w:rPr>
-          <w:t xml:space="preserve">Harper &amp; Row, supra,</w:t>
-        </w:r>
-        <w:r>
-          <w:rPr>
-            <w:rStyle w:val="Link"/>
-          </w:rPr>
-          <w:t xml:space="preserve"> </w:t>
-        </w:r>
-        <w:r>
-          <w:rPr>
-            <w:rStyle w:val="Link"/>
-          </w:rPr>
-          <w:t xml:space="preserve">at 561</w:t>
-        </w:r>
-      </w:hyperlink>
-      <w:r>
-        <w:t xml:space="preserve">, which thus provide only general guidance about the sorts of copying that courts and Congress most commonly had found to be fair uses. Nor may the four statutory factors be treated in isolation, one from another. All are to be explored, and the results weighed together, in light of the purposes of copyright.</w:t>
-      </w:r>
-    </w:p>
-    <w:p>
-      <w:pPr>
-        <w:pStyle w:val="Heading2"/>
-      </w:pPr>
-      <w:bookmarkStart w:id="94" w:name="a"/>
-      <w:bookmarkEnd w:id="94"/>
-      <w:r>
-        <w:t xml:space="preserve">A</w:t>
-      </w:r>
-    </w:p>
-    <w:p>
-      <w:r>
-        <w:t xml:space="preserve">The first factor in a fair use enquiry is "the purpose and character of the use, including whether such use is of a commercial nature or is for nonprofit educational purposes."</w:t>
-      </w:r>
-      <w:r>
-        <w:t xml:space="preserve"> </w:t>
-      </w:r>
-      <w:hyperlink r:id="rId81">
-        <w:r>
-          <w:rPr>
-            <w:rStyle w:val="Link"/>
-          </w:rPr>
-          <w:t xml:space="preserve">§ 107(1)</w:t>
-        </w:r>
-      </w:hyperlink>
-      <w:r>
-        <w:t xml:space="preserve">. This factor draws on Justice Story's formulation, "the nature and objects of the selections made." … The enquiry here may be guided by the examples given in the preamble to § 107, looking to whether the use is for criticism, or comment, or news reporting, and the like,</w:t>
-      </w:r>
-      <w:r>
-        <w:t xml:space="preserve"> </w:t>
-      </w:r>
-      <w:hyperlink r:id="rId81">
-        <w:r>
-          <w:rPr>
-            <w:rStyle w:val="Link"/>
-          </w:rPr>
-          <w:t xml:space="preserve">see § 107</w:t>
-        </w:r>
-      </w:hyperlink>
-      <w:r>
-        <w:t xml:space="preserve">. The central purpose of this investigation is to see, in Justice Story's words, whether the new work merely "supersede[s] the objects" of the original creation, ("supplanting" the original), or instead adds something new, with a further purpose or different character, altering the first with new expression, meaning, or message; it asks, in other words, whether and to what extent the new work is "transformative." … Although such transformative use is not absolutely necessary for a finding of fair use,</w:t>
-      </w:r>
-      <w:r>
-        <w:t xml:space="preserve"> </w:t>
-      </w:r>
-      <w:hyperlink r:id="rId89">
-        <w:r>
-          <w:rPr>
-            <w:i/>
-            <w:rStyle w:val="Link"/>
-          </w:rPr>
           <w:t xml:space="preserve">Sony, supra,</w:t>
         </w:r>
       </w:hyperlink>
@@ -3974,7 +4117,7 @@
       <w:r>
         <w:t xml:space="preserve"> </w:t>
       </w:r>
-      <w:hyperlink r:id="rId89">
+      <w:hyperlink r:id="rId93">
         <w:r>
           <w:rPr>
             <w:rStyle w:val="Link"/>
@@ -4018,7 +4161,7 @@
       <w:r>
         <w:t xml:space="preserve"> </w:t>
       </w:r>
-      <w:hyperlink r:id="rId78">
+      <w:hyperlink r:id="rId82">
         <w:r>
           <w:rPr>
             <w:i/>
@@ -4069,7 +4212,7 @@
           <w:ilvl w:val="0"/>
         </w:numPr>
       </w:pPr>
-      <w:hyperlink r:id="rId95">
+      <w:hyperlink r:id="rId99">
         <w:r>
           <w:rPr>
             <w:i/>
@@ -4149,7 +4292,7 @@
       <w:r>
         <w:t xml:space="preserve"> </w:t>
       </w:r>
-      <w:hyperlink r:id="rId89">
+      <w:hyperlink r:id="rId93">
         <w:r>
           <w:rPr>
             <w:i/>
@@ -4184,7 +4327,7 @@
       <w:r>
         <w:t xml:space="preserve"> </w:t>
       </w:r>
-      <w:hyperlink r:id="rId78">
+      <w:hyperlink r:id="rId82">
         <w:r>
           <w:rPr>
             <w:rStyle w:val="Link"/>
@@ -4198,7 +4341,7 @@
       <w:r>
         <w:t xml:space="preserve"> </w:t>
       </w:r>
-      <w:hyperlink r:id="rId78">
+      <w:hyperlink r:id="rId82">
         <w:r>
           <w:rPr>
             <w:i/>
@@ -4242,7 +4385,7 @@
       <w:r>
         <w:t xml:space="preserve"> </w:t>
       </w:r>
-      <w:hyperlink r:id="rId89">
+      <w:hyperlink r:id="rId93">
         <w:r>
           <w:rPr>
             <w:rStyle w:val="Link"/>
@@ -4334,7 +4477,7 @@
       <w:r>
         <w:t xml:space="preserve"> </w:t>
       </w:r>
-      <w:hyperlink r:id="rId78">
+      <w:hyperlink r:id="rId82">
         <w:r>
           <w:rPr>
             <w:rStyle w:val="Link"/>
@@ -4350,8 +4493,8 @@
       <w:pPr>
         <w:pStyle w:val="Heading2"/>
       </w:pPr>
-      <w:bookmarkStart w:id="96" w:name="b"/>
-      <w:bookmarkEnd w:id="96"/>
+      <w:bookmarkStart w:id="100" w:name="b"/>
+      <w:bookmarkEnd w:id="100"/>
       <w:r>
         <w:t xml:space="preserve">B</w:t>
       </w:r>
@@ -4363,7 +4506,7 @@
       <w:r>
         <w:t xml:space="preserve"> </w:t>
       </w:r>
-      <w:hyperlink r:id="rId81">
+      <w:hyperlink r:id="rId85">
         <w:r>
           <w:rPr>
             <w:rStyle w:val="Link"/>
@@ -4379,8 +4522,8 @@
       <w:pPr>
         <w:pStyle w:val="Heading2"/>
       </w:pPr>
-      <w:bookmarkStart w:id="97" w:name="c"/>
-      <w:bookmarkEnd w:id="97"/>
+      <w:bookmarkStart w:id="101" w:name="c"/>
+      <w:bookmarkEnd w:id="101"/>
       <w:r>
         <w:t xml:space="preserve">C</w:t>
       </w:r>
@@ -4392,7 +4535,7 @@
       <w:r>
         <w:t xml:space="preserve"> </w:t>
       </w:r>
-      <w:hyperlink r:id="rId81">
+      <w:hyperlink r:id="rId85">
         <w:r>
           <w:rPr>
             <w:rStyle w:val="Link"/>
@@ -4409,7 +4552,7 @@
       <w:r>
         <w:t xml:space="preserve"> </w:t>
       </w:r>
-      <w:hyperlink r:id="rId89">
+      <w:hyperlink r:id="rId93">
         <w:r>
           <w:rPr>
             <w:i/>
@@ -4427,7 +4570,7 @@
       <w:r>
         <w:t xml:space="preserve"> </w:t>
       </w:r>
-      <w:hyperlink r:id="rId78">
+      <w:hyperlink r:id="rId82">
         <w:r>
           <w:rPr>
             <w:i/>
@@ -4478,7 +4621,7 @@
       <w:r>
         <w:t xml:space="preserve"> </w:t>
       </w:r>
-      <w:hyperlink r:id="rId78">
+      <w:hyperlink r:id="rId82">
         <w:r>
           <w:rPr>
             <w:i/>
@@ -4507,7 +4650,7 @@
       <w:r>
         <w:t xml:space="preserve"> </w:t>
       </w:r>
-      <w:hyperlink r:id="rId98">
+      <w:hyperlink r:id="rId102">
         <w:r>
           <w:rPr>
             <w:i/>
@@ -4522,7 +4665,7 @@
       <w:r>
         <w:t xml:space="preserve"> </w:t>
       </w:r>
-      <w:hyperlink r:id="rId99">
+      <w:hyperlink r:id="rId103">
         <w:r>
           <w:rPr>
             <w:i/>
@@ -4572,7 +4715,7 @@
       <w:r>
         <w:t xml:space="preserve"> </w:t>
       </w:r>
-      <w:hyperlink r:id="rId78">
+      <w:hyperlink r:id="rId82">
         <w:r>
           <w:rPr>
             <w:i/>
@@ -4603,8 +4746,8 @@
       <w:pPr>
         <w:pStyle w:val="Heading2"/>
       </w:pPr>
-      <w:bookmarkStart w:id="100" w:name="d"/>
-      <w:bookmarkEnd w:id="100"/>
+      <w:bookmarkStart w:id="104" w:name="d"/>
+      <w:bookmarkEnd w:id="104"/>
       <w:r>
         <w:t xml:space="preserve">D</w:t>
       </w:r>
@@ -4616,7 +4759,7 @@
       <w:r>
         <w:t xml:space="preserve"> </w:t>
       </w:r>
-      <w:hyperlink r:id="rId81">
+      <w:hyperlink r:id="rId85">
         <w:r>
           <w:rPr>
             <w:rStyle w:val="Link"/>
@@ -4630,7 +4773,7 @@
       <w:r>
         <w:t xml:space="preserve"> </w:t>
       </w:r>
-      <w:hyperlink r:id="rId78">
+      <w:hyperlink r:id="rId82">
         <w:r>
           <w:rPr>
             <w:i/>
@@ -4645,7 +4788,7 @@
       <w:r>
         <w:t xml:space="preserve"> </w:t>
       </w:r>
-      <w:hyperlink r:id="rId78">
+      <w:hyperlink r:id="rId82">
         <w:r>
           <w:rPr>
             <w:i/>
@@ -4680,7 +4823,7 @@
       <w:r>
         <w:t xml:space="preserve"> </w:t>
       </w:r>
-      <w:hyperlink r:id="rId89">
+      <w:hyperlink r:id="rId93">
         <w:r>
           <w:rPr>
             <w:i/>
@@ -4757,7 +4900,7 @@
       <w:r>
         <w:t xml:space="preserve"> </w:t>
       </w:r>
-      <w:hyperlink r:id="rId89">
+      <w:hyperlink r:id="rId93">
         <w:r>
           <w:rPr>
             <w:i/>
@@ -4777,7 +4920,7 @@
       <w:r>
         <w:t xml:space="preserve"> </w:t>
       </w:r>
-      <w:hyperlink r:id="rId99">
+      <w:hyperlink r:id="rId103">
         <w:r>
           <w:rPr>
             <w:i/>
@@ -4827,7 +4970,7 @@
       <w:r>
         <w:t xml:space="preserve"> </w:t>
       </w:r>
-      <w:hyperlink r:id="rId78">
+      <w:hyperlink r:id="rId82">
         <w:r>
           <w:rPr>
             <w:i/>
@@ -4845,7 +4988,7 @@
       <w:r>
         <w:t xml:space="preserve"> </w:t>
       </w:r>
-      <w:hyperlink r:id="rId101">
+      <w:hyperlink r:id="rId105">
         <w:r>
           <w:rPr>
             <w:rStyle w:val="Link"/>
@@ -4869,8 +5012,8 @@
       <w:pPr>
         <w:pStyle w:val="Heading2"/>
       </w:pPr>
-      <w:bookmarkStart w:id="102" w:name="iii-1"/>
-      <w:bookmarkEnd w:id="102"/>
+      <w:bookmarkStart w:id="106" w:name="iii-1"/>
+      <w:bookmarkEnd w:id="106"/>
       <w:r>
         <w:t xml:space="preserve">III</w:t>
       </w:r>
@@ -4906,7 +5049,7 @@
       <w:r>
         <w:t xml:space="preserve"> </w:t>
       </w:r>
-      <w:hyperlink r:id="rId78">
+      <w:hyperlink r:id="rId82">
         <w:r>
           <w:rPr>
             <w:i/>
@@ -4924,7 +5067,7 @@
       <w:r>
         <w:t xml:space="preserve"> </w:t>
       </w:r>
-      <w:hyperlink r:id="rId92">
+      <w:hyperlink r:id="rId96">
         <w:r>
           <w:rPr>
             <w:i/>
@@ -4967,7 +5110,7 @@
       <w:r>
         <w:t xml:space="preserve"> </w:t>
       </w:r>
-      <w:hyperlink r:id="rId99">
+      <w:hyperlink r:id="rId103">
         <w:r>
           <w:rPr>
             <w:i/>
@@ -5009,8 +5152,8 @@
       <w:pPr>
         <w:pStyle w:val="Heading4"/>
       </w:pPr>
-      <w:bookmarkStart w:id="103" w:name="appendix-a-to-opinion-of-the-court"/>
-      <w:bookmarkEnd w:id="103"/>
+      <w:bookmarkStart w:id="107" w:name="appendix-a-to-opinion-of-the-court"/>
+      <w:bookmarkEnd w:id="107"/>
       <w:r>
         <w:t xml:space="preserve">APPENDIX A TO OPINION OF THE COURT</w:t>
       </w:r>
@@ -5188,8 +5331,8 @@
       <w:pPr>
         <w:pStyle w:val="Heading4"/>
       </w:pPr>
-      <w:bookmarkStart w:id="104" w:name="appendix-b-to-opinion-of-the-court"/>
-      <w:bookmarkEnd w:id="104"/>
+      <w:bookmarkStart w:id="108" w:name="appendix-b-to-opinion-of-the-court"/>
+      <w:bookmarkEnd w:id="108"/>
       <w:r>
         <w:t xml:space="preserve">APPENDIX B TO OPINION OF THE COURT</w:t>
       </w:r>
@@ -5359,12 +5502,12 @@
     </w:p>
     <w:p>
       <w:pPr>
-        <w:pStyle w:val="Heading4"/>
-      </w:pPr>
-      <w:bookmarkStart w:id="105" w:name="totally-optional-readings-and-viewings"/>
-      <w:bookmarkEnd w:id="105"/>
-      <w:r>
-        <w:t xml:space="preserve">Totally Optional Readings and Viewings</w:t>
+        <w:pStyle w:val="Heading3"/>
+      </w:pPr>
+      <w:bookmarkStart w:id="109" w:name="summary-of-fair-use-factors"/>
+      <w:bookmarkEnd w:id="109"/>
+      <w:r>
+        <w:t xml:space="preserve">Summary of Fair Use Factors</w:t>
       </w:r>
     </w:p>
     <w:p>
@@ -5375,16 +5518,128 @@
           <w:ilvl w:val="0"/>
         </w:numPr>
       </w:pPr>
-      <w:hyperlink r:id="rId106">
-        <w:r>
-          <w:rPr>
-            <w:rStyle w:val="Link"/>
-          </w:rPr>
-          <w:t xml:space="preserve">Shepard Fairey and the Obama "Hope" Poster</w:t>
-        </w:r>
-      </w:hyperlink>
-      <w:r>
-        <w:t xml:space="preserve">.</w:t>
+      <w:r>
+        <w:t xml:space="preserve">The Purpose &amp; Character of the Use.</w:t>
+      </w:r>
+    </w:p>
+    <w:p>
+      <w:pPr>
+        <w:pStyle w:val="Compact"/>
+        <w:numPr>
+          <w:numId w:val="1021"/>
+          <w:ilvl w:val="1"/>
+        </w:numPr>
+      </w:pPr>
+      <w:r>
+        <w:t xml:space="preserve">Commercial use is more likely to be UNFAIR.</w:t>
+      </w:r>
+    </w:p>
+    <w:p>
+      <w:pPr>
+        <w:pStyle w:val="Compact"/>
+        <w:numPr>
+          <w:numId w:val="1021"/>
+          <w:ilvl w:val="1"/>
+        </w:numPr>
+      </w:pPr>
+      <w:r>
+        <w:t xml:space="preserve">Educational or private uses more likely to be considered fair.</w:t>
+      </w:r>
+    </w:p>
+    <w:p>
+      <w:pPr>
+        <w:pStyle w:val="Compact"/>
+        <w:numPr>
+          <w:numId w:val="1021"/>
+          <w:ilvl w:val="1"/>
+        </w:numPr>
+      </w:pPr>
+      <w:r>
+        <w:t xml:space="preserve">Is there evidence of bad faith? (</w:t>
+      </w:r>
+      <w:r>
+        <w:rPr>
+          <w:i/>
+        </w:rPr>
+        <w:t xml:space="preserve">Harper &amp; Row</w:t>
+      </w:r>
+      <w:r>
+        <w:t xml:space="preserve">).</w:t>
+      </w:r>
+    </w:p>
+    <w:p>
+      <w:pPr>
+        <w:pStyle w:val="Compact"/>
+        <w:numPr>
+          <w:numId w:val="1021"/>
+          <w:ilvl w:val="1"/>
+        </w:numPr>
+      </w:pPr>
+      <w:r>
+        <w:t xml:space="preserve">Is the allegedly infringing work</w:t>
+      </w:r>
+      <w:r>
+        <w:t xml:space="preserve"> </w:t>
+      </w:r>
+      <w:r>
+        <w:rPr>
+          <w:i/>
+        </w:rPr>
+        <w:t xml:space="preserve">transformative</w:t>
+      </w:r>
+      <w:r>
+        <w:t xml:space="preserve">? (</w:t>
+      </w:r>
+      <w:r>
+        <w:rPr>
+          <w:i/>
+        </w:rPr>
+        <w:t xml:space="preserve">Campbell</w:t>
+      </w:r>
+      <w:r>
+        <w:t xml:space="preserve">)</w:t>
+      </w:r>
+    </w:p>
+    <w:p>
+      <w:pPr>
+        <w:pStyle w:val="Compact"/>
+        <w:numPr>
+          <w:numId w:val="1021"/>
+          <w:ilvl w:val="1"/>
+        </w:numPr>
+      </w:pPr>
+      <w:r>
+        <w:t xml:space="preserve">Transformative uses "add something new, with a further purpose or different character, altering the first with new expression, meaning or message" (</w:t>
+      </w:r>
+      <w:r>
+        <w:rPr>
+          <w:i/>
+        </w:rPr>
+        <w:t xml:space="preserve">Campbell</w:t>
+      </w:r>
+      <w:r>
+        <w:t xml:space="preserve">).</w:t>
+      </w:r>
+    </w:p>
+    <w:p>
+      <w:pPr>
+        <w:pStyle w:val="Compact"/>
+        <w:numPr>
+          <w:numId w:val="1021"/>
+          <w:ilvl w:val="1"/>
+        </w:numPr>
+      </w:pPr>
+      <w:r>
+        <w:t xml:space="preserve">Transformative uses are more likely to be fair use, and the other three factors become less important (</w:t>
+      </w:r>
+      <w:r>
+        <w:rPr>
+          <w:i/>
+        </w:rPr>
+        <w:t xml:space="preserve">Campbell</w:t>
+      </w:r>
+      <w:r>
+        <w:t xml:space="preserve">).</w:t>
       </w:r>
     </w:p>
     <w:p>
@@ -5395,14 +5650,33 @@
           <w:ilvl w:val="0"/>
         </w:numPr>
       </w:pPr>
-      <w:hyperlink r:id="rId107">
-        <w:r>
-          <w:rPr>
-            <w:rStyle w:val="Link"/>
-          </w:rPr>
-          <w:t xml:space="preserve">The New Yorker: Who Owns This Image?</w:t>
-        </w:r>
-      </w:hyperlink>
+      <w:r>
+        <w:t xml:space="preserve">Nature of the Work.</w:t>
+      </w:r>
+    </w:p>
+    <w:p>
+      <w:pPr>
+        <w:pStyle w:val="Compact"/>
+        <w:numPr>
+          <w:numId w:val="1022"/>
+          <w:ilvl w:val="1"/>
+        </w:numPr>
+      </w:pPr>
+      <w:r>
+        <w:t xml:space="preserve">Spectrum of fact to fiction, where taking factual works is more fair taking fiction is less fair.</w:t>
+      </w:r>
+    </w:p>
+    <w:p>
+      <w:pPr>
+        <w:pStyle w:val="Compact"/>
+        <w:numPr>
+          <w:numId w:val="1022"/>
+          <w:ilvl w:val="1"/>
+        </w:numPr>
+      </w:pPr>
+      <w:r>
+        <w:t xml:space="preserve">A greater latitude to disseminate historical or biographical facts than works of fiction.</w:t>
+      </w:r>
     </w:p>
     <w:p>
       <w:pPr>
@@ -5412,31 +5686,68 @@
           <w:ilvl w:val="0"/>
         </w:numPr>
       </w:pPr>
-      <w:hyperlink r:id="rId108">
-        <w:r>
-          <w:rPr>
-            <w:rStyle w:val="Link"/>
-          </w:rPr>
-          <w:t xml:space="preserve">Woody Allen's Midnight In Paris: Copyright Infringement?</w:t>
-        </w:r>
-      </w:hyperlink>
-      <w:r>
-        <w:t xml:space="preserve"> </w:t>
-      </w:r>
-      <w:r>
-        <w:t xml:space="preserve">(In the film, Owen Wilson's character says: "The past is not dead. Actually, it's not even past." In</w:t>
-      </w:r>
-      <w:r>
-        <w:t xml:space="preserve"> </w:t>
-      </w:r>
-      <w:r>
-        <w:rPr>
-          <w:i/>
-        </w:rPr>
-        <w:t xml:space="preserve">Requiem for a Nun</w:t>
-      </w:r>
-      <w:r>
-        <w:t xml:space="preserve">, Faulkner wrote: "The past is never dead. It's not even past." Faulkner Literary Rights argued this amounted to copyright infringement, but Sony countered by claiming de minimis and "fair use").</w:t>
+      <w:r>
+        <w:t xml:space="preserve">Amount Taken</w:t>
+      </w:r>
+    </w:p>
+    <w:p>
+      <w:pPr>
+        <w:pStyle w:val="Compact"/>
+        <w:numPr>
+          <w:numId w:val="1023"/>
+          <w:ilvl w:val="1"/>
+        </w:numPr>
+      </w:pPr>
+      <w:r>
+        <w:t xml:space="preserve">Some courts say that taking the entire work is presumptively unfair.</w:t>
+      </w:r>
+    </w:p>
+    <w:p>
+      <w:pPr>
+        <w:pStyle w:val="Compact"/>
+        <w:numPr>
+          <w:numId w:val="1023"/>
+          <w:ilvl w:val="1"/>
+        </w:numPr>
+      </w:pPr>
+      <w:r>
+        <w:t xml:space="preserve">Taking the “heart of the work,” even if a small amount, usually isn’t fair.</w:t>
+      </w:r>
+    </w:p>
+    <w:p>
+      <w:pPr>
+        <w:pStyle w:val="Compact"/>
+        <w:numPr>
+          <w:numId w:val="1023"/>
+          <w:ilvl w:val="1"/>
+        </w:numPr>
+      </w:pPr>
+      <w:r>
+        <w:t xml:space="preserve">Taking poems, song lyrics, etc. for a commercial use almost always unfair.</w:t>
+      </w:r>
+    </w:p>
+    <w:p>
+      <w:pPr>
+        <w:pStyle w:val="Compact"/>
+        <w:numPr>
+          <w:numId w:val="1023"/>
+          <w:ilvl w:val="1"/>
+        </w:numPr>
+      </w:pPr>
+      <w:r>
+        <w:t xml:space="preserve">In book publishing, for nonfiction and novels, usually 250 words.</w:t>
+      </w:r>
+    </w:p>
+    <w:p>
+      <w:pPr>
+        <w:pStyle w:val="Compact"/>
+        <w:numPr>
+          <w:numId w:val="1023"/>
+          <w:ilvl w:val="1"/>
+        </w:numPr>
+      </w:pPr>
+      <w:r>
+        <w:t xml:space="preserve">In music, general rule: If you sample, you license.</w:t>
       </w:r>
     </w:p>
     <w:p>
@@ -5447,91 +5758,111 @@
           <w:ilvl w:val="0"/>
         </w:numPr>
       </w:pPr>
-      <w:hyperlink r:id="rId109">
-        <w:r>
-          <w:rPr>
-            <w:i/>
-            <w:rStyle w:val="Link"/>
-          </w:rPr>
-          <w:t xml:space="preserve">Woods v. Universal</w:t>
-        </w:r>
-      </w:hyperlink>
-      <w:r>
-        <w:t xml:space="preserve"> </w:t>
-      </w:r>
-      <w:r>
-        <w:t xml:space="preserve">(SDNY 1996)(</w:t>
-      </w:r>
-      <w:r>
-        <w:rPr>
-          <w:i/>
-        </w:rPr>
-        <w:t xml:space="preserve">12 Monkeys</w:t>
-      </w:r>
-      <w:r>
-        <w:t xml:space="preserve"> </w:t>
-      </w:r>
-      <w:r>
-        <w:t xml:space="preserve">scene featuring Bruce Willis being interrogated in a futuristic chair infringes on drawing called</w:t>
-      </w:r>
-      <w:r>
-        <w:t xml:space="preserve"> </w:t>
-      </w:r>
-      <w:r>
-        <w:rPr>
-          <w:i/>
-        </w:rPr>
-        <w:t xml:space="preserve">Neomechanical Tower (Upper) Chamber</w:t>
-      </w:r>
-      <w:r>
-        <w:t xml:space="preserve">).</w:t>
+      <w:r>
+        <w:t xml:space="preserve">Market Effect</w:t>
       </w:r>
     </w:p>
     <w:p>
       <w:pPr>
         <w:pStyle w:val="Compact"/>
         <w:numPr>
-          <w:numId w:val="1020"/>
+          <w:numId w:val="1024"/>
+          <w:ilvl w:val="1"/>
+        </w:numPr>
+      </w:pPr>
+      <w:r>
+        <w:t xml:space="preserve">Often cited as THE most important factor (</w:t>
+      </w:r>
+      <w:r>
+        <w:rPr>
+          <w:i/>
+        </w:rPr>
+        <w:t xml:space="preserve">Harper &amp; Row</w:t>
+      </w:r>
+      <w:r>
+        <w:t xml:space="preserve">).</w:t>
+      </w:r>
+    </w:p>
+    <w:p>
+      <w:pPr>
+        <w:pStyle w:val="Compact"/>
+        <w:numPr>
+          <w:numId w:val="1024"/>
+          <w:ilvl w:val="1"/>
+        </w:numPr>
+      </w:pPr>
+      <w:r>
+        <w:t xml:space="preserve">Whether unrestricted and widespread conduct like the defendant’s would substantively and adversely impact the market, and the harm to the market for derivative works.</w:t>
+      </w:r>
+    </w:p>
+    <w:p>
+      <w:pPr>
+        <w:pStyle w:val="Compact"/>
+        <w:numPr>
+          <w:numId w:val="1024"/>
+          <w:ilvl w:val="1"/>
+        </w:numPr>
+      </w:pPr>
+      <w:r>
+        <w:t xml:space="preserve">CAUTION: Increasing demand for the underlying work doesn’t mitigate harm to a derivative market (</w:t>
+      </w:r>
+      <w:r>
+        <w:rPr>
+          <w:i/>
+        </w:rPr>
+        <w:t xml:space="preserve">Harper &amp; Row</w:t>
+      </w:r>
+      <w:r>
+        <w:t xml:space="preserve">;</w:t>
+      </w:r>
+      <w:r>
+        <w:t xml:space="preserve"> </w:t>
+      </w:r>
+      <w:r>
+        <w:rPr>
+          <w:i/>
+        </w:rPr>
+        <w:t xml:space="preserve">Campbell</w:t>
+      </w:r>
+      <w:r>
+        <w:t xml:space="preserve">).</w:t>
+      </w:r>
+    </w:p>
+    <w:p>
+      <w:pPr>
+        <w:pStyle w:val="Heading4"/>
+      </w:pPr>
+      <w:bookmarkStart w:id="110" w:name="totally-optional-readings-and-viewings"/>
+      <w:bookmarkEnd w:id="110"/>
+      <w:r>
+        <w:t xml:space="preserve">Totally Optional Readings and Viewings</w:t>
+      </w:r>
+    </w:p>
+    <w:p>
+      <w:pPr>
+        <w:pStyle w:val="Compact"/>
+        <w:numPr>
+          <w:numId w:val="1025"/>
           <w:ilvl w:val="0"/>
         </w:numPr>
       </w:pPr>
-      <w:hyperlink r:id="rId110">
-        <w:r>
-          <w:rPr>
-            <w:rStyle w:val="Link"/>
-          </w:rPr>
-          <w:t xml:space="preserve">Article about</w:t>
-        </w:r>
-        <w:r>
-          <w:rPr>
-            <w:rStyle w:val="Link"/>
-          </w:rPr>
-          <w:t xml:space="preserve"> </w:t>
-        </w:r>
-        <w:r>
-          <w:rPr>
-            <w:i/>
-            <w:rStyle w:val="Link"/>
-          </w:rPr>
-          <w:t xml:space="preserve">Woods v. Universal.</w:t>
-        </w:r>
-      </w:hyperlink>
-    </w:p>
-    <w:p>
-      <w:pPr>
-        <w:pStyle w:val="Heading4"/>
-      </w:pPr>
-      <w:bookmarkStart w:id="111" w:name="more-totally-optional-reading-viewing"/>
-      <w:bookmarkEnd w:id="111"/>
-      <w:r>
-        <w:t xml:space="preserve">More Totally Optional Reading &amp; Viewing</w:t>
+      <w:hyperlink r:id="rId111">
+        <w:r>
+          <w:rPr>
+            <w:rStyle w:val="Link"/>
+          </w:rPr>
+          <w:t xml:space="preserve">Shepard Fairey and the Obama "Hope" Poster</w:t>
+        </w:r>
+      </w:hyperlink>
+      <w:r>
+        <w:t xml:space="preserve">.</w:t>
       </w:r>
     </w:p>
     <w:p>
       <w:pPr>
         <w:pStyle w:val="Compact"/>
         <w:numPr>
-          <w:numId w:val="1021"/>
+          <w:numId w:val="1025"/>
           <w:ilvl w:val="0"/>
         </w:numPr>
       </w:pPr>
@@ -5540,18 +5871,15 @@
           <w:rPr>
             <w:rStyle w:val="Link"/>
           </w:rPr>
-          <w:t xml:space="preserve">An Overview of the Elements of a Copyright Infringement Cause of Action - Part I: Introduction and Copying</w:t>
-        </w:r>
-      </w:hyperlink>
-      <w:r>
-        <w:t xml:space="preserve">, by Jason E. Slowan</w:t>
-      </w:r>
+          <w:t xml:space="preserve">The New Yorker: Who Owns This Image?</w:t>
+        </w:r>
+      </w:hyperlink>
     </w:p>
     <w:p>
       <w:pPr>
         <w:pStyle w:val="Compact"/>
         <w:numPr>
-          <w:numId w:val="1021"/>
+          <w:numId w:val="1025"/>
           <w:ilvl w:val="0"/>
         </w:numPr>
       </w:pPr>
@@ -5560,48 +5888,81 @@
           <w:rPr>
             <w:rStyle w:val="Link"/>
           </w:rPr>
-          <w:t xml:space="preserve">Robin Thicke (</w:t>
-        </w:r>
-        <w:r>
-          <w:rPr>
-            <w:i/>
-            <w:rStyle w:val="Link"/>
-          </w:rPr>
-          <w:t xml:space="preserve">Blurred Lines</w:t>
-        </w:r>
-        <w:r>
-          <w:rPr>
-            <w:rStyle w:val="Link"/>
-          </w:rPr>
-          <w:t xml:space="preserve">) vs. Marvin Gaye: Independent Creation vs. Subconscious Copying</w:t>
-        </w:r>
-      </w:hyperlink>
+          <w:t xml:space="preserve">Woody Allen's Midnight In Paris: Copyright Infringement?</w:t>
+        </w:r>
+      </w:hyperlink>
+      <w:r>
+        <w:t xml:space="preserve"> </w:t>
+      </w:r>
+      <w:r>
+        <w:t xml:space="preserve">(In the film, Owen Wilson's character says: "The past is not dead. Actually, it's not even past." In</w:t>
+      </w:r>
+      <w:r>
+        <w:t xml:space="preserve"> </w:t>
+      </w:r>
+      <w:r>
+        <w:rPr>
+          <w:i/>
+        </w:rPr>
+        <w:t xml:space="preserve">Requiem for a Nun</w:t>
+      </w:r>
+      <w:r>
+        <w:t xml:space="preserve">, Faulkner wrote: "The past is never dead. It's not even past." Faulkner Literary Rights argued this amounted to copyright infringement, but Sony countered by claiming de minimis and "fair use").</w:t>
+      </w:r>
     </w:p>
     <w:p>
       <w:pPr>
         <w:pStyle w:val="Compact"/>
         <w:numPr>
-          <w:numId w:val="1021"/>
+          <w:numId w:val="1025"/>
           <w:ilvl w:val="0"/>
         </w:numPr>
       </w:pPr>
       <w:hyperlink r:id="rId114">
         <w:r>
           <w:rPr>
-            <w:rStyle w:val="Link"/>
-          </w:rPr>
-          <w:t xml:space="preserve">Larry Lessig TED Talk on User Generated Content</w:t>
-        </w:r>
-      </w:hyperlink>
-      <w:r>
-        <w:t xml:space="preserve">.</w:t>
+            <w:i/>
+            <w:rStyle w:val="Link"/>
+          </w:rPr>
+          <w:t xml:space="preserve">Woods v. Universal</w:t>
+        </w:r>
+      </w:hyperlink>
+      <w:r>
+        <w:t xml:space="preserve"> </w:t>
+      </w:r>
+      <w:r>
+        <w:t xml:space="preserve">(SDNY 1996)(</w:t>
+      </w:r>
+      <w:r>
+        <w:rPr>
+          <w:i/>
+        </w:rPr>
+        <w:t xml:space="preserve">12 Monkeys</w:t>
+      </w:r>
+      <w:r>
+        <w:t xml:space="preserve"> </w:t>
+      </w:r>
+      <w:r>
+        <w:t xml:space="preserve">scene featuring Bruce Willis being interrogated in a futuristic chair infringes on drawing called</w:t>
+      </w:r>
+      <w:r>
+        <w:t xml:space="preserve"> </w:t>
+      </w:r>
+      <w:r>
+        <w:rPr>
+          <w:i/>
+        </w:rPr>
+        <w:t xml:space="preserve">Neomechanical Tower (Upper) Chamber</w:t>
+      </w:r>
+      <w:r>
+        <w:t xml:space="preserve">).</w:t>
       </w:r>
     </w:p>
     <w:p>
       <w:pPr>
         <w:pStyle w:val="Compact"/>
         <w:numPr>
-          <w:numId w:val="1021"/>
+          <w:numId w:val="1025"/>
           <w:ilvl w:val="0"/>
         </w:numPr>
       </w:pPr>
@@ -5610,52 +5971,80 @@
           <w:rPr>
             <w:rStyle w:val="Link"/>
           </w:rPr>
-          <w:t xml:space="preserve">Lawrence Lessig Sues Over Takedown of YouTube Video Featuring Phoenix Song</w:t>
-        </w:r>
-      </w:hyperlink>
+          <w:t xml:space="preserve">Article about</w:t>
+        </w:r>
+        <w:r>
+          <w:rPr>
+            <w:rStyle w:val="Link"/>
+          </w:rPr>
+          <w:t xml:space="preserve"> </w:t>
+        </w:r>
+        <w:r>
+          <w:rPr>
+            <w:i/>
+            <w:rStyle w:val="Link"/>
+          </w:rPr>
+          <w:t xml:space="preserve">Woods v. Universal.</w:t>
+        </w:r>
+      </w:hyperlink>
+    </w:p>
+    <w:p>
+      <w:pPr>
+        <w:pStyle w:val="Heading4"/>
+      </w:pPr>
+      <w:bookmarkStart w:id="116" w:name="more-totally-optional-reading-viewing"/>
+      <w:bookmarkEnd w:id="116"/>
+      <w:r>
+        <w:t xml:space="preserve">More Totally Optional Reading &amp; Viewing</w:t>
+      </w:r>
     </w:p>
     <w:p>
       <w:pPr>
         <w:pStyle w:val="Compact"/>
         <w:numPr>
-          <w:numId w:val="1021"/>
+          <w:numId w:val="1026"/>
           <w:ilvl w:val="0"/>
         </w:numPr>
       </w:pPr>
-      <w:hyperlink r:id="rId116">
-        <w:r>
-          <w:rPr>
-            <w:rStyle w:val="Link"/>
-          </w:rPr>
-          <w:t xml:space="preserve">Beastie Boys Fight Online Parody of 'Girls'</w:t>
-        </w:r>
-      </w:hyperlink>
+      <w:hyperlink r:id="rId117">
+        <w:r>
+          <w:rPr>
+            <w:rStyle w:val="Link"/>
+          </w:rPr>
+          <w:t xml:space="preserve">An Overview of the Elements of a Copyright Infringement Cause of Action - Part I: Introduction and Copying</w:t>
+        </w:r>
+      </w:hyperlink>
+      <w:r>
+        <w:t xml:space="preserve">, by Jason E. Slowan</w:t>
+      </w:r>
     </w:p>
     <w:p>
       <w:pPr>
         <w:pStyle w:val="Compact"/>
         <w:numPr>
-          <w:numId w:val="1021"/>
+          <w:numId w:val="1026"/>
           <w:ilvl w:val="0"/>
         </w:numPr>
       </w:pPr>
-      <w:hyperlink r:id="rId117">
-        <w:r>
-          <w:rPr>
-            <w:rStyle w:val="Link"/>
-          </w:rPr>
-          <w:t xml:space="preserve">NYTimes on 5Pointz Graffiti Site</w:t>
-        </w:r>
-      </w:hyperlink>
-      <w:r>
-        <w:t xml:space="preserve"> </w:t>
-      </w:r>
-      <w:hyperlink r:id="rId115">
-        <w:r>
-          <w:rPr>
-            <w:rStyle w:val="Link"/>
-          </w:rPr>
-          <w:t xml:space="preserve">Lawrence Lessig Sues Over Takedown of YouTube Video Featuring Phoenix Song</w:t>
+      <w:hyperlink r:id="rId118">
+        <w:r>
+          <w:rPr>
+            <w:rStyle w:val="Link"/>
+          </w:rPr>
+          <w:t xml:space="preserve">Robin Thicke (</w:t>
+        </w:r>
+        <w:r>
+          <w:rPr>
+            <w:i/>
+            <w:rStyle w:val="Link"/>
+          </w:rPr>
+          <w:t xml:space="preserve">Blurred Lines</w:t>
+        </w:r>
+        <w:r>
+          <w:rPr>
+            <w:rStyle w:val="Link"/>
+          </w:rPr>
+          <w:t xml:space="preserve">) vs. Marvin Gaye: Independent Creation vs. Subconscious Copying</w:t>
         </w:r>
       </w:hyperlink>
     </w:p>
@@ -5663,33 +6052,36 @@
       <w:pPr>
         <w:pStyle w:val="Compact"/>
         <w:numPr>
-          <w:numId w:val="1021"/>
+          <w:numId w:val="1026"/>
           <w:ilvl w:val="0"/>
         </w:numPr>
       </w:pPr>
-      <w:hyperlink r:id="rId116">
-        <w:r>
-          <w:rPr>
-            <w:rStyle w:val="Link"/>
-          </w:rPr>
-          <w:t xml:space="preserve">Beastie Boys Fight Online Parody of 'Girls'</w:t>
-        </w:r>
-      </w:hyperlink>
+      <w:hyperlink r:id="rId119">
+        <w:r>
+          <w:rPr>
+            <w:rStyle w:val="Link"/>
+          </w:rPr>
+          <w:t xml:space="preserve">Larry Lessig TED Talk on User Generated Content</w:t>
+        </w:r>
+      </w:hyperlink>
+      <w:r>
+        <w:t xml:space="preserve">.</w:t>
+      </w:r>
     </w:p>
     <w:p>
       <w:pPr>
         <w:pStyle w:val="Compact"/>
         <w:numPr>
-          <w:numId w:val="1021"/>
+          <w:numId w:val="1026"/>
           <w:ilvl w:val="0"/>
         </w:numPr>
       </w:pPr>
-      <w:hyperlink r:id="rId118">
-        <w:r>
-          <w:rPr>
-            <w:rStyle w:val="Link"/>
-          </w:rPr>
-          <w:t xml:space="preserve">Marvin Gaye's Children Use Audio Mashup to Prove 'Blurred Lines' Is Infringing</w:t>
+      <w:hyperlink r:id="rId120">
+        <w:r>
+          <w:rPr>
+            <w:rStyle w:val="Link"/>
+          </w:rPr>
+          <w:t xml:space="preserve">Lawrence Lessig Sues Over Takedown of YouTube Video Featuring Phoenix Song</w:t>
         </w:r>
       </w:hyperlink>
     </w:p>
@@ -5697,49 +6089,128 @@
       <w:pPr>
         <w:pStyle w:val="Compact"/>
         <w:numPr>
-          <w:numId w:val="1021"/>
+          <w:numId w:val="1026"/>
           <w:ilvl w:val="0"/>
         </w:numPr>
       </w:pPr>
-      <w:hyperlink r:id="rId119">
-        <w:r>
-          <w:rPr>
-            <w:rStyle w:val="Link"/>
-          </w:rPr>
-          <w:t xml:space="preserve">Documentary Filmmakers' Statement Of Best Practices In Fair Use</w:t>
-        </w:r>
-      </w:hyperlink>
-      <w:r>
-        <w:t xml:space="preserve"> </w:t>
-      </w:r>
-      <w:r>
-        <w:t xml:space="preserve">(see</w:t>
-      </w:r>
-      <w:r>
-        <w:t xml:space="preserve"> </w:t>
-      </w:r>
-      <w:r>
-        <w:rPr>
-          <w:i/>
-        </w:rPr>
-        <w:t xml:space="preserve">Pocket Lawyer</w:t>
-      </w:r>
-      <w:r>
-        <w:t xml:space="preserve"> </w:t>
-      </w:r>
-      <w:r>
-        <w:t xml:space="preserve">page 246).</w:t>
-      </w:r>
+      <w:hyperlink r:id="rId121">
+        <w:r>
+          <w:rPr>
+            <w:rStyle w:val="Link"/>
+          </w:rPr>
+          <w:t xml:space="preserve">Beastie Boys Fight Online Parody of 'Girls'</w:t>
+        </w:r>
+      </w:hyperlink>
     </w:p>
     <w:p>
       <w:pPr>
         <w:pStyle w:val="Compact"/>
         <w:numPr>
-          <w:numId w:val="1021"/>
+          <w:numId w:val="1026"/>
           <w:ilvl w:val="0"/>
         </w:numPr>
       </w:pPr>
+      <w:hyperlink r:id="rId122">
+        <w:r>
+          <w:rPr>
+            <w:rStyle w:val="Link"/>
+          </w:rPr>
+          <w:t xml:space="preserve">NYTimes on 5Pointz Graffiti Site</w:t>
+        </w:r>
+      </w:hyperlink>
+      <w:r>
+        <w:t xml:space="preserve"> </w:t>
+      </w:r>
       <w:hyperlink r:id="rId120">
+        <w:r>
+          <w:rPr>
+            <w:rStyle w:val="Link"/>
+          </w:rPr>
+          <w:t xml:space="preserve">Lawrence Lessig Sues Over Takedown of YouTube Video Featuring Phoenix Song</w:t>
+        </w:r>
+      </w:hyperlink>
+    </w:p>
+    <w:p>
+      <w:pPr>
+        <w:pStyle w:val="Compact"/>
+        <w:numPr>
+          <w:numId w:val="1026"/>
+          <w:ilvl w:val="0"/>
+        </w:numPr>
+      </w:pPr>
+      <w:hyperlink r:id="rId121">
+        <w:r>
+          <w:rPr>
+            <w:rStyle w:val="Link"/>
+          </w:rPr>
+          <w:t xml:space="preserve">Beastie Boys Fight Online Parody of 'Girls'</w:t>
+        </w:r>
+      </w:hyperlink>
+    </w:p>
+    <w:p>
+      <w:pPr>
+        <w:pStyle w:val="Compact"/>
+        <w:numPr>
+          <w:numId w:val="1026"/>
+          <w:ilvl w:val="0"/>
+        </w:numPr>
+      </w:pPr>
+      <w:hyperlink r:id="rId123">
+        <w:r>
+          <w:rPr>
+            <w:rStyle w:val="Link"/>
+          </w:rPr>
+          <w:t xml:space="preserve">Marvin Gaye's Children Use Audio Mashup to Prove 'Blurred Lines' Is Infringing</w:t>
+        </w:r>
+      </w:hyperlink>
+    </w:p>
+    <w:p>
+      <w:pPr>
+        <w:pStyle w:val="Compact"/>
+        <w:numPr>
+          <w:numId w:val="1026"/>
+          <w:ilvl w:val="0"/>
+        </w:numPr>
+      </w:pPr>
+      <w:hyperlink r:id="rId124">
+        <w:r>
+          <w:rPr>
+            <w:rStyle w:val="Link"/>
+          </w:rPr>
+          <w:t xml:space="preserve">Documentary Filmmakers' Statement Of Best Practices In Fair Use</w:t>
+        </w:r>
+      </w:hyperlink>
+      <w:r>
+        <w:t xml:space="preserve"> </w:t>
+      </w:r>
+      <w:r>
+        <w:t xml:space="preserve">(see</w:t>
+      </w:r>
+      <w:r>
+        <w:t xml:space="preserve"> </w:t>
+      </w:r>
+      <w:r>
+        <w:rPr>
+          <w:i/>
+        </w:rPr>
+        <w:t xml:space="preserve">Pocket Lawyer</w:t>
+      </w:r>
+      <w:r>
+        <w:t xml:space="preserve"> </w:t>
+      </w:r>
+      <w:r>
+        <w:t xml:space="preserve">page 246).</w:t>
+      </w:r>
+    </w:p>
+    <w:p>
+      <w:pPr>
+        <w:pStyle w:val="Compact"/>
+        <w:numPr>
+          <w:numId w:val="1026"/>
+          <w:ilvl w:val="0"/>
+        </w:numPr>
+      </w:pPr>
+      <w:hyperlink r:id="rId125">
         <w:r>
           <w:rPr>
             <w:rStyle w:val="Link"/>
@@ -5862,7 +6333,7 @@
     </w:lvl>
   </w:abstractNum>
   <w:abstractNum w:abstractNumId="990">
-    <w:nsid w:val="dd896698"/>
+    <w:nsid w:val="a022f66c"/>
     <w:multiLevelType w:val="multilevel"/>
     <w:lvl w:ilvl="0">
       <w:numFmt w:val="bullet"/>
@@ -5943,7 +6414,7 @@
     </w:lvl>
   </w:abstractNum>
   <w:abstractNum w:abstractNumId="99411">
-    <w:nsid w:val="10d2a210"/>
+    <w:nsid w:val="c0528573"/>
     <w:multiLevelType w:val="multilevel"/>
     <w:lvl w:ilvl="0">
       <w:start w:val="1"/>
@@ -6031,7 +6502,7 @@
     </w:lvl>
   </w:abstractNum>
   <w:abstractNum w:abstractNumId="991">
-    <w:nsid w:val="908b4533"/>
+    <w:nsid w:val="12fee221"/>
     <w:multiLevelType w:val="multilevel"/>
     <w:lvl w:ilvl="0">
       <w:numFmt w:val="bullet"/>
@@ -6112,7 +6583,7 @@
     </w:lvl>
   </w:abstractNum>
   <w:abstractNum w:abstractNumId="99412">
-    <w:nsid w:val="7f4c7317"/>
+    <w:nsid w:val="f93cb385"/>
     <w:multiLevelType w:val="multilevel"/>
     <w:lvl w:ilvl="0">
       <w:start w:val="2"/>
@@ -6200,7 +6671,7 @@
     </w:lvl>
   </w:abstractNum>
   <w:abstractNum w:abstractNumId="99413">
-    <w:nsid w:val="cae350bb"/>
+    <w:nsid w:val="273d47e5"/>
     <w:multiLevelType w:val="multilevel"/>
     <w:lvl w:ilvl="0">
       <w:start w:val="3"/>
@@ -6288,7 +6759,7 @@
     </w:lvl>
   </w:abstractNum>
   <w:abstractNum w:abstractNumId="99414">
-    <w:nsid w:val="ac3d954d"/>
+    <w:nsid w:val="79ab3c94"/>
     <w:multiLevelType w:val="multilevel"/>
     <w:lvl w:ilvl="0">
       <w:start w:val="4"/>
@@ -6670,9 +7141,45 @@
     <w:abstractNumId w:val="991"/>
   </w:num>
   <w:num w:numId="1020">
+    <w:abstractNumId w:val="99411"/>
+    <w:lvlOverride w:ilvl="0">
+      <w:startOverride w:val="1"/>
+    </w:lvlOverride>
+    <w:lvlOverride w:ilvl="1">
+      <w:startOverride w:val="1"/>
+    </w:lvlOverride>
+    <w:lvlOverride w:ilvl="2">
+      <w:startOverride w:val="1"/>
+    </w:lvlOverride>
+    <w:lvlOverride w:ilvl="3">
+      <w:startOverride w:val="1"/>
+    </w:lvlOverride>
+    <w:lvlOverride w:ilvl="4">
+      <w:startOverride w:val="1"/>
+    </w:lvlOverride>
+    <w:lvlOverride w:ilvl="5">
+      <w:startOverride w:val="1"/>
+    </w:lvlOverride>
+    <w:lvlOverride w:ilvl="6">
+      <w:startOverride w:val="1"/>
+    </w:lvlOverride>
+  </w:num>
+  <w:num w:numId="1021">
     <w:abstractNumId w:val="991"/>
   </w:num>
-  <w:num w:numId="1021">
+  <w:num w:numId="1022">
+    <w:abstractNumId w:val="991"/>
+  </w:num>
+  <w:num w:numId="1023">
+    <w:abstractNumId w:val="991"/>
+  </w:num>
+  <w:num w:numId="1024">
+    <w:abstractNumId w:val="991"/>
+  </w:num>
+  <w:num w:numId="1025">
+    <w:abstractNumId w:val="991"/>
+  </w:num>
+  <w:num w:numId="1026">
     <w:abstractNumId w:val="991"/>
   </w:num>
 </w:numbering>
@@ -6781,6 +7288,14 @@
       <w:sz w:val="20"/>
       <w:szCs w:val="20"/>
     </w:rPr>
+  </w:style>
+  <w:style w:type="paragraph" w:styleId="Bibliography">
+    <w:name w:val="Bibliography"/>
+    <w:basedOn w:val="Normal"/>
+    <w:next w:val="Bibliography"/>
+    <w:qFormat/>
+    <w:pPr/>
+    <w:rPr/>
   </w:style>
   <w:style w:type="paragraph" w:styleId="Heading1">
     <w:name w:val="Heading 1"/>

</xml_diff>

<commit_message>
Add Writers & Copyright Registation Chapter
Add images to Fair Use section. Finish Writers and Copyright
Registration materials. Lengthy note for for other subjects,
especially for Copyright Basics and Copyright Ownership.
</commit_message>
<xml_diff>
--- a/Copyright_Infringement/Copyright_Infringement.docx
+++ b/Copyright_Infringement/Copyright_Infringement.docx
@@ -19173,9 +19173,16 @@
       <w:hyperlink r:id="rId121">
         <w:r>
           <w:rPr>
-            <w:rStyle w:val="Hyperlink"/>
-          </w:rPr>
-          <w:t xml:space="preserve">*Sony, supra,</w:t>
+            <w:i/>
+            <w:rStyle w:val="Hyperlink"/>
+          </w:rPr>
+          <w:t xml:space="preserve">Sony</w:t>
+        </w:r>
+        <w:r>
+          <w:rPr>
+            <w:rStyle w:val="Hyperlink"/>
+          </w:rPr>
+          <w:t xml:space="preserve">, supra,</w:t>
         </w:r>
       </w:hyperlink>
       <w:r>
@@ -23527,14 +23534,57 @@
     </w:p>
     <w:p>
       <w:pPr>
-        <w:pStyle w:val="Compact"/>
-        <w:numPr>
-          <w:numId w:val="1021"/>
-          <w:ilvl w:val="0"/>
-        </w:numPr>
-      </w:pPr>
-      <w:r>
-        <w:t xml:space="preserve">Nature of the Work.</w:t>
+        <w:pStyle w:val="CaptionedFigure"/>
+      </w:pPr>
+      <w:r>
+        <w:drawing>
+          <wp:inline>
+            <wp:extent cx="5334000" cy="2963333"/>
+            <wp:effectExtent b="0" l="0" r="0" t="0"/>
+            <wp:docPr descr="The Purpose and Character of the Use" title="" id="1" name="Picture"/>
+            <a:graphic>
+              <a:graphicData uri="http://schemas.openxmlformats.org/drawingml/2006/picture">
+                <pic:pic>
+                  <pic:nvPicPr>
+                    <pic:cNvPr descr="images/purpose-character.png" id="0" name="Picture"/>
+                    <pic:cNvPicPr>
+                      <a:picLocks noChangeArrowheads="1" noChangeAspect="1"/>
+                    </pic:cNvPicPr>
+                  </pic:nvPicPr>
+                  <pic:blipFill>
+                    <a:blip r:embed="rId137"/>
+                    <a:stretch>
+                      <a:fillRect/>
+                    </a:stretch>
+                  </pic:blipFill>
+                  <pic:spPr bwMode="auto">
+                    <a:xfrm>
+                      <a:off x="0" y="0"/>
+                      <a:ext cx="5334000" cy="2963333"/>
+                    </a:xfrm>
+                    <a:prstGeom prst="rect">
+                      <a:avLst/>
+                    </a:prstGeom>
+                    <a:noFill/>
+                    <a:ln w="9525">
+                      <a:noFill/>
+                      <a:headEnd/>
+                      <a:tailEnd/>
+                    </a:ln>
+                  </pic:spPr>
+                </pic:pic>
+              </a:graphicData>
+            </a:graphic>
+          </wp:inline>
+        </w:drawing>
+      </w:r>
+    </w:p>
+    <w:p>
+      <w:pPr>
+        <w:pStyle w:val="ImageCaption"/>
+      </w:pPr>
+      <w:r>
+        <w:t xml:space="preserve">The Purpose and Character of the Use</w:t>
       </w:r>
     </w:p>
     <w:p>
@@ -23542,41 +23592,11 @@
         <w:pStyle w:val="Compact"/>
         <w:numPr>
           <w:numId w:val="1023"/>
-          <w:ilvl w:val="1"/>
-        </w:numPr>
-      </w:pPr>
-      <w:r>
-        <w:t xml:space="preserve">Spectrum of fact to fiction, where taking factual works is more fair</w:t>
-      </w:r>
-      <w:r>
-        <w:t xml:space="preserve"> </w:t>
-      </w:r>
-      <w:r>
-        <w:t xml:space="preserve">taking fiction is less fair.</w:t>
-      </w:r>
-    </w:p>
-    <w:p>
-      <w:pPr>
-        <w:pStyle w:val="Compact"/>
-        <w:numPr>
-          <w:numId w:val="1023"/>
-          <w:ilvl w:val="1"/>
-        </w:numPr>
-      </w:pPr>
-      <w:r>
-        <w:t xml:space="preserve">A greater latitude to disseminate historical or biographical facts than works of fiction.</w:t>
-      </w:r>
-    </w:p>
-    <w:p>
-      <w:pPr>
-        <w:pStyle w:val="Compact"/>
-        <w:numPr>
-          <w:numId w:val="1021"/>
           <w:ilvl w:val="0"/>
         </w:numPr>
       </w:pPr>
       <w:r>
-        <w:t xml:space="preserve">Amount Taken</w:t>
+        <w:t xml:space="preserve">Nature of the Work.</w:t>
       </w:r>
     </w:p>
     <w:p>
@@ -23588,7 +23608,13 @@
         </w:numPr>
       </w:pPr>
       <w:r>
-        <w:t xml:space="preserve">Some courts say that taking the entire work is presumptively unfair.</w:t>
+        <w:t xml:space="preserve">Spectrum of fact to fiction, where taking factual works is more fair</w:t>
+      </w:r>
+      <w:r>
+        <w:t xml:space="preserve"> </w:t>
+      </w:r>
+      <w:r>
+        <w:t xml:space="preserve">taking fiction is less fair.</w:t>
       </w:r>
     </w:p>
     <w:p>
@@ -23600,73 +23626,62 @@
         </w:numPr>
       </w:pPr>
       <w:r>
-        <w:t xml:space="preserve">Taking the</w:t>
-      </w:r>
-      <w:r>
-        <w:t xml:space="preserve"> </w:t>
-      </w:r>
-      <w:r>
-        <w:t xml:space="preserve">“</w:t>
-      </w:r>
-      <w:r>
-        <w:t xml:space="preserve">heart of the work,</w:t>
-      </w:r>
-      <w:r>
-        <w:t xml:space="preserve">”</w:t>
-      </w:r>
-      <w:r>
-        <w:t xml:space="preserve"> </w:t>
-      </w:r>
-      <w:r>
-        <w:t xml:space="preserve">even if a small amount, usually isn’t fair.</w:t>
-      </w:r>
-    </w:p>
-    <w:p>
-      <w:pPr>
-        <w:pStyle w:val="Compact"/>
-        <w:numPr>
-          <w:numId w:val="1024"/>
-          <w:ilvl w:val="1"/>
-        </w:numPr>
-      </w:pPr>
-      <w:r>
-        <w:t xml:space="preserve">Taking poems, song lyrics, etc. for a commercial use almost always unfair.</w:t>
-      </w:r>
-    </w:p>
-    <w:p>
-      <w:pPr>
-        <w:pStyle w:val="Compact"/>
-        <w:numPr>
-          <w:numId w:val="1024"/>
-          <w:ilvl w:val="1"/>
-        </w:numPr>
-      </w:pPr>
-      <w:r>
-        <w:t xml:space="preserve">In book publishing, for nonfiction and novels, usually 250 words.</w:t>
-      </w:r>
-    </w:p>
-    <w:p>
-      <w:pPr>
-        <w:pStyle w:val="Compact"/>
-        <w:numPr>
-          <w:numId w:val="1024"/>
-          <w:ilvl w:val="1"/>
-        </w:numPr>
-      </w:pPr>
-      <w:r>
-        <w:t xml:space="preserve">In music, general rule: If you sample, you license.</w:t>
-      </w:r>
-    </w:p>
-    <w:p>
-      <w:pPr>
-        <w:pStyle w:val="Compact"/>
-        <w:numPr>
-          <w:numId w:val="1021"/>
-          <w:ilvl w:val="0"/>
-        </w:numPr>
-      </w:pPr>
-      <w:r>
-        <w:t xml:space="preserve">Market Effect</w:t>
+        <w:t xml:space="preserve">A greater latitude to disseminate historical or biographical facts than works of fiction.</w:t>
+      </w:r>
+    </w:p>
+    <w:p>
+      <w:pPr>
+        <w:pStyle w:val="CaptionedFigure"/>
+      </w:pPr>
+      <w:r>
+        <w:drawing>
+          <wp:inline>
+            <wp:extent cx="5334000" cy="2726857"/>
+            <wp:effectExtent b="0" l="0" r="0" t="0"/>
+            <wp:docPr descr="Nature of the Work" title="" id="1" name="Picture"/>
+            <a:graphic>
+              <a:graphicData uri="http://schemas.openxmlformats.org/drawingml/2006/picture">
+                <pic:pic>
+                  <pic:nvPicPr>
+                    <pic:cNvPr descr="images/nature.png" id="0" name="Picture"/>
+                    <pic:cNvPicPr>
+                      <a:picLocks noChangeArrowheads="1" noChangeAspect="1"/>
+                    </pic:cNvPicPr>
+                  </pic:nvPicPr>
+                  <pic:blipFill>
+                    <a:blip r:embed="rId138"/>
+                    <a:stretch>
+                      <a:fillRect/>
+                    </a:stretch>
+                  </pic:blipFill>
+                  <pic:spPr bwMode="auto">
+                    <a:xfrm>
+                      <a:off x="0" y="0"/>
+                      <a:ext cx="5334000" cy="2726857"/>
+                    </a:xfrm>
+                    <a:prstGeom prst="rect">
+                      <a:avLst/>
+                    </a:prstGeom>
+                    <a:noFill/>
+                    <a:ln w="9525">
+                      <a:noFill/>
+                      <a:headEnd/>
+                      <a:tailEnd/>
+                    </a:ln>
+                  </pic:spPr>
+                </pic:pic>
+              </a:graphicData>
+            </a:graphic>
+          </wp:inline>
+        </w:drawing>
+      </w:r>
+    </w:p>
+    <w:p>
+      <w:pPr>
+        <w:pStyle w:val="ImageCaption"/>
+      </w:pPr>
+      <w:r>
+        <w:t xml:space="preserve">Nature of the Work</w:t>
       </w:r>
     </w:p>
     <w:p>
@@ -23674,131 +23689,23 @@
         <w:pStyle w:val="Compact"/>
         <w:numPr>
           <w:numId w:val="1025"/>
-          <w:ilvl w:val="1"/>
+          <w:ilvl w:val="0"/>
         </w:numPr>
       </w:pPr>
       <w:r>
-        <w:t xml:space="preserve">Often cited as THE most important factor (</w:t>
-      </w:r>
-      <w:r>
-        <w:rPr>
-          <w:i/>
-        </w:rPr>
-        <w:t xml:space="preserve">Harper &amp; Row</w:t>
-      </w:r>
-      <w:r>
-        <w:t xml:space="preserve">).</w:t>
-      </w:r>
-    </w:p>
-    <w:p>
-      <w:pPr>
-        <w:pStyle w:val="Compact"/>
-        <w:numPr>
-          <w:numId w:val="1025"/>
-          <w:ilvl w:val="1"/>
-        </w:numPr>
-      </w:pPr>
-      <w:r>
-        <w:t xml:space="preserve">Whether unrestricted and widespread conduct like the defendant’s would substantively and adversely impact the market, and the harm to the market for derivative works.</w:t>
-      </w:r>
-    </w:p>
-    <w:p>
-      <w:pPr>
-        <w:pStyle w:val="Compact"/>
-        <w:numPr>
-          <w:numId w:val="1025"/>
-          <w:ilvl w:val="1"/>
-        </w:numPr>
-      </w:pPr>
-      <w:r>
-        <w:t xml:space="preserve">CAUTION: Increasing demand for the underlying work doesn’t mitigate harm to a derivative market (</w:t>
-      </w:r>
-      <w:r>
-        <w:rPr>
-          <w:i/>
-        </w:rPr>
-        <w:t xml:space="preserve">Harper &amp; Row</w:t>
-      </w:r>
-      <w:r>
-        <w:t xml:space="preserve">;</w:t>
-      </w:r>
-      <w:r>
-        <w:t xml:space="preserve"> </w:t>
-      </w:r>
-      <w:r>
-        <w:rPr>
-          <w:i/>
-        </w:rPr>
-        <w:t xml:space="preserve">Campbell</w:t>
-      </w:r>
-      <w:r>
-        <w:t xml:space="preserve">).</w:t>
-      </w:r>
-    </w:p>
-    <w:p>
-      <w:pPr>
-        <w:pStyle w:val="Heading4"/>
-      </w:pPr>
-      <w:bookmarkStart w:id="137" w:name="totally-optional-readings-and-viewings"/>
-      <w:r>
-        <w:t xml:space="preserve">Totally Optional Readings and Viewings</w:t>
-      </w:r>
-      <w:bookmarkEnd w:id="137"/>
+        <w:t xml:space="preserve">Amount Taken</w:t>
+      </w:r>
     </w:p>
     <w:p>
       <w:pPr>
         <w:pStyle w:val="Compact"/>
         <w:numPr>
           <w:numId w:val="1026"/>
-          <w:ilvl w:val="0"/>
+          <w:ilvl w:val="1"/>
         </w:numPr>
       </w:pPr>
-      <w:hyperlink r:id="rId138">
-        <w:r>
-          <w:rPr>
-            <w:rStyle w:val="Hyperlink"/>
-          </w:rPr>
-          <w:t xml:space="preserve">Shepard Fairey and the Obama</w:t>
-        </w:r>
-        <w:r>
-          <w:rPr>
-            <w:rStyle w:val="Hyperlink"/>
-          </w:rPr>
-          <w:t xml:space="preserve"> </w:t>
-        </w:r>
-        <w:r>
-          <w:rPr>
-            <w:rStyle w:val="Hyperlink"/>
-          </w:rPr>
-          <w:t xml:space="preserve">“</w:t>
-        </w:r>
-        <w:r>
-          <w:rPr>
-            <w:rStyle w:val="Hyperlink"/>
-          </w:rPr>
-          <w:t xml:space="preserve">Hope</w:t>
-        </w:r>
-        <w:r>
-          <w:rPr>
-            <w:rStyle w:val="Hyperlink"/>
-          </w:rPr>
-          <w:t xml:space="preserve">”</w:t>
-        </w:r>
-        <w:r>
-          <w:rPr>
-            <w:rStyle w:val="Hyperlink"/>
-          </w:rPr>
-          <w:t xml:space="preserve"> </w:t>
-        </w:r>
-        <w:r>
-          <w:rPr>
-            <w:rStyle w:val="Hyperlink"/>
-          </w:rPr>
-          <w:t xml:space="preserve">Poster</w:t>
-        </w:r>
-      </w:hyperlink>
-      <w:r>
-        <w:t xml:space="preserve">.</w:t>
+      <w:r>
+        <w:t xml:space="preserve">Some courts say that taking the entire work is presumptively unfair.</w:t>
       </w:r>
     </w:p>
     <w:p>
@@ -23806,46 +23713,29 @@
         <w:pStyle w:val="Compact"/>
         <w:numPr>
           <w:numId w:val="1026"/>
-          <w:ilvl w:val="0"/>
+          <w:ilvl w:val="1"/>
         </w:numPr>
       </w:pPr>
-      <w:hyperlink r:id="rId139">
-        <w:r>
-          <w:rPr>
-            <w:rStyle w:val="Hyperlink"/>
-          </w:rPr>
-          <w:t xml:space="preserve">‘</w:t>
-        </w:r>
-        <w:r>
-          <w:rPr>
-            <w:rStyle w:val="Hyperlink"/>
-          </w:rPr>
-          <w:t xml:space="preserve">Hope</w:t>
-        </w:r>
-        <w:r>
-          <w:rPr>
-            <w:rStyle w:val="Hyperlink"/>
-          </w:rPr>
-          <w:t xml:space="preserve">’</w:t>
-        </w:r>
-        <w:r>
-          <w:rPr>
-            <w:rStyle w:val="Hyperlink"/>
-          </w:rPr>
-          <w:t xml:space="preserve"> </w:t>
-        </w:r>
-        <w:r>
-          <w:rPr>
-            <w:rStyle w:val="Hyperlink"/>
-          </w:rPr>
-          <w:t xml:space="preserve">poster artist Shepard Fairey faces arrest in Detroit</w:t>
-        </w:r>
-      </w:hyperlink>
-      <w:r>
-        <w:t xml:space="preserve"> </w:t>
-      </w:r>
-      <w:r>
-        <w:t xml:space="preserve">By Nick Gass, 6/25/15 6:31 AM EDT.</w:t>
+      <w:r>
+        <w:t xml:space="preserve">Taking the</w:t>
+      </w:r>
+      <w:r>
+        <w:t xml:space="preserve"> </w:t>
+      </w:r>
+      <w:r>
+        <w:t xml:space="preserve">“</w:t>
+      </w:r>
+      <w:r>
+        <w:t xml:space="preserve">heart of the work,</w:t>
+      </w:r>
+      <w:r>
+        <w:t xml:space="preserve">”</w:t>
+      </w:r>
+      <w:r>
+        <w:t xml:space="preserve"> </w:t>
+      </w:r>
+      <w:r>
+        <w:t xml:space="preserve">even if a small amount, usually isn’t fair.</w:t>
       </w:r>
     </w:p>
     <w:p>
@@ -23853,102 +23743,23 @@
         <w:pStyle w:val="Compact"/>
         <w:numPr>
           <w:numId w:val="1026"/>
-          <w:ilvl w:val="0"/>
+          <w:ilvl w:val="1"/>
         </w:numPr>
       </w:pPr>
-      <w:hyperlink r:id="rId140">
-        <w:r>
-          <w:rPr>
-            <w:rStyle w:val="Hyperlink"/>
-          </w:rPr>
-          <w:t xml:space="preserve">The New Yorker: Who Owns This Image?</w:t>
-        </w:r>
-      </w:hyperlink>
+      <w:r>
+        <w:t xml:space="preserve">Taking poems, song lyrics, etc. for a commercial use almost always unfair.</w:t>
+      </w:r>
     </w:p>
     <w:p>
       <w:pPr>
         <w:pStyle w:val="Compact"/>
         <w:numPr>
           <w:numId w:val="1026"/>
-          <w:ilvl w:val="0"/>
+          <w:ilvl w:val="1"/>
         </w:numPr>
       </w:pPr>
-      <w:hyperlink r:id="rId141">
-        <w:r>
-          <w:rPr>
-            <w:rStyle w:val="Hyperlink"/>
-          </w:rPr>
-          <w:t xml:space="preserve">Woody Allen’s Midnight In Paris: Copyright Infringement?</w:t>
-        </w:r>
-      </w:hyperlink>
-      <w:r>
-        <w:t xml:space="preserve"> </w:t>
-      </w:r>
-      <w:r>
-        <w:t xml:space="preserve">(In the film, Owen Wilson’s character says:</w:t>
-      </w:r>
-      <w:r>
-        <w:t xml:space="preserve"> </w:t>
-      </w:r>
-      <w:r>
-        <w:t xml:space="preserve">“</w:t>
-      </w:r>
-      <w:r>
-        <w:t xml:space="preserve">The past is not dead. Actually, it’s not even past.</w:t>
-      </w:r>
-      <w:r>
-        <w:t xml:space="preserve">”</w:t>
-      </w:r>
-      <w:r>
-        <w:t xml:space="preserve"> </w:t>
-      </w:r>
-      <w:r>
-        <w:t xml:space="preserve">In</w:t>
-      </w:r>
-      <w:r>
-        <w:t xml:space="preserve"> </w:t>
-      </w:r>
-      <w:r>
-        <w:rPr>
-          <w:i/>
-        </w:rPr>
-        <w:t xml:space="preserve">Requiem for a Nun</w:t>
-      </w:r>
-      <w:r>
-        <w:t xml:space="preserve">, Faulkner wrote:</w:t>
-      </w:r>
-      <w:r>
-        <w:t xml:space="preserve"> </w:t>
-      </w:r>
-      <w:r>
-        <w:t xml:space="preserve">“</w:t>
-      </w:r>
-      <w:r>
-        <w:t xml:space="preserve">The past is never dead. It’s not even past.</w:t>
-      </w:r>
-      <w:r>
-        <w:t xml:space="preserve">”</w:t>
-      </w:r>
-      <w:r>
-        <w:t xml:space="preserve"> </w:t>
-      </w:r>
-      <w:r>
-        <w:t xml:space="preserve">Faulkner Literary Rights argued this amounted to copyright infringement, but Sony countered by claiming de minimis and</w:t>
-      </w:r>
-      <w:r>
-        <w:t xml:space="preserve"> </w:t>
-      </w:r>
-      <w:r>
-        <w:t xml:space="preserve">“</w:t>
-      </w:r>
-      <w:r>
-        <w:t xml:space="preserve">fair use</w:t>
-      </w:r>
-      <w:r>
-        <w:t xml:space="preserve">”</w:t>
-      </w:r>
-      <w:r>
-        <w:t xml:space="preserve">.)</w:t>
+      <w:r>
+        <w:t xml:space="preserve">In book publishing, for nonfiction and novels, usually 250 words.</w:t>
       </w:r>
     </w:p>
     <w:p>
@@ -23956,180 +23767,67 @@
         <w:pStyle w:val="Compact"/>
         <w:numPr>
           <w:numId w:val="1026"/>
-          <w:ilvl w:val="0"/>
+          <w:ilvl w:val="1"/>
         </w:numPr>
       </w:pPr>
-      <w:hyperlink r:id="rId142">
-        <w:r>
-          <w:rPr>
-            <w:i/>
-            <w:rStyle w:val="Hyperlink"/>
-          </w:rPr>
-          <w:t xml:space="preserve">Woods v. Universal</w:t>
-        </w:r>
-      </w:hyperlink>
-      <w:r>
-        <w:t xml:space="preserve"> </w:t>
-      </w:r>
-      <w:r>
-        <w:t xml:space="preserve">(SDNY 1996)(</w:t>
-      </w:r>
-      <w:r>
-        <w:rPr>
-          <w:i/>
-        </w:rPr>
-        <w:t xml:space="preserve">12 Monkeys</w:t>
-      </w:r>
-      <w:r>
-        <w:t xml:space="preserve"> </w:t>
-      </w:r>
-      <w:r>
-        <w:t xml:space="preserve">scene featuring Bruce Willis being interrogated in a futuristic chair infringes on drawing called</w:t>
-      </w:r>
-      <w:r>
-        <w:t xml:space="preserve"> </w:t>
-      </w:r>
-      <w:r>
-        <w:rPr>
-          <w:i/>
-        </w:rPr>
-        <w:t xml:space="preserve">Neomechanical Tower (Upper) Chamber</w:t>
-      </w:r>
-      <w:r>
-        <w:t xml:space="preserve">).</w:t>
-      </w:r>
-    </w:p>
-    <w:p>
-      <w:pPr>
-        <w:pStyle w:val="Compact"/>
-        <w:numPr>
-          <w:numId w:val="1026"/>
-          <w:ilvl w:val="0"/>
-        </w:numPr>
-      </w:pPr>
-      <w:hyperlink r:id="rId143">
-        <w:r>
-          <w:rPr>
-            <w:rStyle w:val="Hyperlink"/>
-          </w:rPr>
-          <w:t xml:space="preserve">Article about</w:t>
-        </w:r>
-        <w:r>
-          <w:rPr>
-            <w:rStyle w:val="Hyperlink"/>
-          </w:rPr>
-          <w:t xml:space="preserve"> </w:t>
-        </w:r>
-        <w:r>
-          <w:rPr>
-            <w:i/>
-            <w:rStyle w:val="Hyperlink"/>
-          </w:rPr>
-          <w:t xml:space="preserve">Woods v. Universal.</w:t>
-        </w:r>
-      </w:hyperlink>
-    </w:p>
-    <w:p>
-      <w:pPr>
-        <w:pStyle w:val="Compact"/>
-        <w:numPr>
-          <w:numId w:val="1026"/>
-          <w:ilvl w:val="0"/>
-        </w:numPr>
-      </w:pPr>
-      <w:hyperlink r:id="rId144">
-        <w:r>
-          <w:rPr>
-            <w:rStyle w:val="Hyperlink"/>
-          </w:rPr>
-          <w:t xml:space="preserve">Led Zeppelin Win in</w:t>
-        </w:r>
-        <w:r>
-          <w:rPr>
-            <w:rStyle w:val="Hyperlink"/>
-          </w:rPr>
-          <w:t xml:space="preserve"> </w:t>
-        </w:r>
-        <w:r>
-          <w:rPr>
-            <w:rStyle w:val="Hyperlink"/>
-          </w:rPr>
-          <w:t xml:space="preserve">‘</w:t>
-        </w:r>
-        <w:r>
-          <w:rPr>
-            <w:rStyle w:val="Hyperlink"/>
-          </w:rPr>
-          <w:t xml:space="preserve">Stairway to Heaven</w:t>
-        </w:r>
-        <w:r>
-          <w:rPr>
-            <w:rStyle w:val="Hyperlink"/>
-          </w:rPr>
-          <w:t xml:space="preserve">’</w:t>
-        </w:r>
-        <w:r>
-          <w:rPr>
-            <w:rStyle w:val="Hyperlink"/>
-          </w:rPr>
-          <w:t xml:space="preserve"> </w:t>
-        </w:r>
-        <w:r>
-          <w:rPr>
-            <w:rStyle w:val="Hyperlink"/>
-          </w:rPr>
-          <w:t xml:space="preserve">Trial - Rolling Stone</w:t>
-        </w:r>
-      </w:hyperlink>
-      <w:r>
-        <w:t xml:space="preserve"> </w:t>
-      </w:r>
-      <w:r>
-        <w:t xml:space="preserve">(Led Zeppelin have won a copyright lawsuit that claimed they had plagiarized the music to their most celebrated song,</w:t>
-      </w:r>
-      <w:r>
-        <w:t xml:space="preserve"> </w:t>
-      </w:r>
-      <w:r>
-        <w:t xml:space="preserve">“</w:t>
-      </w:r>
-      <w:r>
-        <w:t xml:space="preserve">Stairway to Heaven.</w:t>
-      </w:r>
-      <w:r>
-        <w:t xml:space="preserve">”</w:t>
-      </w:r>
-      <w:r>
-        <w:t xml:space="preserve"> </w:t>
-      </w:r>
-      <w:r>
-        <w:t xml:space="preserve">A Los Angeles jury determined Thursday that the lawyer representing the estate of late guitarist Randy Wolfe, who played with the group Spirit, did not prove that the hard rockers lifted the song’s intro from Spirit’s 1968 instrumental</w:t>
-      </w:r>
-      <w:r>
-        <w:t xml:space="preserve"> </w:t>
-      </w:r>
-      <w:r>
-        <w:t xml:space="preserve">“</w:t>
-      </w:r>
-      <w:r>
-        <w:t xml:space="preserve">Taurus.</w:t>
-      </w:r>
-      <w:r>
-        <w:t xml:space="preserve">”</w:t>
-      </w:r>
-      <w:r>
-        <w:t xml:space="preserve">)</w:t>
-      </w:r>
-    </w:p>
-    <w:p>
-      <w:pPr>
-        <w:pStyle w:val="Heading4"/>
-      </w:pPr>
-      <w:bookmarkStart w:id="145" w:name="more-totally-optional-reading-viewing"/>
-      <w:r>
-        <w:t xml:space="preserve">More Totally Optional Reading &amp; Viewing</w:t>
-      </w:r>
-      <w:bookmarkEnd w:id="145"/>
+      <w:r>
+        <w:t xml:space="preserve">In music, general rule: If you sample, you license.</w:t>
+      </w:r>
+    </w:p>
+    <w:p>
+      <w:pPr>
+        <w:pStyle w:val="CaptionedFigure"/>
+      </w:pPr>
+      <w:r>
+        <w:drawing>
+          <wp:inline>
+            <wp:extent cx="5334000" cy="2774216"/>
+            <wp:effectExtent b="0" l="0" r="0" t="0"/>
+            <wp:docPr descr="Amount taken" title="" id="1" name="Picture"/>
+            <a:graphic>
+              <a:graphicData uri="http://schemas.openxmlformats.org/drawingml/2006/picture">
+                <pic:pic>
+                  <pic:nvPicPr>
+                    <pic:cNvPr descr="images/amount.png" id="0" name="Picture"/>
+                    <pic:cNvPicPr>
+                      <a:picLocks noChangeArrowheads="1" noChangeAspect="1"/>
+                    </pic:cNvPicPr>
+                  </pic:nvPicPr>
+                  <pic:blipFill>
+                    <a:blip r:embed="rId139"/>
+                    <a:stretch>
+                      <a:fillRect/>
+                    </a:stretch>
+                  </pic:blipFill>
+                  <pic:spPr bwMode="auto">
+                    <a:xfrm>
+                      <a:off x="0" y="0"/>
+                      <a:ext cx="5334000" cy="2774216"/>
+                    </a:xfrm>
+                    <a:prstGeom prst="rect">
+                      <a:avLst/>
+                    </a:prstGeom>
+                    <a:noFill/>
+                    <a:ln w="9525">
+                      <a:noFill/>
+                      <a:headEnd/>
+                      <a:tailEnd/>
+                    </a:ln>
+                  </pic:spPr>
+                </pic:pic>
+              </a:graphicData>
+            </a:graphic>
+          </wp:inline>
+        </w:drawing>
+      </w:r>
+    </w:p>
+    <w:p>
+      <w:pPr>
+        <w:pStyle w:val="ImageCaption"/>
+      </w:pPr>
+      <w:r>
+        <w:t xml:space="preserve">Amount taken</w:t>
+      </w:r>
     </w:p>
     <w:p>
       <w:pPr>
@@ -24139,82 +23837,258 @@
           <w:ilvl w:val="0"/>
         </w:numPr>
       </w:pPr>
-      <w:hyperlink r:id="rId146">
-        <w:r>
-          <w:rPr>
-            <w:rStyle w:val="Hyperlink"/>
-          </w:rPr>
-          <w:t xml:space="preserve">An Overview of the Elements of a Copyright Infringement Cause of Action - Part I: Introduction and Copying</w:t>
-        </w:r>
-      </w:hyperlink>
-      <w:r>
-        <w:t xml:space="preserve">, by Jason E. Slowan</w:t>
+      <w:r>
+        <w:t xml:space="preserve">Market Effect</w:t>
       </w:r>
     </w:p>
     <w:p>
       <w:pPr>
         <w:pStyle w:val="Compact"/>
         <w:numPr>
-          <w:numId w:val="1027"/>
+          <w:numId w:val="1028"/>
+          <w:ilvl w:val="1"/>
+        </w:numPr>
+      </w:pPr>
+      <w:r>
+        <w:t xml:space="preserve">Often cited as THE most important factor (</w:t>
+      </w:r>
+      <w:r>
+        <w:rPr>
+          <w:i/>
+        </w:rPr>
+        <w:t xml:space="preserve">Harper &amp; Row</w:t>
+      </w:r>
+      <w:r>
+        <w:t xml:space="preserve">).</w:t>
+      </w:r>
+    </w:p>
+    <w:p>
+      <w:pPr>
+        <w:pStyle w:val="Compact"/>
+        <w:numPr>
+          <w:numId w:val="1028"/>
+          <w:ilvl w:val="1"/>
+        </w:numPr>
+      </w:pPr>
+      <w:r>
+        <w:t xml:space="preserve">Whether unrestricted and widespread conduct like the defendant’s would substantively and adversely impact the market, and the harm to the market for derivative works.</w:t>
+      </w:r>
+    </w:p>
+    <w:p>
+      <w:pPr>
+        <w:pStyle w:val="Compact"/>
+        <w:numPr>
+          <w:numId w:val="1028"/>
+          <w:ilvl w:val="1"/>
+        </w:numPr>
+      </w:pPr>
+      <w:r>
+        <w:t xml:space="preserve">CAUTION: Increasing demand for the underlying work doesn’t mitigate harm to a derivative market (</w:t>
+      </w:r>
+      <w:r>
+        <w:rPr>
+          <w:i/>
+        </w:rPr>
+        <w:t xml:space="preserve">Harper &amp; Row</w:t>
+      </w:r>
+      <w:r>
+        <w:t xml:space="preserve">;</w:t>
+      </w:r>
+      <w:r>
+        <w:t xml:space="preserve"> </w:t>
+      </w:r>
+      <w:r>
+        <w:rPr>
+          <w:i/>
+        </w:rPr>
+        <w:t xml:space="preserve">Campbell</w:t>
+      </w:r>
+      <w:r>
+        <w:t xml:space="preserve">).</w:t>
+      </w:r>
+    </w:p>
+    <w:p>
+      <w:pPr>
+        <w:pStyle w:val="CaptionedFigure"/>
+      </w:pPr>
+      <w:r>
+        <w:drawing>
+          <wp:inline>
+            <wp:extent cx="5334000" cy="2853690"/>
+            <wp:effectExtent b="0" l="0" r="0" t="0"/>
+            <wp:docPr descr="Market Effect" title="" id="1" name="Picture"/>
+            <a:graphic>
+              <a:graphicData uri="http://schemas.openxmlformats.org/drawingml/2006/picture">
+                <pic:pic>
+                  <pic:nvPicPr>
+                    <pic:cNvPr descr="images/market.png" id="0" name="Picture"/>
+                    <pic:cNvPicPr>
+                      <a:picLocks noChangeArrowheads="1" noChangeAspect="1"/>
+                    </pic:cNvPicPr>
+                  </pic:nvPicPr>
+                  <pic:blipFill>
+                    <a:blip r:embed="rId140"/>
+                    <a:stretch>
+                      <a:fillRect/>
+                    </a:stretch>
+                  </pic:blipFill>
+                  <pic:spPr bwMode="auto">
+                    <a:xfrm>
+                      <a:off x="0" y="0"/>
+                      <a:ext cx="5334000" cy="2853690"/>
+                    </a:xfrm>
+                    <a:prstGeom prst="rect">
+                      <a:avLst/>
+                    </a:prstGeom>
+                    <a:noFill/>
+                    <a:ln w="9525">
+                      <a:noFill/>
+                      <a:headEnd/>
+                      <a:tailEnd/>
+                    </a:ln>
+                  </pic:spPr>
+                </pic:pic>
+              </a:graphicData>
+            </a:graphic>
+          </wp:inline>
+        </w:drawing>
+      </w:r>
+    </w:p>
+    <w:p>
+      <w:pPr>
+        <w:pStyle w:val="ImageCaption"/>
+      </w:pPr>
+      <w:r>
+        <w:t xml:space="preserve">Market Effect</w:t>
+      </w:r>
+    </w:p>
+    <w:p>
+      <w:pPr>
+        <w:pStyle w:val="Heading4"/>
+      </w:pPr>
+      <w:bookmarkStart w:id="141" w:name="totally-optional-readings-and-viewings"/>
+      <w:r>
+        <w:t xml:space="preserve">Totally Optional Readings and Viewings</w:t>
+      </w:r>
+      <w:bookmarkEnd w:id="141"/>
+    </w:p>
+    <w:p>
+      <w:pPr>
+        <w:pStyle w:val="Compact"/>
+        <w:numPr>
+          <w:numId w:val="1029"/>
           <w:ilvl w:val="0"/>
         </w:numPr>
       </w:pPr>
-      <w:hyperlink r:id="rId147">
-        <w:r>
-          <w:rPr>
-            <w:rStyle w:val="Hyperlink"/>
-          </w:rPr>
-          <w:t xml:space="preserve">Robin Thicke (</w:t>
-        </w:r>
-        <w:r>
-          <w:rPr>
-            <w:i/>
-            <w:rStyle w:val="Hyperlink"/>
-          </w:rPr>
-          <w:t xml:space="preserve">Blurred Lines</w:t>
-        </w:r>
-        <w:r>
-          <w:rPr>
-            <w:rStyle w:val="Hyperlink"/>
-          </w:rPr>
-          <w:t xml:space="preserve">) vs. Marvin Gaye: Independent Creation vs. Subconscious Copying</w:t>
+      <w:hyperlink r:id="rId142">
+        <w:r>
+          <w:rPr>
+            <w:rStyle w:val="Hyperlink"/>
+          </w:rPr>
+          <w:t xml:space="preserve">Shepard Fairey and the Obama</w:t>
+        </w:r>
+        <w:r>
+          <w:rPr>
+            <w:rStyle w:val="Hyperlink"/>
+          </w:rPr>
+          <w:t xml:space="preserve"> </w:t>
+        </w:r>
+        <w:r>
+          <w:rPr>
+            <w:rStyle w:val="Hyperlink"/>
+          </w:rPr>
+          <w:t xml:space="preserve">“</w:t>
+        </w:r>
+        <w:r>
+          <w:rPr>
+            <w:rStyle w:val="Hyperlink"/>
+          </w:rPr>
+          <w:t xml:space="preserve">Hope</w:t>
+        </w:r>
+        <w:r>
+          <w:rPr>
+            <w:rStyle w:val="Hyperlink"/>
+          </w:rPr>
+          <w:t xml:space="preserve">”</w:t>
+        </w:r>
+        <w:r>
+          <w:rPr>
+            <w:rStyle w:val="Hyperlink"/>
+          </w:rPr>
+          <w:t xml:space="preserve"> </w:t>
+        </w:r>
+        <w:r>
+          <w:rPr>
+            <w:rStyle w:val="Hyperlink"/>
+          </w:rPr>
+          <w:t xml:space="preserve">Poster</w:t>
         </w:r>
       </w:hyperlink>
+      <w:r>
+        <w:t xml:space="preserve">.</w:t>
+      </w:r>
     </w:p>
     <w:p>
       <w:pPr>
         <w:pStyle w:val="Compact"/>
         <w:numPr>
-          <w:numId w:val="1027"/>
+          <w:numId w:val="1029"/>
           <w:ilvl w:val="0"/>
         </w:numPr>
       </w:pPr>
-      <w:hyperlink r:id="rId148">
-        <w:r>
-          <w:rPr>
-            <w:rStyle w:val="Hyperlink"/>
-          </w:rPr>
-          <w:t xml:space="preserve">Larry Lessig TED Talk on User Generated Content</w:t>
+      <w:hyperlink r:id="rId143">
+        <w:r>
+          <w:rPr>
+            <w:rStyle w:val="Hyperlink"/>
+          </w:rPr>
+          <w:t xml:space="preserve">‘</w:t>
+        </w:r>
+        <w:r>
+          <w:rPr>
+            <w:rStyle w:val="Hyperlink"/>
+          </w:rPr>
+          <w:t xml:space="preserve">Hope</w:t>
+        </w:r>
+        <w:r>
+          <w:rPr>
+            <w:rStyle w:val="Hyperlink"/>
+          </w:rPr>
+          <w:t xml:space="preserve">’</w:t>
+        </w:r>
+        <w:r>
+          <w:rPr>
+            <w:rStyle w:val="Hyperlink"/>
+          </w:rPr>
+          <w:t xml:space="preserve"> </w:t>
+        </w:r>
+        <w:r>
+          <w:rPr>
+            <w:rStyle w:val="Hyperlink"/>
+          </w:rPr>
+          <w:t xml:space="preserve">poster artist Shepard Fairey faces arrest in Detroit</w:t>
         </w:r>
       </w:hyperlink>
       <w:r>
-        <w:t xml:space="preserve">.</w:t>
+        <w:t xml:space="preserve"> </w:t>
+      </w:r>
+      <w:r>
+        <w:t xml:space="preserve">By Nick Gass, 6/25/15 6:31 AM EDT.</w:t>
       </w:r>
     </w:p>
     <w:p>
       <w:pPr>
         <w:pStyle w:val="Compact"/>
         <w:numPr>
-          <w:numId w:val="1027"/>
+          <w:numId w:val="1029"/>
           <w:ilvl w:val="0"/>
         </w:numPr>
       </w:pPr>
-      <w:hyperlink r:id="rId149">
-        <w:r>
-          <w:rPr>
-            <w:rStyle w:val="Hyperlink"/>
-          </w:rPr>
-          <w:t xml:space="preserve">Lawrence Lessig Sues Over Takedown of YouTube Video Featuring Phoenix Song</w:t>
+      <w:hyperlink r:id="rId144">
+        <w:r>
+          <w:rPr>
+            <w:rStyle w:val="Hyperlink"/>
+          </w:rPr>
+          <w:t xml:space="preserve">The New Yorker: Who Owns This Image?</w:t>
         </w:r>
       </w:hyperlink>
     </w:p>
@@ -24222,85 +24096,150 @@
       <w:pPr>
         <w:pStyle w:val="Compact"/>
         <w:numPr>
-          <w:numId w:val="1027"/>
+          <w:numId w:val="1029"/>
           <w:ilvl w:val="0"/>
         </w:numPr>
       </w:pPr>
-      <w:hyperlink r:id="rId150">
-        <w:r>
-          <w:rPr>
-            <w:rStyle w:val="Hyperlink"/>
-          </w:rPr>
-          <w:t xml:space="preserve">Beastie Boys Fight Online Parody of</w:t>
-        </w:r>
-        <w:r>
-          <w:rPr>
-            <w:rStyle w:val="Hyperlink"/>
-          </w:rPr>
-          <w:t xml:space="preserve"> </w:t>
-        </w:r>
-        <w:r>
-          <w:rPr>
-            <w:rStyle w:val="Hyperlink"/>
-          </w:rPr>
-          <w:t xml:space="preserve">‘</w:t>
-        </w:r>
-        <w:r>
-          <w:rPr>
-            <w:rStyle w:val="Hyperlink"/>
-          </w:rPr>
-          <w:t xml:space="preserve">Girls</w:t>
-        </w:r>
-        <w:r>
-          <w:rPr>
-            <w:rStyle w:val="Hyperlink"/>
-          </w:rPr>
-          <w:t xml:space="preserve">’</w:t>
+      <w:hyperlink r:id="rId145">
+        <w:r>
+          <w:rPr>
+            <w:rStyle w:val="Hyperlink"/>
+          </w:rPr>
+          <w:t xml:space="preserve">Woody Allen’s Midnight In Paris: Copyright Infringement?</w:t>
         </w:r>
       </w:hyperlink>
+      <w:r>
+        <w:t xml:space="preserve"> </w:t>
+      </w:r>
+      <w:r>
+        <w:t xml:space="preserve">(In the film, Owen Wilson’s character says:</w:t>
+      </w:r>
+      <w:r>
+        <w:t xml:space="preserve"> </w:t>
+      </w:r>
+      <w:r>
+        <w:t xml:space="preserve">“</w:t>
+      </w:r>
+      <w:r>
+        <w:t xml:space="preserve">The past is not dead. Actually, it’s not even past.</w:t>
+      </w:r>
+      <w:r>
+        <w:t xml:space="preserve">”</w:t>
+      </w:r>
+      <w:r>
+        <w:t xml:space="preserve"> </w:t>
+      </w:r>
+      <w:r>
+        <w:t xml:space="preserve">In</w:t>
+      </w:r>
+      <w:r>
+        <w:t xml:space="preserve"> </w:t>
+      </w:r>
+      <w:r>
+        <w:rPr>
+          <w:i/>
+        </w:rPr>
+        <w:t xml:space="preserve">Requiem for a Nun</w:t>
+      </w:r>
+      <w:r>
+        <w:t xml:space="preserve">, Faulkner wrote:</w:t>
+      </w:r>
+      <w:r>
+        <w:t xml:space="preserve"> </w:t>
+      </w:r>
+      <w:r>
+        <w:t xml:space="preserve">“</w:t>
+      </w:r>
+      <w:r>
+        <w:t xml:space="preserve">The past is never dead. It’s not even past.</w:t>
+      </w:r>
+      <w:r>
+        <w:t xml:space="preserve">”</w:t>
+      </w:r>
+      <w:r>
+        <w:t xml:space="preserve"> </w:t>
+      </w:r>
+      <w:r>
+        <w:t xml:space="preserve">Faulkner Literary Rights argued this amounted to copyright infringement, but Sony countered by claiming de minimis and</w:t>
+      </w:r>
+      <w:r>
+        <w:t xml:space="preserve"> </w:t>
+      </w:r>
+      <w:r>
+        <w:t xml:space="preserve">“</w:t>
+      </w:r>
+      <w:r>
+        <w:t xml:space="preserve">fair use</w:t>
+      </w:r>
+      <w:r>
+        <w:t xml:space="preserve">”</w:t>
+      </w:r>
+      <w:r>
+        <w:t xml:space="preserve">.)</w:t>
+      </w:r>
     </w:p>
     <w:p>
       <w:pPr>
         <w:pStyle w:val="Compact"/>
         <w:numPr>
-          <w:numId w:val="1027"/>
+          <w:numId w:val="1029"/>
           <w:ilvl w:val="0"/>
         </w:numPr>
       </w:pPr>
-      <w:hyperlink r:id="rId151">
-        <w:r>
-          <w:rPr>
-            <w:rStyle w:val="Hyperlink"/>
-          </w:rPr>
-          <w:t xml:space="preserve">NYTimes on 5Pointz Graffiti Site</w:t>
+      <w:hyperlink r:id="rId146">
+        <w:r>
+          <w:rPr>
+            <w:i/>
+            <w:rStyle w:val="Hyperlink"/>
+          </w:rPr>
+          <w:t xml:space="preserve">Woods v. Universal</w:t>
         </w:r>
       </w:hyperlink>
       <w:r>
         <w:t xml:space="preserve"> </w:t>
       </w:r>
-      <w:hyperlink r:id="rId149">
-        <w:r>
-          <w:rPr>
-            <w:rStyle w:val="Hyperlink"/>
-          </w:rPr>
-          <w:t xml:space="preserve">Lawrence Lessig Sues Over Takedown of YouTube Video Featuring Phoenix Song</w:t>
-        </w:r>
-      </w:hyperlink>
+      <w:r>
+        <w:t xml:space="preserve">(SDNY 1996)(</w:t>
+      </w:r>
+      <w:r>
+        <w:rPr>
+          <w:i/>
+        </w:rPr>
+        <w:t xml:space="preserve">12 Monkeys</w:t>
+      </w:r>
+      <w:r>
+        <w:t xml:space="preserve"> </w:t>
+      </w:r>
+      <w:r>
+        <w:t xml:space="preserve">scene featuring Bruce Willis being interrogated in a futuristic chair infringes on drawing called</w:t>
+      </w:r>
+      <w:r>
+        <w:t xml:space="preserve"> </w:t>
+      </w:r>
+      <w:r>
+        <w:rPr>
+          <w:i/>
+        </w:rPr>
+        <w:t xml:space="preserve">Neomechanical Tower (Upper) Chamber</w:t>
+      </w:r>
+      <w:r>
+        <w:t xml:space="preserve">).</w:t>
+      </w:r>
     </w:p>
     <w:p>
       <w:pPr>
         <w:pStyle w:val="Compact"/>
         <w:numPr>
-          <w:numId w:val="1027"/>
+          <w:numId w:val="1029"/>
           <w:ilvl w:val="0"/>
         </w:numPr>
       </w:pPr>
-      <w:hyperlink r:id="rId150">
-        <w:r>
-          <w:rPr>
-            <w:rStyle w:val="Hyperlink"/>
-          </w:rPr>
-          <w:t xml:space="preserve">Beastie Boys Fight Online Parody of</w:t>
+      <w:hyperlink r:id="rId147">
+        <w:r>
+          <w:rPr>
+            <w:rStyle w:val="Hyperlink"/>
+          </w:rPr>
+          <w:t xml:space="preserve">Article about</w:t>
         </w:r>
         <w:r>
           <w:rPr>
@@ -24310,21 +24249,10 @@
         </w:r>
         <w:r>
           <w:rPr>
-            <w:rStyle w:val="Hyperlink"/>
-          </w:rPr>
-          <w:t xml:space="preserve">‘</w:t>
-        </w:r>
-        <w:r>
-          <w:rPr>
-            <w:rStyle w:val="Hyperlink"/>
-          </w:rPr>
-          <w:t xml:space="preserve">Girls</w:t>
-        </w:r>
-        <w:r>
-          <w:rPr>
-            <w:rStyle w:val="Hyperlink"/>
-          </w:rPr>
-          <w:t xml:space="preserve">’</w:t>
+            <w:i/>
+            <w:rStyle w:val="Hyperlink"/>
+          </w:rPr>
+          <w:t xml:space="preserve">Woods v. Universal.</w:t>
         </w:r>
       </w:hyperlink>
     </w:p>
@@ -24332,16 +24260,16 @@
       <w:pPr>
         <w:pStyle w:val="Compact"/>
         <w:numPr>
-          <w:numId w:val="1027"/>
+          <w:numId w:val="1029"/>
           <w:ilvl w:val="0"/>
         </w:numPr>
       </w:pPr>
-      <w:hyperlink r:id="rId152">
-        <w:r>
-          <w:rPr>
-            <w:rStyle w:val="Hyperlink"/>
-          </w:rPr>
-          <w:t xml:space="preserve">Marvin Gaye’s Children Use Audio Mashup to Prove</w:t>
+      <w:hyperlink r:id="rId148">
+        <w:r>
+          <w:rPr>
+            <w:rStyle w:val="Hyperlink"/>
+          </w:rPr>
+          <w:t xml:space="preserve">Led Zeppelin Win in</w:t>
         </w:r>
         <w:r>
           <w:rPr>
@@ -24359,7 +24287,7 @@
           <w:rPr>
             <w:rStyle w:val="Hyperlink"/>
           </w:rPr>
-          <w:t xml:space="preserve">Blurred Lines</w:t>
+          <w:t xml:space="preserve">Stairway to Heaven</w:t>
         </w:r>
         <w:r>
           <w:rPr>
@@ -24377,19 +24305,318 @@
           <w:rPr>
             <w:rStyle w:val="Hyperlink"/>
           </w:rPr>
-          <w:t xml:space="preserve">Is Infringing</w:t>
+          <w:t xml:space="preserve">Trial - Rolling Stone</w:t>
         </w:r>
       </w:hyperlink>
+      <w:r>
+        <w:t xml:space="preserve"> </w:t>
+      </w:r>
+      <w:r>
+        <w:t xml:space="preserve">(Led Zeppelin have won a copyright lawsuit that claimed they had plagiarized the music to their most celebrated song,</w:t>
+      </w:r>
+      <w:r>
+        <w:t xml:space="preserve"> </w:t>
+      </w:r>
+      <w:r>
+        <w:t xml:space="preserve">“</w:t>
+      </w:r>
+      <w:r>
+        <w:t xml:space="preserve">Stairway to Heaven.</w:t>
+      </w:r>
+      <w:r>
+        <w:t xml:space="preserve">”</w:t>
+      </w:r>
+      <w:r>
+        <w:t xml:space="preserve"> </w:t>
+      </w:r>
+      <w:r>
+        <w:t xml:space="preserve">A Los Angeles jury determined Thursday that the lawyer representing the estate of late guitarist Randy Wolfe, who played with the group Spirit, did not prove that the hard rockers lifted the song’s intro from Spirit’s 1968 instrumental</w:t>
+      </w:r>
+      <w:r>
+        <w:t xml:space="preserve"> </w:t>
+      </w:r>
+      <w:r>
+        <w:t xml:space="preserve">“</w:t>
+      </w:r>
+      <w:r>
+        <w:t xml:space="preserve">Taurus.</w:t>
+      </w:r>
+      <w:r>
+        <w:t xml:space="preserve">”</w:t>
+      </w:r>
+      <w:r>
+        <w:t xml:space="preserve">)</w:t>
+      </w:r>
+    </w:p>
+    <w:p>
+      <w:pPr>
+        <w:pStyle w:val="Heading4"/>
+      </w:pPr>
+      <w:bookmarkStart w:id="149" w:name="more-totally-optional-reading-viewing"/>
+      <w:r>
+        <w:t xml:space="preserve">More Totally Optional Reading &amp; Viewing</w:t>
+      </w:r>
+      <w:bookmarkEnd w:id="149"/>
     </w:p>
     <w:p>
       <w:pPr>
         <w:pStyle w:val="Compact"/>
         <w:numPr>
-          <w:numId w:val="1027"/>
+          <w:numId w:val="1030"/>
           <w:ilvl w:val="0"/>
         </w:numPr>
       </w:pPr>
+      <w:hyperlink r:id="rId150">
+        <w:r>
+          <w:rPr>
+            <w:rStyle w:val="Hyperlink"/>
+          </w:rPr>
+          <w:t xml:space="preserve">An Overview of the Elements of a Copyright Infringement Cause of Action - Part I: Introduction and Copying</w:t>
+        </w:r>
+      </w:hyperlink>
+      <w:r>
+        <w:t xml:space="preserve">, by Jason E. Slowan</w:t>
+      </w:r>
+    </w:p>
+    <w:p>
+      <w:pPr>
+        <w:pStyle w:val="Compact"/>
+        <w:numPr>
+          <w:numId w:val="1030"/>
+          <w:ilvl w:val="0"/>
+        </w:numPr>
+      </w:pPr>
+      <w:hyperlink r:id="rId151">
+        <w:r>
+          <w:rPr>
+            <w:rStyle w:val="Hyperlink"/>
+          </w:rPr>
+          <w:t xml:space="preserve">Robin Thicke (</w:t>
+        </w:r>
+        <w:r>
+          <w:rPr>
+            <w:i/>
+            <w:rStyle w:val="Hyperlink"/>
+          </w:rPr>
+          <w:t xml:space="preserve">Blurred Lines</w:t>
+        </w:r>
+        <w:r>
+          <w:rPr>
+            <w:rStyle w:val="Hyperlink"/>
+          </w:rPr>
+          <w:t xml:space="preserve">) vs. Marvin Gaye: Independent Creation vs. Subconscious Copying</w:t>
+        </w:r>
+      </w:hyperlink>
+    </w:p>
+    <w:p>
+      <w:pPr>
+        <w:pStyle w:val="Compact"/>
+        <w:numPr>
+          <w:numId w:val="1030"/>
+          <w:ilvl w:val="0"/>
+        </w:numPr>
+      </w:pPr>
+      <w:hyperlink r:id="rId152">
+        <w:r>
+          <w:rPr>
+            <w:rStyle w:val="Hyperlink"/>
+          </w:rPr>
+          <w:t xml:space="preserve">Larry Lessig TED Talk on User Generated Content</w:t>
+        </w:r>
+      </w:hyperlink>
+      <w:r>
+        <w:t xml:space="preserve">.</w:t>
+      </w:r>
+    </w:p>
+    <w:p>
+      <w:pPr>
+        <w:pStyle w:val="Compact"/>
+        <w:numPr>
+          <w:numId w:val="1030"/>
+          <w:ilvl w:val="0"/>
+        </w:numPr>
+      </w:pPr>
       <w:hyperlink r:id="rId153">
+        <w:r>
+          <w:rPr>
+            <w:rStyle w:val="Hyperlink"/>
+          </w:rPr>
+          <w:t xml:space="preserve">Lawrence Lessig Sues Over Takedown of YouTube Video Featuring Phoenix Song</w:t>
+        </w:r>
+      </w:hyperlink>
+    </w:p>
+    <w:p>
+      <w:pPr>
+        <w:pStyle w:val="Compact"/>
+        <w:numPr>
+          <w:numId w:val="1030"/>
+          <w:ilvl w:val="0"/>
+        </w:numPr>
+      </w:pPr>
+      <w:hyperlink r:id="rId154">
+        <w:r>
+          <w:rPr>
+            <w:rStyle w:val="Hyperlink"/>
+          </w:rPr>
+          <w:t xml:space="preserve">Beastie Boys Fight Online Parody of</w:t>
+        </w:r>
+        <w:r>
+          <w:rPr>
+            <w:rStyle w:val="Hyperlink"/>
+          </w:rPr>
+          <w:t xml:space="preserve"> </w:t>
+        </w:r>
+        <w:r>
+          <w:rPr>
+            <w:rStyle w:val="Hyperlink"/>
+          </w:rPr>
+          <w:t xml:space="preserve">‘</w:t>
+        </w:r>
+        <w:r>
+          <w:rPr>
+            <w:rStyle w:val="Hyperlink"/>
+          </w:rPr>
+          <w:t xml:space="preserve">Girls</w:t>
+        </w:r>
+        <w:r>
+          <w:rPr>
+            <w:rStyle w:val="Hyperlink"/>
+          </w:rPr>
+          <w:t xml:space="preserve">’</w:t>
+        </w:r>
+      </w:hyperlink>
+    </w:p>
+    <w:p>
+      <w:pPr>
+        <w:pStyle w:val="Compact"/>
+        <w:numPr>
+          <w:numId w:val="1030"/>
+          <w:ilvl w:val="0"/>
+        </w:numPr>
+      </w:pPr>
+      <w:hyperlink r:id="rId155">
+        <w:r>
+          <w:rPr>
+            <w:rStyle w:val="Hyperlink"/>
+          </w:rPr>
+          <w:t xml:space="preserve">NYTimes on 5Pointz Graffiti Site</w:t>
+        </w:r>
+      </w:hyperlink>
+      <w:r>
+        <w:t xml:space="preserve"> </w:t>
+      </w:r>
+      <w:hyperlink r:id="rId153">
+        <w:r>
+          <w:rPr>
+            <w:rStyle w:val="Hyperlink"/>
+          </w:rPr>
+          <w:t xml:space="preserve">Lawrence Lessig Sues Over Takedown of YouTube Video Featuring Phoenix Song</w:t>
+        </w:r>
+      </w:hyperlink>
+    </w:p>
+    <w:p>
+      <w:pPr>
+        <w:pStyle w:val="Compact"/>
+        <w:numPr>
+          <w:numId w:val="1030"/>
+          <w:ilvl w:val="0"/>
+        </w:numPr>
+      </w:pPr>
+      <w:hyperlink r:id="rId154">
+        <w:r>
+          <w:rPr>
+            <w:rStyle w:val="Hyperlink"/>
+          </w:rPr>
+          <w:t xml:space="preserve">Beastie Boys Fight Online Parody of</w:t>
+        </w:r>
+        <w:r>
+          <w:rPr>
+            <w:rStyle w:val="Hyperlink"/>
+          </w:rPr>
+          <w:t xml:space="preserve"> </w:t>
+        </w:r>
+        <w:r>
+          <w:rPr>
+            <w:rStyle w:val="Hyperlink"/>
+          </w:rPr>
+          <w:t xml:space="preserve">‘</w:t>
+        </w:r>
+        <w:r>
+          <w:rPr>
+            <w:rStyle w:val="Hyperlink"/>
+          </w:rPr>
+          <w:t xml:space="preserve">Girls</w:t>
+        </w:r>
+        <w:r>
+          <w:rPr>
+            <w:rStyle w:val="Hyperlink"/>
+          </w:rPr>
+          <w:t xml:space="preserve">’</w:t>
+        </w:r>
+      </w:hyperlink>
+    </w:p>
+    <w:p>
+      <w:pPr>
+        <w:pStyle w:val="Compact"/>
+        <w:numPr>
+          <w:numId w:val="1030"/>
+          <w:ilvl w:val="0"/>
+        </w:numPr>
+      </w:pPr>
+      <w:hyperlink r:id="rId156">
+        <w:r>
+          <w:rPr>
+            <w:rStyle w:val="Hyperlink"/>
+          </w:rPr>
+          <w:t xml:space="preserve">Marvin Gaye’s Children Use Audio Mashup to Prove</w:t>
+        </w:r>
+        <w:r>
+          <w:rPr>
+            <w:rStyle w:val="Hyperlink"/>
+          </w:rPr>
+          <w:t xml:space="preserve"> </w:t>
+        </w:r>
+        <w:r>
+          <w:rPr>
+            <w:rStyle w:val="Hyperlink"/>
+          </w:rPr>
+          <w:t xml:space="preserve">‘</w:t>
+        </w:r>
+        <w:r>
+          <w:rPr>
+            <w:rStyle w:val="Hyperlink"/>
+          </w:rPr>
+          <w:t xml:space="preserve">Blurred Lines</w:t>
+        </w:r>
+        <w:r>
+          <w:rPr>
+            <w:rStyle w:val="Hyperlink"/>
+          </w:rPr>
+          <w:t xml:space="preserve">’</w:t>
+        </w:r>
+        <w:r>
+          <w:rPr>
+            <w:rStyle w:val="Hyperlink"/>
+          </w:rPr>
+          <w:t xml:space="preserve"> </w:t>
+        </w:r>
+        <w:r>
+          <w:rPr>
+            <w:rStyle w:val="Hyperlink"/>
+          </w:rPr>
+          <w:t xml:space="preserve">Is Infringing</w:t>
+        </w:r>
+      </w:hyperlink>
+    </w:p>
+    <w:p>
+      <w:pPr>
+        <w:pStyle w:val="Compact"/>
+        <w:numPr>
+          <w:numId w:val="1030"/>
+          <w:ilvl w:val="0"/>
+        </w:numPr>
+      </w:pPr>
+      <w:hyperlink r:id="rId157">
         <w:r>
           <w:rPr>
             <w:rStyle w:val="Hyperlink"/>
@@ -24423,11 +24650,11 @@
       <w:pPr>
         <w:pStyle w:val="Compact"/>
         <w:numPr>
-          <w:numId w:val="1027"/>
+          <w:numId w:val="1030"/>
           <w:ilvl w:val="0"/>
         </w:numPr>
       </w:pPr>
-      <w:hyperlink r:id="rId154">
+      <w:hyperlink r:id="rId158">
         <w:r>
           <w:rPr>
             <w:rStyle w:val="Hyperlink"/>
@@ -24461,11 +24688,11 @@
       <w:pPr>
         <w:pStyle w:val="Compact"/>
         <w:numPr>
-          <w:numId w:val="1027"/>
+          <w:numId w:val="1030"/>
           <w:ilvl w:val="0"/>
         </w:numPr>
       </w:pPr>
-      <w:hyperlink r:id="rId155">
+      <w:hyperlink r:id="rId159">
         <w:r>
           <w:rPr>
             <w:rStyle w:val="Hyperlink"/>
@@ -24608,7 +24835,7 @@
     </w:lvl>
   </w:abstractNum>
   <w:abstractNum w:abstractNumId="990">
-    <w:nsid w:val="cc758004"/>
+    <w:nsid w:val="219956ae"/>
     <w:multiLevelType w:val="multilevel"/>
     <w:lvl w:ilvl="0">
       <w:numFmt w:val="bullet"/>
@@ -24711,7 +24938,7 @@
     </w:lvl>
   </w:abstractNum>
   <w:abstractNum w:abstractNumId="99411">
-    <w:nsid w:val="47d35b88"/>
+    <w:nsid w:val="8cf73232"/>
     <w:multiLevelType w:val="multilevel"/>
     <w:lvl w:ilvl="0">
       <w:start w:val="1"/>
@@ -24823,7 +25050,7 @@
     </w:lvl>
   </w:abstractNum>
   <w:abstractNum w:abstractNumId="991">
-    <w:nsid w:val="7cc646c2"/>
+    <w:nsid w:val="d1ea39fa"/>
     <w:multiLevelType w:val="multilevel"/>
     <w:lvl w:ilvl="0">
       <w:numFmt w:val="bullet"/>
@@ -24926,7 +25153,7 @@
     </w:lvl>
   </w:abstractNum>
   <w:abstractNum w:abstractNumId="99431">
-    <w:nsid w:val="d4825aa8"/>
+    <w:nsid w:val="29a63152"/>
     <w:multiLevelType w:val="multilevel"/>
     <w:lvl w:ilvl="0">
       <w:start w:val="1"/>
@@ -25038,7 +25265,7 @@
     </w:lvl>
   </w:abstractNum>
   <w:abstractNum w:abstractNumId="99432">
-    <w:nsid w:val="48cf7757"/>
+    <w:nsid w:val="8df36b3b"/>
     <w:multiLevelType w:val="multilevel"/>
     <w:lvl w:ilvl="0">
       <w:start w:val="2"/>
@@ -25150,7 +25377,7 @@
     </w:lvl>
   </w:abstractNum>
   <w:abstractNum w:abstractNumId="99433">
-    <w:nsid w:val="76e2c26a"/>
+    <w:nsid w:val="bc069914"/>
     <w:multiLevelType w:val="multilevel"/>
     <w:lvl w:ilvl="0">
       <w:start w:val="3"/>
@@ -25262,7 +25489,7 @@
     </w:lvl>
   </w:abstractNum>
   <w:abstractNum w:abstractNumId="99434">
-    <w:nsid w:val="5ad155f4"/>
+    <w:nsid w:val="2ff52c48"/>
     <w:multiLevelType w:val="multilevel"/>
     <w:lvl w:ilvl="0">
       <w:start w:val="4"/>
@@ -25374,7 +25601,7 @@
     </w:lvl>
   </w:abstractNum>
   <w:abstractNum w:abstractNumId="99412">
-    <w:nsid w:val="e381ec2b"/>
+    <w:nsid w:val="38a5c2d5"/>
     <w:multiLevelType w:val="multilevel"/>
     <w:lvl w:ilvl="0">
       <w:start w:val="2"/>
@@ -25486,7 +25713,7 @@
     </w:lvl>
   </w:abstractNum>
   <w:abstractNum w:abstractNumId="99413">
-    <w:nsid w:val="f060a9ed"/>
+    <w:nsid w:val="45848097"/>
     <w:multiLevelType w:val="multilevel"/>
     <w:lvl w:ilvl="0">
       <w:start w:val="3"/>
@@ -25598,7 +25825,7 @@
     </w:lvl>
   </w:abstractNum>
   <w:abstractNum w:abstractNumId="99414">
-    <w:nsid w:val="39ec2228"/>
+    <w:nsid w:val="ff0ff87c"/>
     <w:multiLevelType w:val="multilevel"/>
     <w:lvl w:ilvl="0">
       <w:start w:val="4"/>
@@ -26106,18 +26333,108 @@
     <w:abstractNumId w:val="991"/>
   </w:num>
   <w:num w:numId="1023">
-    <w:abstractNumId w:val="991"/>
+    <w:abstractNumId w:val="99412"/>
+    <w:lvlOverride w:ilvl="0">
+      <w:startOverride w:val="2"/>
+    </w:lvlOverride>
+    <w:lvlOverride w:ilvl="1">
+      <w:startOverride w:val="2"/>
+    </w:lvlOverride>
+    <w:lvlOverride w:ilvl="2">
+      <w:startOverride w:val="2"/>
+    </w:lvlOverride>
+    <w:lvlOverride w:ilvl="3">
+      <w:startOverride w:val="2"/>
+    </w:lvlOverride>
+    <w:lvlOverride w:ilvl="4">
+      <w:startOverride w:val="2"/>
+    </w:lvlOverride>
+    <w:lvlOverride w:ilvl="5">
+      <w:startOverride w:val="2"/>
+    </w:lvlOverride>
+    <w:lvlOverride w:ilvl="6">
+      <w:startOverride w:val="2"/>
+    </w:lvlOverride>
+    <w:lvlOverride w:ilvl="7">
+      <w:startOverride w:val="2"/>
+    </w:lvlOverride>
+    <w:lvlOverride w:ilvl="8">
+      <w:startOverride w:val="2"/>
+    </w:lvlOverride>
   </w:num>
   <w:num w:numId="1024">
     <w:abstractNumId w:val="991"/>
   </w:num>
   <w:num w:numId="1025">
-    <w:abstractNumId w:val="991"/>
+    <w:abstractNumId w:val="99413"/>
+    <w:lvlOverride w:ilvl="0">
+      <w:startOverride w:val="3"/>
+    </w:lvlOverride>
+    <w:lvlOverride w:ilvl="1">
+      <w:startOverride w:val="3"/>
+    </w:lvlOverride>
+    <w:lvlOverride w:ilvl="2">
+      <w:startOverride w:val="3"/>
+    </w:lvlOverride>
+    <w:lvlOverride w:ilvl="3">
+      <w:startOverride w:val="3"/>
+    </w:lvlOverride>
+    <w:lvlOverride w:ilvl="4">
+      <w:startOverride w:val="3"/>
+    </w:lvlOverride>
+    <w:lvlOverride w:ilvl="5">
+      <w:startOverride w:val="3"/>
+    </w:lvlOverride>
+    <w:lvlOverride w:ilvl="6">
+      <w:startOverride w:val="3"/>
+    </w:lvlOverride>
+    <w:lvlOverride w:ilvl="7">
+      <w:startOverride w:val="3"/>
+    </w:lvlOverride>
+    <w:lvlOverride w:ilvl="8">
+      <w:startOverride w:val="3"/>
+    </w:lvlOverride>
   </w:num>
   <w:num w:numId="1026">
     <w:abstractNumId w:val="991"/>
   </w:num>
   <w:num w:numId="1027">
+    <w:abstractNumId w:val="99414"/>
+    <w:lvlOverride w:ilvl="0">
+      <w:startOverride w:val="4"/>
+    </w:lvlOverride>
+    <w:lvlOverride w:ilvl="1">
+      <w:startOverride w:val="4"/>
+    </w:lvlOverride>
+    <w:lvlOverride w:ilvl="2">
+      <w:startOverride w:val="4"/>
+    </w:lvlOverride>
+    <w:lvlOverride w:ilvl="3">
+      <w:startOverride w:val="4"/>
+    </w:lvlOverride>
+    <w:lvlOverride w:ilvl="4">
+      <w:startOverride w:val="4"/>
+    </w:lvlOverride>
+    <w:lvlOverride w:ilvl="5">
+      <w:startOverride w:val="4"/>
+    </w:lvlOverride>
+    <w:lvlOverride w:ilvl="6">
+      <w:startOverride w:val="4"/>
+    </w:lvlOverride>
+    <w:lvlOverride w:ilvl="7">
+      <w:startOverride w:val="4"/>
+    </w:lvlOverride>
+    <w:lvlOverride w:ilvl="8">
+      <w:startOverride w:val="4"/>
+    </w:lvlOverride>
+  </w:num>
+  <w:num w:numId="1028">
+    <w:abstractNumId w:val="991"/>
+  </w:num>
+  <w:num w:numId="1029">
+    <w:abstractNumId w:val="991"/>
+  </w:num>
+  <w:num w:numId="1030">
     <w:abstractNumId w:val="991"/>
   </w:num>
 </w:numbering>

</xml_diff>

<commit_message>
Edit intro example, light edits
</commit_message>
<xml_diff>
--- a/Copyright_Infringement/Copyright_Infringement.docx
+++ b/Copyright_Infringement/Copyright_Infringement.docx
@@ -72,58 +72,44 @@
       </w:pPr>
       <w:bookmarkStart w:id="21" w:name="by-richard-dooling"/>
       <w:r>
-        <w:t xml:space="preserve">by Richard Dooling ©</w:t>
+        <w:t xml:space="preserve">by Richard Dooling</w:t>
       </w:r>
       <w:bookmarkEnd w:id="21"/>
     </w:p>
     <w:p>
       <w:pPr>
+        <w:pStyle w:val="Heading2"/>
+      </w:pPr>
+      <w:bookmarkStart w:id="22" w:name="i-disclaim"/>
+      <w:r>
+        <w:t xml:space="preserve">I Disclaim</w:t>
+      </w:r>
+      <w:bookmarkEnd w:id="22"/>
+    </w:p>
+    <w:p>
+      <w:pPr>
         <w:pStyle w:val="FirstParagraph"/>
       </w:pPr>
       <w:r>
-        <w:t xml:space="preserve">These materials are published under an</w:t>
-      </w:r>
-      <w:r>
-        <w:t xml:space="preserve"> </w:t>
-      </w:r>
-      <w:hyperlink r:id="rId22">
-        <w:r>
-          <w:rPr>
-            <w:rStyle w:val="Hyperlink"/>
-          </w:rPr>
-          <w:t xml:space="preserve">MIT license</w:t>
-        </w:r>
-      </w:hyperlink>
-      <w:r>
-        <w:t xml:space="preserve">.</w:t>
-      </w:r>
-    </w:p>
-    <w:p>
-      <w:pPr>
-        <w:pStyle w:val="Heading2"/>
-      </w:pPr>
-      <w:bookmarkStart w:id="23" w:name="infringement"/>
-      <w:r>
-        <w:t xml:space="preserve">Infringement</w:t>
-      </w:r>
-      <w:bookmarkEnd w:id="23"/>
-    </w:p>
-    <w:p>
-      <w:pPr>
-        <w:pStyle w:val="Heading6"/>
-      </w:pPr>
-      <w:bookmarkStart w:id="24" w:name="copying-substantial-similarity-parody"/>
-      <w:r>
-        <w:t xml:space="preserve">Copying, Substantial Similarity, Parody</w:t>
-      </w:r>
-      <w:bookmarkEnd w:id="24"/>
-    </w:p>
-    <w:p>
-      <w:pPr>
-        <w:pStyle w:val="FirstParagraph"/>
-      </w:pPr>
-      <w:r>
-        <w:t xml:space="preserve">Copyright is violated only if the prior, copyrighted work has actually been</w:t>
+        <w:t xml:space="preserve">I am an author and sometimes a screenwriter.</w:t>
+      </w:r>
+      <w:r>
+        <w:t xml:space="preserve"> </w:t>
+      </w:r>
+      <w:r>
+        <w:t xml:space="preserve">I’m also a lawyer,</w:t>
+      </w:r>
+      <w:r>
+        <w:t xml:space="preserve"> </w:t>
+      </w:r>
+      <w:r>
+        <w:t xml:space="preserve">and I teach Entertainment Law at the University of Nebraska College of Law,</w:t>
+      </w:r>
+      <w:r>
+        <w:t xml:space="preserve"> </w:t>
+      </w:r>
+      <w:r>
+        <w:t xml:space="preserve">but I am not</w:t>
       </w:r>
       <w:r>
         <w:t xml:space="preserve"> </w:t>
@@ -132,13 +118,151 @@
         <w:rPr>
           <w:i/>
         </w:rPr>
-        <w:t xml:space="preserve">copied.</w:t>
+        <w:t xml:space="preserve">your</w:t>
+      </w:r>
+      <w:r>
+        <w:t xml:space="preserve"> </w:t>
+      </w:r>
+      <w:r>
+        <w:t xml:space="preserve">lawyer,</w:t>
+      </w:r>
+      <w:r>
+        <w:t xml:space="preserve"> </w:t>
+      </w:r>
+      <w:r>
+        <w:t xml:space="preserve">and the text you find here is</w:t>
+      </w:r>
+      <w:r>
+        <w:t xml:space="preserve"> </w:t>
+      </w:r>
+      <w:r>
+        <w:rPr>
+          <w:i/>
+        </w:rPr>
+        <w:t xml:space="preserve">not</w:t>
+      </w:r>
+      <w:r>
+        <w:t xml:space="preserve"> </w:t>
+      </w:r>
+      <w:r>
+        <w:t xml:space="preserve">legal advice.</w:t>
       </w:r>
     </w:p>
     <w:p>
       <w:pPr>
         <w:pStyle w:val="BodyText"/>
       </w:pPr>
+      <w:r>
+        <w:t xml:space="preserve">To paraphrase Hunter Thompson:</w:t>
+      </w:r>
+    </w:p>
+    <w:p>
+      <w:pPr>
+        <w:pStyle w:val="BlockText"/>
+      </w:pPr>
+      <w:r>
+        <w:t xml:space="preserve">The entertainment industry</w:t>
+      </w:r>
+      <w:r>
+        <w:t xml:space="preserve"> </w:t>
+      </w:r>
+      <w:r>
+        <w:t xml:space="preserve">is a cruel and shallow money trench … a long plastic</w:t>
+      </w:r>
+      <w:r>
+        <w:t xml:space="preserve"> </w:t>
+      </w:r>
+      <w:r>
+        <w:t xml:space="preserve">hallway where thieves and pimps run free</w:t>
+      </w:r>
+      <w:r>
+        <w:t xml:space="preserve"> </w:t>
+      </w:r>
+      <w:r>
+        <w:t xml:space="preserve">and good men die like dogs.</w:t>
+      </w:r>
+    </w:p>
+    <w:p>
+      <w:pPr>
+        <w:pStyle w:val="FirstParagraph"/>
+      </w:pPr>
+      <w:r>
+        <w:t xml:space="preserve">It’s no place to be guessing about your legal rights.</w:t>
+      </w:r>
+      <w:r>
+        <w:t xml:space="preserve"> </w:t>
+      </w:r>
+      <w:r>
+        <w:t xml:space="preserve">If you need legal advice, please get a lawyer.</w:t>
+      </w:r>
+    </w:p>
+    <w:p>
+      <w:pPr>
+        <w:pStyle w:val="BodyText"/>
+      </w:pPr>
+      <w:r>
+        <w:t xml:space="preserve">These materials are published under an</w:t>
+      </w:r>
+      <w:r>
+        <w:t xml:space="preserve"> </w:t>
+      </w:r>
+      <w:hyperlink r:id="rId23">
+        <w:r>
+          <w:rPr>
+            <w:rStyle w:val="Hyperlink"/>
+          </w:rPr>
+          <w:t xml:space="preserve">MIT license</w:t>
+        </w:r>
+      </w:hyperlink>
+      <w:r>
+        <w:t xml:space="preserve">.</w:t>
+      </w:r>
+    </w:p>
+    <w:p>
+      <w:pPr>
+        <w:pStyle w:val="Heading2"/>
+      </w:pPr>
+      <w:bookmarkStart w:id="24" w:name="copyright-infringement"/>
+      <w:r>
+        <w:t xml:space="preserve">Copyright Infringement</w:t>
+      </w:r>
+      <w:bookmarkEnd w:id="24"/>
+    </w:p>
+    <w:p>
+      <w:pPr>
+        <w:pStyle w:val="Heading6"/>
+      </w:pPr>
+      <w:bookmarkStart w:id="25" w:name="copying-substantial-similarity-parody"/>
+      <w:r>
+        <w:t xml:space="preserve">Copying, Substantial Similarity, Parody</w:t>
+      </w:r>
+      <w:bookmarkEnd w:id="25"/>
+    </w:p>
+    <w:p>
+      <w:pPr>
+        <w:pStyle w:val="FirstParagraph"/>
+      </w:pPr>
+      <w:r>
+        <w:t xml:space="preserve">The copyright laws protect against</w:t>
+      </w:r>
+      <w:r>
+        <w:t xml:space="preserve"> </w:t>
+      </w:r>
+      <w:r>
+        <w:rPr>
+          <w:i/>
+        </w:rPr>
+        <w:t xml:space="preserve">copying</w:t>
+      </w:r>
+      <w:r>
+        <w:t xml:space="preserve"> </w:t>
+      </w:r>
+      <w:r>
+        <w:t xml:space="preserve">an original work.</w:t>
+      </w:r>
+      <w:r>
+        <w:t xml:space="preserve"> </w:t>
+      </w:r>
       <w:r>
         <w:t xml:space="preserve">If Mark Musician writes an original song,</w:t>
       </w:r>
@@ -215,6 +339,39 @@
       </w:r>
       <w:r>
         <w:t xml:space="preserve">under the copyright laws.</w:t>
+      </w:r>
+      <w:r>
+        <w:t xml:space="preserve"> </w:t>
+      </w:r>
+      <w:r>
+        <w:t xml:space="preserve">Why? Because Sally didn’t</w:t>
+      </w:r>
+      <w:r>
+        <w:t xml:space="preserve"> </w:t>
+      </w:r>
+      <w:r>
+        <w:rPr>
+          <w:i/>
+        </w:rPr>
+        <w:t xml:space="preserve">copy</w:t>
+      </w:r>
+      <w:r>
+        <w:t xml:space="preserve"> </w:t>
+      </w:r>
+      <w:r>
+        <w:t xml:space="preserve">Mark’s song,</w:t>
+      </w:r>
+      <w:r>
+        <w:t xml:space="preserve"> </w:t>
+      </w:r>
+      <w:r>
+        <w:t xml:space="preserve">she made her own original song,</w:t>
+      </w:r>
+      <w:r>
+        <w:t xml:space="preserve"> </w:t>
+      </w:r>
+      <w:r>
+        <w:t xml:space="preserve">which just happens to be identical to Mark’s.</w:t>
       </w:r>
     </w:p>
     <w:p>
@@ -323,7 +480,7 @@
       <w:pPr>
         <w:pStyle w:val="FirstParagraph"/>
       </w:pPr>
-      <w:hyperlink r:id="rId25">
+      <w:hyperlink r:id="rId26">
         <w:r>
           <w:rPr>
             <w:rStyle w:val="Hyperlink"/>
@@ -342,42 +499,45 @@
       <w:pPr>
         <w:pStyle w:val="Heading3"/>
       </w:pPr>
-      <w:bookmarkStart w:id="26" w:name="access-substantial-similarity"/>
+      <w:bookmarkStart w:id="27" w:name="access-substantial-similarity"/>
       <w:r>
         <w:t xml:space="preserve">Access &amp; Substantial Similarity</w:t>
       </w:r>
-      <w:bookmarkEnd w:id="26"/>
+      <w:bookmarkEnd w:id="27"/>
     </w:p>
     <w:p>
       <w:pPr>
         <w:pStyle w:val="FirstParagraph"/>
       </w:pPr>
       <w:r>
-        <w:t xml:space="preserve">Direct evidence of copying is rare,</w:t>
-      </w:r>
-      <w:r>
-        <w:t xml:space="preserve"> </w:t>
-      </w:r>
-      <w:r>
-        <w:t xml:space="preserve">so courts rely instead on circumstantial evidence to prove copying,</w:t>
-      </w:r>
-      <w:r>
-        <w:t xml:space="preserve"> </w:t>
-      </w:r>
-      <w:r>
-        <w:t xml:space="preserve">usually by allowing the plaintiff to prove</w:t>
-      </w:r>
-      <w:r>
-        <w:t xml:space="preserve"> </w:t>
-      </w:r>
-      <w:r>
-        <w:t xml:space="preserve">that the works are substantially similar</w:t>
-      </w:r>
-      <w:r>
-        <w:t xml:space="preserve"> </w:t>
-      </w:r>
-      <w:r>
-        <w:t xml:space="preserve">and that the defendant had</w:t>
+        <w:t xml:space="preserve">If Sally Songwriter really did steal Mark Musician’s song,</w:t>
+      </w:r>
+      <w:r>
+        <w:t xml:space="preserve"> </w:t>
+      </w:r>
+      <w:r>
+        <w:t xml:space="preserve">how does Mark Musician</w:t>
+      </w:r>
+      <w:r>
+        <w:t xml:space="preserve"> </w:t>
+      </w:r>
+      <w:r>
+        <w:rPr>
+          <w:i/>
+        </w:rPr>
+        <w:t xml:space="preserve">prove</w:t>
+      </w:r>
+      <w:r>
+        <w:t xml:space="preserve"> </w:t>
+      </w:r>
+      <w:r>
+        <w:t xml:space="preserve">that Sally didn’t just independently create an identical song?</w:t>
+      </w:r>
+      <w:r>
+        <w:t xml:space="preserve"> </w:t>
+      </w:r>
+      <w:r>
+        <w:t xml:space="preserve">Usually Mark must prove that Sally had</w:t>
       </w:r>
       <w:r>
         <w:t xml:space="preserve"> </w:t>
@@ -392,15 +552,95 @@
         <w:t xml:space="preserve"> </w:t>
       </w:r>
       <w:r>
+        <w:t xml:space="preserve">to his work,</w:t>
+      </w:r>
+      <w:r>
+        <w:t xml:space="preserve"> </w:t>
+      </w:r>
+      <w:r>
+        <w:t xml:space="preserve">and then she copied it.</w:t>
+      </w:r>
+    </w:p>
+    <w:p>
+      <w:pPr>
+        <w:pStyle w:val="BodyText"/>
+      </w:pPr>
+      <w:r>
+        <w:t xml:space="preserve">Direct evidence of copying is rare,</w:t>
+      </w:r>
+      <w:r>
+        <w:t xml:space="preserve"> </w:t>
+      </w:r>
+      <w:r>
+        <w:t xml:space="preserve">so courts rely instead on circumstantial evidence to prove copying,</w:t>
+      </w:r>
+      <w:r>
+        <w:t xml:space="preserve"> </w:t>
+      </w:r>
+      <w:r>
+        <w:t xml:space="preserve">usually by allowing plaintiff Mark Musician</w:t>
+      </w:r>
+      <w:r>
+        <w:t xml:space="preserve"> </w:t>
+      </w:r>
+      <w:r>
+        <w:t xml:space="preserve">to prove that defendant Sally Songwriter’s song is</w:t>
+      </w:r>
+      <w:r>
+        <w:t xml:space="preserve"> </w:t>
+      </w:r>
+      <w:r>
+        <w:rPr>
+          <w:i/>
+        </w:rPr>
+        <w:t xml:space="preserve">substantially similar</w:t>
+      </w:r>
+      <w:r>
+        <w:t xml:space="preserve"> </w:t>
+      </w:r>
+      <w:r>
+        <w:t xml:space="preserve">to Mark’s song, and that Sally had</w:t>
+      </w:r>
+      <w:r>
+        <w:t xml:space="preserve"> </w:t>
+      </w:r>
+      <w:r>
+        <w:rPr>
+          <w:i/>
+        </w:rPr>
+        <w:t xml:space="preserve">access</w:t>
+      </w:r>
+      <w:r>
+        <w:t xml:space="preserve"> </w:t>
+      </w:r>
+      <w:r>
         <w:t xml:space="preserve">to the work.</w:t>
       </w:r>
+      <w:r>
+        <w:t xml:space="preserve"> </w:t>
+      </w:r>
+      <w:r>
+        <w:t xml:space="preserve">Maybe Mark can prove that Sally heard Mark’s song on Spotify the year before,</w:t>
+      </w:r>
+      <w:r>
+        <w:t xml:space="preserve"> </w:t>
+      </w:r>
+      <w:r>
+        <w:t xml:space="preserve">and messaged others about how much she liked it. Or if Mark’s song was still unpublished,</w:t>
+      </w:r>
+      <w:r>
+        <w:t xml:space="preserve"> </w:t>
+      </w:r>
+      <w:r>
+        <w:t xml:space="preserve">he could prove that his manager submitted it to Sally’s manager wondering if Sally would like to collaborate with Mark on his song.</w:t>
+      </w:r>
     </w:p>
     <w:p>
       <w:pPr>
         <w:pStyle w:val="BodyText"/>
       </w:pPr>
       <w:r>
-        <w:t xml:space="preserve">Access is usually a crucial component of any copyright claim,</w:t>
+        <w:t xml:space="preserve">Access is a crucial component of any copyright claim,</w:t>
       </w:r>
       <w:r>
         <w:t xml:space="preserve"> </w:t>
@@ -412,19 +652,13 @@
         <w:t xml:space="preserve"> </w:t>
       </w:r>
       <w:r>
-        <w:t xml:space="preserve">Creating a substantially similar work</w:t>
-      </w:r>
-      <w:r>
-        <w:t xml:space="preserve"> </w:t>
-      </w:r>
-      <w:r>
-        <w:t xml:space="preserve">is not a copyright violation</w:t>
-      </w:r>
-      <w:r>
-        <w:t xml:space="preserve"> </w:t>
-      </w:r>
-      <w:r>
-        <w:t xml:space="preserve">unless the defendant</w:t>
+        <w:t xml:space="preserve">Again if Sally creates a substantially similar song,</w:t>
+      </w:r>
+      <w:r>
+        <w:t xml:space="preserve"> </w:t>
+      </w:r>
+      <w:r>
+        <w:t xml:space="preserve">no copyright violation unless she</w:t>
       </w:r>
       <w:r>
         <w:t xml:space="preserve"> </w:t>
@@ -439,7 +673,7 @@
         <w:t xml:space="preserve"> </w:t>
       </w:r>
       <w:r>
-        <w:t xml:space="preserve">plaintiff’s work.</w:t>
+        <w:t xml:space="preserve">Mark’s work.</w:t>
       </w:r>
     </w:p>
     <w:p>
@@ -517,7 +751,7 @@
       <w:pPr>
         <w:pStyle w:val="FirstParagraph"/>
       </w:pPr>
-      <w:hyperlink r:id="rId27">
+      <w:hyperlink r:id="rId28">
         <w:r>
           <w:rPr>
             <w:rStyle w:val="Hyperlink"/>
@@ -533,36 +767,24 @@
       <w:pPr>
         <w:pStyle w:val="Heading4"/>
       </w:pPr>
-      <w:bookmarkStart w:id="28" w:name="striking-similarity"/>
+      <w:bookmarkStart w:id="29" w:name="striking-similarity"/>
       <w:r>
         <w:t xml:space="preserve">Striking Similarity</w:t>
       </w:r>
-      <w:bookmarkEnd w:id="28"/>
+      <w:bookmarkEnd w:id="29"/>
     </w:p>
     <w:p>
       <w:pPr>
         <w:pStyle w:val="FirstParagraph"/>
       </w:pPr>
       <w:r>
-        <w:t xml:space="preserve">If the plaintiff is unable to prove</w:t>
-      </w:r>
-      <w:r>
-        <w:t xml:space="preserve"> </w:t>
-      </w:r>
-      <w:r>
-        <w:t xml:space="preserve">that the defendant had access to plaintiff’s work,</w:t>
-      </w:r>
-      <w:r>
-        <w:t xml:space="preserve"> </w:t>
-      </w:r>
-      <w:r>
-        <w:t xml:space="preserve">then sometimes the court may allow plaintiff</w:t>
-      </w:r>
-      <w:r>
-        <w:t xml:space="preserve"> </w:t>
-      </w:r>
-      <w:r>
-        <w:t xml:space="preserve">to prove that the two works are so</w:t>
+        <w:t xml:space="preserve">If plaintiff Mark Musician can’t prove that defendant Sally had access to Mark’s work,</w:t>
+      </w:r>
+      <w:r>
+        <w:t xml:space="preserve"> </w:t>
+      </w:r>
+      <w:r>
+        <w:t xml:space="preserve">then sometimes the court may allow Mark to prove that the two works are so</w:t>
       </w:r>
       <w:r>
         <w:t xml:space="preserve"> </w:t>
@@ -577,13 +799,13 @@
         <w:t xml:space="preserve"> </w:t>
       </w:r>
       <w:r>
-        <w:t xml:space="preserve">that defendant must have had access.</w:t>
-      </w:r>
-      <w:r>
-        <w:t xml:space="preserve"> </w:t>
-      </w:r>
-      <w:r>
-        <w:t xml:space="preserve">However courts are careful to point out that proof of striking similarity is</w:t>
+        <w:t xml:space="preserve">that Sally must have had access.</w:t>
+      </w:r>
+      <w:r>
+        <w:t xml:space="preserve"> </w:t>
+      </w:r>
+      <w:r>
+        <w:t xml:space="preserve">However courts are careful to point out that proof of striking similarity is:</w:t>
       </w:r>
     </w:p>
     <w:p>
@@ -628,7 +850,7 @@
       <w:r>
         <w:t xml:space="preserve"> </w:t>
       </w:r>
-      <w:hyperlink r:id="rId29">
+      <w:hyperlink r:id="rId30">
         <w:r>
           <w:rPr>
             <w:i/>
@@ -648,24 +870,24 @@
       <w:pPr>
         <w:pStyle w:val="Heading3"/>
       </w:pPr>
-      <w:bookmarkStart w:id="30" w:name="bright-tunes-music-corp.v.-harrisongs-music-ltd."/>
+      <w:bookmarkStart w:id="31" w:name="X228f9d6b88bc2e82c5aed6b252d4195727cb4d2"/>
       <w:r>
         <w:rPr>
           <w:i/>
         </w:rPr>
         <w:t xml:space="preserve">Bright Tunes Music Corp. v. Harrisongs Music, Ltd.</w:t>
       </w:r>
-      <w:bookmarkEnd w:id="30"/>
+      <w:bookmarkEnd w:id="31"/>
     </w:p>
     <w:p>
       <w:pPr>
         <w:pStyle w:val="Heading6"/>
       </w:pPr>
-      <w:bookmarkStart w:id="31" w:name="us-southern-district-new-york-1976"/>
+      <w:bookmarkStart w:id="32" w:name="us-southern-district-new-york-1976"/>
       <w:r>
         <w:t xml:space="preserve">US Southern District New York (1976)</w:t>
       </w:r>
-      <w:bookmarkEnd w:id="31"/>
+      <w:bookmarkEnd w:id="32"/>
     </w:p>
     <w:p>
       <w:pPr>
@@ -675,7 +897,7 @@
           <w:ilvl w:val="0"/>
         </w:numPr>
       </w:pPr>
-      <w:hyperlink r:id="rId32">
+      <w:hyperlink r:id="rId33">
         <w:r>
           <w:rPr>
             <w:rStyle w:val="Hyperlink"/>
@@ -692,7 +914,7 @@
           <w:ilvl w:val="0"/>
         </w:numPr>
       </w:pPr>
-      <w:hyperlink r:id="rId33">
+      <w:hyperlink r:id="rId34">
         <w:r>
           <w:rPr>
             <w:rStyle w:val="Hyperlink"/>
@@ -709,7 +931,7 @@
           <w:ilvl w:val="0"/>
         </w:numPr>
       </w:pPr>
-      <w:hyperlink r:id="rId34">
+      <w:hyperlink r:id="rId35">
         <w:r>
           <w:rPr>
             <w:rStyle w:val="Hyperlink"/>
@@ -739,7 +961,7 @@
       <w:r>
         <w:t xml:space="preserve"> </w:t>
       </w:r>
-      <w:hyperlink r:id="rId35">
+      <w:hyperlink r:id="rId36">
         <w:r>
           <w:rPr>
             <w:rStyle w:val="Hyperlink"/>
@@ -776,7 +998,7 @@
       <w:r>
         <w:t xml:space="preserve"> </w:t>
       </w:r>
-      <w:hyperlink r:id="rId36">
+      <w:hyperlink r:id="rId37">
         <w:r>
           <w:rPr>
             <w:rStyle w:val="Hyperlink"/>
@@ -890,7 +1112,7 @@
       <w:pPr>
         <w:pStyle w:val="Heading4"/>
       </w:pPr>
-      <w:bookmarkStart w:id="37" w:name="excerpts-from-bright-tunes-opinion"/>
+      <w:bookmarkStart w:id="38" w:name="excerpts-from-bright-tunes-opinion"/>
       <w:r>
         <w:t xml:space="preserve">Excerpts from</w:t>
       </w:r>
@@ -909,7 +1131,7 @@
       <w:r>
         <w:t xml:space="preserve">opinion</w:t>
       </w:r>
-      <w:bookmarkEnd w:id="37"/>
+      <w:bookmarkEnd w:id="38"/>
     </w:p>
     <w:p>
       <w:pPr>
@@ -2329,34 +2551,34 @@
       <w:pPr>
         <w:pStyle w:val="Heading2"/>
       </w:pPr>
-      <w:bookmarkStart w:id="38" w:name="access"/>
+      <w:bookmarkStart w:id="39" w:name="access"/>
       <w:r>
         <w:t xml:space="preserve">Access</w:t>
       </w:r>
-      <w:bookmarkEnd w:id="38"/>
+      <w:bookmarkEnd w:id="39"/>
     </w:p>
     <w:p>
       <w:pPr>
         <w:pStyle w:val="Heading3"/>
       </w:pPr>
-      <w:bookmarkStart w:id="39" w:name="selle-v.-gibb"/>
+      <w:bookmarkStart w:id="40" w:name="selle-v.-gibb"/>
       <w:r>
         <w:rPr>
           <w:i/>
         </w:rPr>
         <w:t xml:space="preserve">Selle v. Gibb</w:t>
       </w:r>
-      <w:bookmarkEnd w:id="39"/>
+      <w:bookmarkEnd w:id="40"/>
     </w:p>
     <w:p>
       <w:pPr>
         <w:pStyle w:val="Heading6"/>
       </w:pPr>
-      <w:bookmarkStart w:id="40" w:name="us-court-of-appeals-7th-cir.-1984"/>
+      <w:bookmarkStart w:id="41" w:name="us-court-of-appeals-7th-cir.-1984"/>
       <w:r>
         <w:t xml:space="preserve">US Court of Appeals (7th Cir. 1984)</w:t>
       </w:r>
-      <w:bookmarkEnd w:id="40"/>
+      <w:bookmarkEnd w:id="41"/>
     </w:p>
     <w:p>
       <w:pPr>
@@ -2366,7 +2588,7 @@
           <w:ilvl w:val="0"/>
         </w:numPr>
       </w:pPr>
-      <w:hyperlink r:id="rId29">
+      <w:hyperlink r:id="rId30">
         <w:r>
           <w:rPr>
             <w:rStyle w:val="Hyperlink"/>
@@ -2383,7 +2605,7 @@
           <w:ilvl w:val="0"/>
         </w:numPr>
       </w:pPr>
-      <w:hyperlink r:id="rId41">
+      <w:hyperlink r:id="rId42">
         <w:r>
           <w:rPr>
             <w:rStyle w:val="Hyperlink"/>
@@ -2400,7 +2622,7 @@
           <w:ilvl w:val="0"/>
         </w:numPr>
       </w:pPr>
-      <w:hyperlink r:id="rId42">
+      <w:hyperlink r:id="rId43">
         <w:r>
           <w:rPr>
             <w:rStyle w:val="Hyperlink"/>
@@ -2520,7 +2742,7 @@
       <w:r>
         <w:t xml:space="preserve"> </w:t>
       </w:r>
-      <w:hyperlink r:id="rId43">
+      <w:hyperlink r:id="rId44">
         <w:r>
           <w:rPr>
             <w:i/>
@@ -2552,11 +2774,11 @@
       <w:pPr>
         <w:pStyle w:val="Heading2"/>
       </w:pPr>
-      <w:bookmarkStart w:id="44" w:name="i"/>
+      <w:bookmarkStart w:id="45" w:name="i"/>
       <w:r>
         <w:t xml:space="preserve">I</w:t>
       </w:r>
-      <w:bookmarkEnd w:id="44"/>
+      <w:bookmarkEnd w:id="45"/>
     </w:p>
     <w:p>
       <w:pPr>
@@ -2634,7 +2856,7 @@
       <w:r>
         <w:t xml:space="preserve"> </w:t>
       </w:r>
-      <w:hyperlink r:id="rId43">
+      <w:hyperlink r:id="rId44">
         <w:r>
           <w:rPr>
             <w:rStyle w:val="Hyperlink"/>
@@ -2659,7 +2881,7 @@
         <w:t xml:space="preserve"> </w:t>
       </w:r>
       <w:r>
-        <w:t xml:space="preserve">(N.D.Ill.1983).</w:t>
+        <w:t xml:space="preserve">(N.D.Ill. 1983).</w:t>
       </w:r>
     </w:p>
     <w:p>
@@ -3342,11 +3564,11 @@
       <w:pPr>
         <w:pStyle w:val="Heading2"/>
       </w:pPr>
-      <w:bookmarkStart w:id="45" w:name="ii"/>
+      <w:bookmarkStart w:id="46" w:name="ii"/>
       <w:r>
         <w:t xml:space="preserve">II</w:t>
       </w:r>
-      <w:bookmarkEnd w:id="45"/>
+      <w:bookmarkEnd w:id="46"/>
     </w:p>
     <w:p>
       <w:pPr>
@@ -3420,11 +3642,11 @@
       <w:pPr>
         <w:pStyle w:val="Heading2"/>
       </w:pPr>
-      <w:bookmarkStart w:id="46" w:name="iii"/>
+      <w:bookmarkStart w:id="47" w:name="iii"/>
       <w:r>
         <w:t xml:space="preserve">III</w:t>
       </w:r>
-      <w:bookmarkEnd w:id="46"/>
+      <w:bookmarkEnd w:id="47"/>
     </w:p>
     <w:p>
       <w:pPr>
@@ -3983,7 +4205,7 @@
       <w:r>
         <w:t xml:space="preserve"> </w:t>
       </w:r>
-      <w:hyperlink r:id="rId43">
+      <w:hyperlink r:id="rId44">
         <w:r>
           <w:rPr>
             <w:rStyle w:val="Hyperlink"/>
@@ -4005,7 +4227,7 @@
       <w:r>
         <w:t xml:space="preserve"> </w:t>
       </w:r>
-      <w:hyperlink r:id="rId47">
+      <w:hyperlink r:id="rId48">
         <w:r>
           <w:rPr>
             <w:i/>
@@ -4211,11 +4433,11 @@
       <w:pPr>
         <w:pStyle w:val="Heading2"/>
       </w:pPr>
-      <w:bookmarkStart w:id="48" w:name="iv"/>
+      <w:bookmarkStart w:id="49" w:name="iv"/>
       <w:r>
         <w:t xml:space="preserve">IV</w:t>
       </w:r>
-      <w:bookmarkEnd w:id="48"/>
+      <w:bookmarkEnd w:id="49"/>
     </w:p>
     <w:p>
       <w:pPr>
@@ -4419,7 +4641,7 @@
         <w:t xml:space="preserve"> </w:t>
       </w:r>
       <w:r>
-        <w:t xml:space="preserve">at 84 n. 15. Nimmer states that, absent proof of access,</w:t>
+        <w:t xml:space="preserve">at 84 n. 15. Nimmer states that, absent proof of access,</w:t>
       </w:r>
       <w:r>
         <w:t xml:space="preserve"> </w:t>
@@ -4619,7 +4841,7 @@
       <w:r>
         <w:t xml:space="preserve"> </w:t>
       </w:r>
-      <w:hyperlink r:id="rId47">
+      <w:hyperlink r:id="rId48">
         <w:r>
           <w:rPr>
             <w:i/>
@@ -4953,7 +5175,7 @@
       <w:r>
         <w:t xml:space="preserve"> </w:t>
       </w:r>
-      <w:hyperlink r:id="rId49">
+      <w:hyperlink r:id="rId50">
         <w:r>
           <w:rPr>
             <w:i/>
@@ -5391,7 +5613,7 @@
       <w:pPr>
         <w:pStyle w:val="Heading4"/>
       </w:pPr>
-      <w:bookmarkStart w:id="50" w:name="notes-selle-v.-gibb-7th-cir.-1984"/>
+      <w:bookmarkStart w:id="51" w:name="notes-selle-v.-gibb-7th-cir.-1984"/>
       <w:r>
         <w:t xml:space="preserve">NOTES</w:t>
       </w:r>
@@ -5410,7 +5632,7 @@
       <w:r>
         <w:t xml:space="preserve">(7th Cir. 1984)</w:t>
       </w:r>
-      <w:bookmarkEnd w:id="50"/>
+      <w:bookmarkEnd w:id="51"/>
     </w:p>
     <w:p>
       <w:pPr>
@@ -5717,11 +5939,11 @@
       <w:pPr>
         <w:pStyle w:val="Heading2"/>
       </w:pPr>
-      <w:bookmarkStart w:id="51" w:name="substantial-similarity"/>
+      <w:bookmarkStart w:id="52" w:name="substantial-similarity"/>
       <w:r>
         <w:t xml:space="preserve">Substantial Similarity</w:t>
       </w:r>
-      <w:bookmarkEnd w:id="51"/>
+      <w:bookmarkEnd w:id="52"/>
     </w:p>
     <w:p>
       <w:pPr>
@@ -5814,7 +6036,7 @@
       <w:r>
         <w:t xml:space="preserve"> </w:t>
       </w:r>
-      <w:hyperlink r:id="rId52">
+      <w:hyperlink r:id="rId53">
         <w:r>
           <w:rPr>
             <w:i/>
@@ -5840,7 +6062,7 @@
       <w:r>
         <w:t xml:space="preserve"> </w:t>
       </w:r>
-      <w:hyperlink r:id="rId53">
+      <w:hyperlink r:id="rId54">
         <w:r>
           <w:rPr>
             <w:i/>
@@ -6091,24 +6313,24 @@
       <w:pPr>
         <w:pStyle w:val="Heading3"/>
       </w:pPr>
-      <w:bookmarkStart w:id="54" w:name="denker-v.-uhry"/>
+      <w:bookmarkStart w:id="55" w:name="denker-v.-uhry"/>
       <w:r>
         <w:rPr>
           <w:i/>
         </w:rPr>
         <w:t xml:space="preserve">Denker v. Uhry</w:t>
       </w:r>
-      <w:bookmarkEnd w:id="54"/>
+      <w:bookmarkEnd w:id="55"/>
     </w:p>
     <w:p>
       <w:pPr>
         <w:pStyle w:val="Heading6"/>
       </w:pPr>
-      <w:bookmarkStart w:id="55" w:name="us-district-court-sd-new-york-1992"/>
+      <w:bookmarkStart w:id="56" w:name="us-district-court-sd-new-york-1992"/>
       <w:r>
         <w:t xml:space="preserve">US District Court, SD New York (1992)</w:t>
       </w:r>
-      <w:bookmarkEnd w:id="55"/>
+      <w:bookmarkEnd w:id="56"/>
     </w:p>
     <w:p>
       <w:pPr>
@@ -6118,7 +6340,7 @@
           <w:ilvl w:val="0"/>
         </w:numPr>
       </w:pPr>
-      <w:hyperlink r:id="rId56">
+      <w:hyperlink r:id="rId57">
         <w:r>
           <w:rPr>
             <w:rStyle w:val="Hyperlink"/>
@@ -6135,7 +6357,7 @@
           <w:ilvl w:val="0"/>
         </w:numPr>
       </w:pPr>
-      <w:hyperlink r:id="rId57">
+      <w:hyperlink r:id="rId58">
         <w:r>
           <w:rPr>
             <w:rStyle w:val="Hyperlink"/>
@@ -6266,11 +6488,11 @@
       <w:pPr>
         <w:pStyle w:val="Heading4"/>
       </w:pPr>
-      <w:bookmarkStart w:id="58" w:name="i."/>
+      <w:bookmarkStart w:id="59" w:name="i."/>
       <w:r>
         <w:t xml:space="preserve">I.</w:t>
       </w:r>
-      <w:bookmarkEnd w:id="58"/>
+      <w:bookmarkEnd w:id="59"/>
     </w:p>
     <w:p>
       <w:pPr>
@@ -6430,7 +6652,7 @@
       <w:pPr>
         <w:pStyle w:val="Heading4"/>
       </w:pPr>
-      <w:bookmarkStart w:id="59" w:name="a.-horowitz-and-mrs.washington"/>
+      <w:bookmarkStart w:id="60" w:name="a.-horowitz-and-mrs.-washington"/>
       <w:r>
         <w:t xml:space="preserve">A.</w:t>
       </w:r>
@@ -6443,7 +6665,7 @@
         </w:rPr>
         <w:t xml:space="preserve">Horowitz and Mrs. Washington</w:t>
       </w:r>
-      <w:bookmarkEnd w:id="59"/>
+      <w:bookmarkEnd w:id="60"/>
     </w:p>
     <w:p>
       <w:pPr>
@@ -6822,13 +7044,13 @@
         <w:pStyle w:val="FirstParagraph"/>
       </w:pPr>
       <w:r>
-        <w:t xml:space="preserve">Despite Horowitz’s offensive manner,</w:t>
-      </w:r>
-      <w:r>
-        <w:t xml:space="preserve"> </w:t>
-      </w:r>
-      <w:r>
-        <w:t xml:space="preserve">Mrs. Washington refuses to quit because the job allows her to help her</w:t>
+        <w:t xml:space="preserve">Despite Horowitz’s offensive manner, Mrs.</w:t>
+      </w:r>
+      <w:r>
+        <w:t xml:space="preserve"> </w:t>
+      </w:r>
+      <w:r>
+        <w:t xml:space="preserve">Washington refuses to quit because the job allows her to help her</w:t>
       </w:r>
       <w:r>
         <w:t xml:space="preserve"> </w:t>
@@ -6916,19 +7138,19 @@
         <w:t xml:space="preserve"> </w:t>
       </w:r>
       <w:r>
-        <w:t xml:space="preserve">during a city-wide electrical blackout. The following morning,</w:t>
-      </w:r>
-      <w:r>
-        <w:t xml:space="preserve"> </w:t>
-      </w:r>
-      <w:r>
-        <w:t xml:space="preserve">Mrs. Washington returns to Horowitz’s apartment visibly upset.</w:t>
-      </w:r>
-      <w:r>
-        <w:t xml:space="preserve"> </w:t>
-      </w:r>
-      <w:r>
-        <w:t xml:space="preserve">Mrs. Washington’s grandson Conrad, after listening to his grandmother’s</w:t>
+        <w:t xml:space="preserve">during a city-wide electrical blackout. The following morning, Mrs.</w:t>
+      </w:r>
+      <w:r>
+        <w:t xml:space="preserve"> </w:t>
+      </w:r>
+      <w:r>
+        <w:t xml:space="preserve">Washington returns to Horowitz’s apartment visibly upset. Mrs.</w:t>
+      </w:r>
+      <w:r>
+        <w:t xml:space="preserve"> </w:t>
+      </w:r>
+      <w:r>
+        <w:t xml:space="preserve">Washington’s grandson Conrad, after listening to his grandmother’s</w:t>
       </w:r>
       <w:r>
         <w:t xml:space="preserve"> </w:t>
@@ -6946,13 +7168,13 @@
         <w:t xml:space="preserve"> </w:t>
       </w:r>
       <w:r>
-        <w:t xml:space="preserve">calls his son Marvin, a lawyer, and demands he help Conrad. When</w:t>
-      </w:r>
-      <w:r>
-        <w:t xml:space="preserve"> </w:t>
-      </w:r>
-      <w:r>
-        <w:t xml:space="preserve">Mrs. Washington expresses her appreciation, Horowitz replies, it is</w:t>
+        <w:t xml:space="preserve">calls his son Marvin, a lawyer, and demands he help Conrad. When Mrs.</w:t>
+      </w:r>
+      <w:r>
+        <w:t xml:space="preserve"> </w:t>
+      </w:r>
+      <w:r>
+        <w:t xml:space="preserve">Washington expresses her appreciation, Horowitz replies, it is</w:t>
       </w:r>
       <w:r>
         <w:t xml:space="preserve"> </w:t>
@@ -7155,13 +7377,13 @@
         <w:t xml:space="preserve"> </w:t>
       </w:r>
       <w:r>
-        <w:t xml:space="preserve">she must leave to care for other patients. Horowitz gives</w:t>
-      </w:r>
-      <w:r>
-        <w:t xml:space="preserve"> </w:t>
-      </w:r>
-      <w:r>
-        <w:t xml:space="preserve">Mrs. Washington</w:t>
+        <w:t xml:space="preserve">she must leave to care for other patients. Horowitz gives Mrs.</w:t>
+      </w:r>
+      <w:r>
+        <w:t xml:space="preserve"> </w:t>
+      </w:r>
+      <w:r>
+        <w:t xml:space="preserve">Washington</w:t>
       </w:r>
       <w:r>
         <w:t xml:space="preserve"> </w:t>
@@ -7201,7 +7423,7 @@
       <w:pPr>
         <w:pStyle w:val="Heading4"/>
       </w:pPr>
-      <w:bookmarkStart w:id="60" w:name="b.-driving-miss-daisy"/>
+      <w:bookmarkStart w:id="61" w:name="b.-driving-miss-daisy"/>
       <w:r>
         <w:t xml:space="preserve">B.</w:t>
       </w:r>
@@ -7214,7 +7436,7 @@
         </w:rPr>
         <w:t xml:space="preserve">Driving Miss Daisy</w:t>
       </w:r>
-      <w:bookmarkEnd w:id="60"/>
+      <w:bookmarkEnd w:id="61"/>
     </w:p>
     <w:p>
       <w:pPr>
@@ -8240,17 +8462,17 @@
       <w:pPr>
         <w:pStyle w:val="Heading4"/>
       </w:pPr>
-      <w:bookmarkStart w:id="61" w:name="ii."/>
+      <w:bookmarkStart w:id="62" w:name="ii."/>
       <w:r>
         <w:t xml:space="preserve">II.</w:t>
       </w:r>
-      <w:bookmarkEnd w:id="61"/>
+      <w:bookmarkEnd w:id="62"/>
     </w:p>
     <w:p>
       <w:pPr>
         <w:pStyle w:val="Heading4"/>
       </w:pPr>
-      <w:bookmarkStart w:id="62" w:name="a.-theme"/>
+      <w:bookmarkStart w:id="63" w:name="a.-theme"/>
       <w:r>
         <w:t xml:space="preserve">A.</w:t>
       </w:r>
@@ -8263,7 +8485,7 @@
         </w:rPr>
         <w:t xml:space="preserve">Theme</w:t>
       </w:r>
-      <w:bookmarkEnd w:id="62"/>
+      <w:bookmarkEnd w:id="63"/>
     </w:p>
     <w:p>
       <w:pPr>
@@ -8299,7 +8521,7 @@
       <w:r>
         <w:t xml:space="preserve"> </w:t>
       </w:r>
-      <w:hyperlink r:id="rId63">
+      <w:hyperlink r:id="rId64">
         <w:r>
           <w:rPr>
             <w:i/>
@@ -8783,7 +9005,7 @@
       <w:pPr>
         <w:pStyle w:val="Heading4"/>
       </w:pPr>
-      <w:bookmarkStart w:id="64" w:name="b.-total-concept-and-feel"/>
+      <w:bookmarkStart w:id="65" w:name="b.-total-concept-and-feel"/>
       <w:r>
         <w:t xml:space="preserve">B.</w:t>
       </w:r>
@@ -8796,7 +9018,7 @@
         </w:rPr>
         <w:t xml:space="preserve">Total Concept and Feel</w:t>
       </w:r>
-      <w:bookmarkEnd w:id="64"/>
+      <w:bookmarkEnd w:id="65"/>
     </w:p>
     <w:p>
       <w:pPr>
@@ -8942,7 +9164,7 @@
       <w:pPr>
         <w:pStyle w:val="Heading4"/>
       </w:pPr>
-      <w:bookmarkStart w:id="65" w:name="c.-plot"/>
+      <w:bookmarkStart w:id="66" w:name="c.-plot"/>
       <w:r>
         <w:t xml:space="preserve">C.</w:t>
       </w:r>
@@ -8955,7 +9177,7 @@
         </w:rPr>
         <w:t xml:space="preserve">Plot</w:t>
       </w:r>
-      <w:bookmarkEnd w:id="65"/>
+      <w:bookmarkEnd w:id="66"/>
     </w:p>
     <w:p>
       <w:pPr>
@@ -9021,7 +9243,7 @@
       <w:r>
         <w:t xml:space="preserve"> </w:t>
       </w:r>
-      <w:hyperlink r:id="rId66">
+      <w:hyperlink r:id="rId67">
         <w:r>
           <w:rPr>
             <w:i/>
@@ -9328,7 +9550,7 @@
       <w:r>
         <w:t xml:space="preserve"> </w:t>
       </w:r>
-      <w:hyperlink r:id="rId67">
+      <w:hyperlink r:id="rId68">
         <w:r>
           <w:rPr>
             <w:i/>
@@ -9369,66 +9591,66 @@
       <w:r>
         <w:t xml:space="preserve"> </w:t>
       </w:r>
+      <w:hyperlink r:id="rId69">
+        <w:r>
+          <w:rPr>
+            <w:rStyle w:val="Hyperlink"/>
+          </w:rPr>
+          <w:t xml:space="preserve">(2d Cir. 1984),</w:t>
+        </w:r>
+      </w:hyperlink>
+      <w:r>
+        <w:t xml:space="preserve"> </w:t>
+      </w:r>
+      <w:r>
+        <w:t xml:space="preserve">both plaintiff’s screenplay and defendant’s allegedly infringing movie</w:t>
+      </w:r>
+      <w:r>
+        <w:t xml:space="preserve"> </w:t>
+      </w:r>
+      <w:r>
+        <w:t xml:space="preserve">included scenes wherein convicts escaped during a rodeo. In granting</w:t>
+      </w:r>
+      <w:r>
+        <w:t xml:space="preserve"> </w:t>
+      </w:r>
+      <w:r>
+        <w:t xml:space="preserve">summary judgment for defendant, Judge Sofaer reasoned that</w:t>
+      </w:r>
+      <w:r>
+        <w:t xml:space="preserve"> </w:t>
+      </w:r>
+      <w:r>
+        <w:t xml:space="preserve">“</w:t>
+      </w:r>
+      <w:r>
+        <w:t xml:space="preserve">the</w:t>
+      </w:r>
+      <w:r>
+        <w:t xml:space="preserve"> </w:t>
+      </w:r>
+      <w:r>
+        <w:t xml:space="preserve">development of the rodeo as an escape vehicle is protectible, but only</w:t>
+      </w:r>
+      <w:r>
+        <w:t xml:space="preserve"> </w:t>
+      </w:r>
+      <w:r>
+        <w:t xml:space="preserve">at a level that particularizes the general into characters, details, and</w:t>
+      </w:r>
+      <w:r>
+        <w:t xml:space="preserve"> </w:t>
+      </w:r>
+      <w:r>
+        <w:t xml:space="preserve">events.</w:t>
+      </w:r>
+      <w:r>
+        <w:t xml:space="preserve">”</w:t>
+      </w:r>
+      <w:r>
+        <w:t xml:space="preserve"> </w:t>
+      </w:r>
       <w:hyperlink r:id="rId68">
-        <w:r>
-          <w:rPr>
-            <w:rStyle w:val="Hyperlink"/>
-          </w:rPr>
-          <w:t xml:space="preserve">(2d Cir. 1984),</w:t>
-        </w:r>
-      </w:hyperlink>
-      <w:r>
-        <w:t xml:space="preserve"> </w:t>
-      </w:r>
-      <w:r>
-        <w:t xml:space="preserve">both plaintiff’s screenplay and defendant’s allegedly infringing movie</w:t>
-      </w:r>
-      <w:r>
-        <w:t xml:space="preserve"> </w:t>
-      </w:r>
-      <w:r>
-        <w:t xml:space="preserve">included scenes wherein convicts escaped during a rodeo. In granting</w:t>
-      </w:r>
-      <w:r>
-        <w:t xml:space="preserve"> </w:t>
-      </w:r>
-      <w:r>
-        <w:t xml:space="preserve">summary judgment for defendant, Judge Sofaer reasoned that</w:t>
-      </w:r>
-      <w:r>
-        <w:t xml:space="preserve"> </w:t>
-      </w:r>
-      <w:r>
-        <w:t xml:space="preserve">“</w:t>
-      </w:r>
-      <w:r>
-        <w:t xml:space="preserve">the</w:t>
-      </w:r>
-      <w:r>
-        <w:t xml:space="preserve"> </w:t>
-      </w:r>
-      <w:r>
-        <w:t xml:space="preserve">development of the rodeo as an escape vehicle is protectible, but only</w:t>
-      </w:r>
-      <w:r>
-        <w:t xml:space="preserve"> </w:t>
-      </w:r>
-      <w:r>
-        <w:t xml:space="preserve">at a level that particularizes the general into characters, details, and</w:t>
-      </w:r>
-      <w:r>
-        <w:t xml:space="preserve"> </w:t>
-      </w:r>
-      <w:r>
-        <w:t xml:space="preserve">events.</w:t>
-      </w:r>
-      <w:r>
-        <w:t xml:space="preserve">”</w:t>
-      </w:r>
-      <w:r>
-        <w:t xml:space="preserve"> </w:t>
-      </w:r>
-      <w:hyperlink r:id="rId67">
         <w:r>
           <w:rPr>
             <w:i/>
@@ -9715,13 +9937,13 @@
         <w:t xml:space="preserve"> </w:t>
       </w:r>
       <w:r>
-        <w:t xml:space="preserve">as a foil for Horowitz’s racism. For instance, early in the play,</w:t>
-      </w:r>
-      <w:r>
-        <w:t xml:space="preserve"> </w:t>
-      </w:r>
-      <w:r>
-        <w:t xml:space="preserve">Mrs. Washington tells Horowitz a story about a</w:t>
+        <w:t xml:space="preserve">as a foil for Horowitz’s racism. For instance, early in the play, Mrs.</w:t>
+      </w:r>
+      <w:r>
+        <w:t xml:space="preserve"> </w:t>
+      </w:r>
+      <w:r>
+        <w:t xml:space="preserve">Washington tells Horowitz a story about a</w:t>
       </w:r>
       <w:r>
         <w:t xml:space="preserve"> </w:t>
@@ -9819,7 +10041,13 @@
         <w:t xml:space="preserve"> </w:t>
       </w:r>
       <w:r>
-        <w:t xml:space="preserve">Mrs. Washington retorts:</w:t>
+        <w:t xml:space="preserve">Mrs.</w:t>
+      </w:r>
+      <w:r>
+        <w:t xml:space="preserve"> </w:t>
+      </w:r>
+      <w:r>
+        <w:t xml:space="preserve">Washington retorts:</w:t>
       </w:r>
       <w:r>
         <w:t xml:space="preserve"> </w:t>
@@ -9916,7 +10144,7 @@
       <w:r>
         <w:t xml:space="preserve"> </w:t>
       </w:r>
-      <w:hyperlink r:id="rId66">
+      <w:hyperlink r:id="rId67">
         <w:r>
           <w:rPr>
             <w:i/>
@@ -10010,7 +10238,7 @@
       <w:pPr>
         <w:pStyle w:val="Heading4"/>
       </w:pPr>
-      <w:bookmarkStart w:id="69" w:name="d.-characters"/>
+      <w:bookmarkStart w:id="70" w:name="d.-characters"/>
       <w:r>
         <w:t xml:space="preserve">D.</w:t>
       </w:r>
@@ -10023,7 +10251,7 @@
         </w:rPr>
         <w:t xml:space="preserve">Characters</w:t>
       </w:r>
-      <w:bookmarkEnd w:id="69"/>
+      <w:bookmarkEnd w:id="70"/>
     </w:p>
     <w:p>
       <w:pPr>
@@ -10066,7 +10294,7 @@
         <w:rPr>
           <w:i/>
         </w:rPr>
-        <w:t xml:space="preserve">Horowitz and</w:t>
+        <w:t xml:space="preserve">Horowitz and Mrs.</w:t>
       </w:r>
       <w:r>
         <w:rPr>
@@ -10078,7 +10306,7 @@
         <w:rPr>
           <w:i/>
         </w:rPr>
-        <w:t xml:space="preserve">Mrs. Washington.</w:t>
+        <w:t xml:space="preserve">Washington.</w:t>
       </w:r>
       <w:r>
         <w:t xml:space="preserve"> </w:t>
@@ -10487,7 +10715,7 @@
           <w:ilvl w:val="0"/>
         </w:numPr>
       </w:pPr>
-      <w:hyperlink r:id="rId70">
+      <w:hyperlink r:id="rId71">
         <w:r>
           <w:rPr>
             <w:i/>
@@ -10541,34 +10769,34 @@
       <w:pPr>
         <w:pStyle w:val="Heading2"/>
       </w:pPr>
-      <w:bookmarkStart w:id="71" w:name="screenplays-and-substantial-similarity"/>
+      <w:bookmarkStart w:id="72" w:name="screenplays-and-substantial-similarity"/>
       <w:r>
         <w:t xml:space="preserve">Screenplays and Substantial Similarity</w:t>
       </w:r>
-      <w:bookmarkEnd w:id="71"/>
+      <w:bookmarkEnd w:id="72"/>
     </w:p>
     <w:p>
       <w:pPr>
         <w:pStyle w:val="Heading3"/>
       </w:pPr>
-      <w:bookmarkStart w:id="72" w:name="quirk-v.-sony"/>
+      <w:bookmarkStart w:id="73" w:name="quirk-v.-sony"/>
       <w:r>
         <w:rPr>
           <w:i/>
         </w:rPr>
         <w:t xml:space="preserve">Quirk v. Sony</w:t>
       </w:r>
-      <w:bookmarkEnd w:id="72"/>
+      <w:bookmarkEnd w:id="73"/>
     </w:p>
     <w:p>
       <w:pPr>
         <w:pStyle w:val="Heading6"/>
       </w:pPr>
-      <w:bookmarkStart w:id="73" w:name="united-states-district-court-n.d.-ca-2013"/>
+      <w:bookmarkStart w:id="74" w:name="X8f27bc485b8b4b71dd16659b22c1509e275e14c"/>
       <w:r>
         <w:t xml:space="preserve">United States District Court (N.D. CA 2013)</w:t>
       </w:r>
-      <w:bookmarkEnd w:id="73"/>
+      <w:bookmarkEnd w:id="74"/>
     </w:p>
     <w:p>
       <w:pPr>
@@ -10578,7 +10806,7 @@
           <w:ilvl w:val="0"/>
         </w:numPr>
       </w:pPr>
-      <w:hyperlink r:id="rId74">
+      <w:hyperlink r:id="rId75">
         <w:r>
           <w:rPr>
             <w:rStyle w:val="Hyperlink"/>
@@ -10595,7 +10823,7 @@
           <w:ilvl w:val="0"/>
         </w:numPr>
       </w:pPr>
-      <w:hyperlink r:id="rId75">
+      <w:hyperlink r:id="rId76">
         <w:r>
           <w:rPr>
             <w:rStyle w:val="Hyperlink"/>
@@ -10624,11 +10852,11 @@
       <w:pPr>
         <w:pStyle w:val="Heading4"/>
       </w:pPr>
-      <w:bookmarkStart w:id="76" w:name="i.-introduction"/>
+      <w:bookmarkStart w:id="77" w:name="i.-introduction"/>
       <w:r>
         <w:t xml:space="preserve">I. Introduction</w:t>
       </w:r>
-      <w:bookmarkEnd w:id="76"/>
+      <w:bookmarkEnd w:id="77"/>
     </w:p>
     <w:p>
       <w:pPr>
@@ -10998,7 +11226,7 @@
       <w:r>
         <w:t xml:space="preserve"> </w:t>
       </w:r>
-      <w:hyperlink r:id="rId77">
+      <w:hyperlink r:id="rId78">
         <w:r>
           <w:rPr>
             <w:i/>
@@ -11071,11 +11299,11 @@
       <w:pPr>
         <w:pStyle w:val="Heading4"/>
       </w:pPr>
-      <w:bookmarkStart w:id="78" w:name="iii.-background"/>
+      <w:bookmarkStart w:id="79" w:name="iii.-background"/>
       <w:r>
         <w:t xml:space="preserve">III. Background</w:t>
       </w:r>
-      <w:bookmarkEnd w:id="78"/>
+      <w:bookmarkEnd w:id="79"/>
     </w:p>
     <w:p>
       <w:pPr>
@@ -11348,21 +11576,21 @@
       <w:pPr>
         <w:pStyle w:val="Heading4"/>
       </w:pPr>
-      <w:bookmarkStart w:id="79" w:name="iv.-discussion"/>
+      <w:bookmarkStart w:id="80" w:name="iv.-discussion"/>
       <w:r>
         <w:t xml:space="preserve">IV. Discussion</w:t>
       </w:r>
-      <w:bookmarkEnd w:id="79"/>
+      <w:bookmarkEnd w:id="80"/>
     </w:p>
     <w:p>
       <w:pPr>
         <w:pStyle w:val="Heading4"/>
       </w:pPr>
-      <w:bookmarkStart w:id="80" w:name="a.-copyright-claims"/>
+      <w:bookmarkStart w:id="81" w:name="a.-copyright-claims"/>
       <w:r>
         <w:t xml:space="preserve">A. Copyright claims</w:t>
       </w:r>
-      <w:bookmarkEnd w:id="80"/>
+      <w:bookmarkEnd w:id="81"/>
     </w:p>
     <w:p>
       <w:pPr>
@@ -11430,7 +11658,7 @@
       <w:r>
         <w:t xml:space="preserve"> </w:t>
       </w:r>
-      <w:hyperlink r:id="rId81">
+      <w:hyperlink r:id="rId82">
         <w:r>
           <w:rPr>
             <w:i/>
@@ -11585,13 +11813,13 @@
       <w:r>
         <w:t xml:space="preserve"> </w:t>
       </w:r>
-      <w:hyperlink r:id="rId25">
+      <w:hyperlink r:id="rId26">
         <w:r>
           <w:rPr>
             <w:i/>
             <w:rStyle w:val="Hyperlink"/>
           </w:rPr>
-          <w:t xml:space="preserve">Feist Pubs.,</w:t>
+          <w:t xml:space="preserve">Feist Pubs., Inc.</w:t>
         </w:r>
         <w:r>
           <w:rPr>
@@ -11605,7 +11833,7 @@
             <w:i/>
             <w:rStyle w:val="Hyperlink"/>
           </w:rPr>
-          <w:t xml:space="preserve">Inc. v. Rural Tel. Serv. Co.,</w:t>
+          <w:t xml:space="preserve">v. Rural Tel. Serv. Co.,</w:t>
         </w:r>
       </w:hyperlink>
       <w:r>
@@ -11736,7 +11964,7 @@
       <w:r>
         <w:t xml:space="preserve"> </w:t>
       </w:r>
-      <w:hyperlink r:id="rId82">
+      <w:hyperlink r:id="rId83">
         <w:r>
           <w:rPr>
             <w:i/>
@@ -11795,7 +12023,7 @@
       <w:r>
         <w:t xml:space="preserve"> </w:t>
       </w:r>
-      <w:hyperlink r:id="rId83">
+      <w:hyperlink r:id="rId84">
         <w:r>
           <w:rPr>
             <w:i/>
@@ -12027,7 +12255,7 @@
       <w:r>
         <w:t xml:space="preserve"> </w:t>
       </w:r>
-      <w:hyperlink r:id="rId84">
+      <w:hyperlink r:id="rId85">
         <w:r>
           <w:rPr>
             <w:i/>
@@ -12117,7 +12345,7 @@
       <w:r>
         <w:t xml:space="preserve"> </w:t>
       </w:r>
-      <w:hyperlink r:id="rId85">
+      <w:hyperlink r:id="rId86">
         <w:r>
           <w:rPr>
             <w:i/>
@@ -12194,11 +12422,11 @@
       <w:pPr>
         <w:pStyle w:val="Heading4"/>
       </w:pPr>
-      <w:bookmarkStart w:id="86" w:name="the-adaptation-process"/>
+      <w:bookmarkStart w:id="87" w:name="the-adaptation-process"/>
       <w:r>
         <w:t xml:space="preserve">1. The adaptation process</w:t>
       </w:r>
-      <w:bookmarkEnd w:id="86"/>
+      <w:bookmarkEnd w:id="87"/>
     </w:p>
     <w:p>
       <w:pPr>
@@ -12607,7 +12835,7 @@
       <w:r>
         <w:t xml:space="preserve"> </w:t>
       </w:r>
-      <w:hyperlink r:id="rId77">
+      <w:hyperlink r:id="rId78">
         <w:r>
           <w:rPr>
             <w:i/>
@@ -12676,7 +12904,7 @@
       <w:r>
         <w:t xml:space="preserve"> </w:t>
       </w:r>
-      <w:hyperlink r:id="rId87">
+      <w:hyperlink r:id="rId88">
         <w:r>
           <w:rPr>
             <w:i/>
@@ -13174,11 +13402,11 @@
       <w:pPr>
         <w:pStyle w:val="Heading4"/>
       </w:pPr>
-      <w:bookmarkStart w:id="88" w:name="intermediate-scripts"/>
+      <w:bookmarkStart w:id="89" w:name="intermediate-scripts"/>
       <w:r>
         <w:t xml:space="preserve">2. Intermediate scripts</w:t>
       </w:r>
-      <w:bookmarkEnd w:id="88"/>
+      <w:bookmarkEnd w:id="89"/>
     </w:p>
     <w:p>
       <w:pPr>
@@ -13404,7 +13632,7 @@
       <w:r>
         <w:t xml:space="preserve"> </w:t>
       </w:r>
-      <w:hyperlink r:id="rId89">
+      <w:hyperlink r:id="rId90">
         <w:r>
           <w:rPr>
             <w:i/>
@@ -13557,7 +13785,7 @@
       <w:r>
         <w:t xml:space="preserve"> </w:t>
       </w:r>
-      <w:hyperlink r:id="rId66">
+      <w:hyperlink r:id="rId67">
         <w:r>
           <w:rPr>
             <w:i/>
@@ -13735,7 +13963,7 @@
       <w:r>
         <w:t xml:space="preserve"> </w:t>
       </w:r>
-      <w:hyperlink r:id="rId77">
+      <w:hyperlink r:id="rId78">
         <w:r>
           <w:rPr>
             <w:i/>
@@ -13920,11 +14148,11 @@
       <w:pPr>
         <w:pStyle w:val="Heading4"/>
       </w:pPr>
-      <w:bookmarkStart w:id="90" w:name="inverse-ratio"/>
+      <w:bookmarkStart w:id="91" w:name="inverse-ratio"/>
       <w:r>
         <w:t xml:space="preserve">3. Inverse ratio</w:t>
       </w:r>
-      <w:bookmarkEnd w:id="90"/>
+      <w:bookmarkEnd w:id="91"/>
     </w:p>
     <w:p>
       <w:pPr>
@@ -13963,7 +14191,7 @@
       <w:r>
         <w:t xml:space="preserve"> </w:t>
       </w:r>
-      <w:hyperlink r:id="rId91">
+      <w:hyperlink r:id="rId92">
         <w:r>
           <w:rPr>
             <w:i/>
@@ -14065,7 +14293,7 @@
       <w:r>
         <w:t xml:space="preserve"> </w:t>
       </w:r>
-      <w:hyperlink r:id="rId92">
+      <w:hyperlink r:id="rId93">
         <w:r>
           <w:rPr>
             <w:rStyle w:val="Hyperlink"/>
@@ -14183,11 +14411,11 @@
       <w:pPr>
         <w:pStyle w:val="Heading4"/>
       </w:pPr>
-      <w:bookmarkStart w:id="93" w:name="substantial-similarity-1"/>
+      <w:bookmarkStart w:id="94" w:name="substantial-similarity-1"/>
       <w:r>
         <w:t xml:space="preserve">4. Substantial similarity</w:t>
       </w:r>
-      <w:bookmarkEnd w:id="93"/>
+      <w:bookmarkEnd w:id="94"/>
     </w:p>
     <w:p>
       <w:pPr>
@@ -15156,11 +15384,11 @@
       <w:pPr>
         <w:pStyle w:val="Heading2"/>
       </w:pPr>
-      <w:bookmarkStart w:id="94" w:name="fair-use"/>
+      <w:bookmarkStart w:id="95" w:name="fair-use"/>
       <w:r>
         <w:t xml:space="preserve">Fair Use</w:t>
       </w:r>
-      <w:bookmarkEnd w:id="94"/>
+      <w:bookmarkEnd w:id="95"/>
     </w:p>
     <w:p>
       <w:pPr>
@@ -15170,7 +15398,7 @@
           <w:ilvl w:val="0"/>
         </w:numPr>
       </w:pPr>
-      <w:hyperlink r:id="rId95">
+      <w:hyperlink r:id="rId96">
         <w:r>
           <w:rPr>
             <w:rStyle w:val="Hyperlink"/>
@@ -15247,21 +15475,21 @@
       <w:pPr>
         <w:pStyle w:val="Heading3"/>
       </w:pPr>
-      <w:bookmarkStart w:id="96" w:name="copyright-statute"/>
+      <w:bookmarkStart w:id="97" w:name="copyright-statute"/>
       <w:r>
         <w:t xml:space="preserve">Copyright Statute</w:t>
       </w:r>
-      <w:bookmarkEnd w:id="96"/>
+      <w:bookmarkEnd w:id="97"/>
     </w:p>
     <w:p>
       <w:pPr>
         <w:pStyle w:val="Heading6"/>
       </w:pPr>
-      <w:bookmarkStart w:id="97" w:name="limitations-on-exclusive-rights-fair-use"/>
+      <w:bookmarkStart w:id="98" w:name="limitations-on-exclusive-rights-fair-use"/>
       <w:r>
         <w:t xml:space="preserve">§ 107 - Limitations on exclusive rights: Fair use</w:t>
       </w:r>
-      <w:bookmarkEnd w:id="97"/>
+      <w:bookmarkEnd w:id="98"/>
     </w:p>
     <w:p>
       <w:pPr>
@@ -15343,11 +15571,11 @@
       <w:pPr>
         <w:pStyle w:val="Heading4"/>
       </w:pPr>
-      <w:bookmarkStart w:id="98" w:name="who-decides-whether-use-of-a-copyrighted-work-was-fair"/>
+      <w:bookmarkStart w:id="99" w:name="X2f32c0209ffee2d7bba172ac6374ade6490e7d2"/>
       <w:r>
         <w:t xml:space="preserve">Who decides whether use of a copyrighted work was fair?</w:t>
       </w:r>
-      <w:bookmarkEnd w:id="98"/>
+      <w:bookmarkEnd w:id="99"/>
     </w:p>
     <w:p>
       <w:pPr>
@@ -15412,7 +15640,7 @@
       <w:pPr>
         <w:pStyle w:val="Heading4"/>
       </w:pPr>
-      <w:bookmarkStart w:id="99" w:name="harper-row-v.-the-nation-us-1985"/>
+      <w:bookmarkStart w:id="100" w:name="harper-row-v.-the-nation-us-1985"/>
       <w:r>
         <w:rPr>
           <w:i/>
@@ -15425,7 +15653,7 @@
       <w:r>
         <w:t xml:space="preserve">(US 1985)</w:t>
       </w:r>
-      <w:bookmarkEnd w:id="99"/>
+      <w:bookmarkEnd w:id="100"/>
     </w:p>
     <w:p>
       <w:pPr>
@@ -15435,7 +15663,7 @@
           <w:ilvl w:val="0"/>
         </w:numPr>
       </w:pPr>
-      <w:hyperlink r:id="rId100">
+      <w:hyperlink r:id="rId101">
         <w:r>
           <w:rPr>
             <w:rStyle w:val="Hyperlink"/>
@@ -15452,7 +15680,7 @@
           <w:ilvl w:val="0"/>
         </w:numPr>
       </w:pPr>
-      <w:hyperlink r:id="rId101">
+      <w:hyperlink r:id="rId102">
         <w:r>
           <w:rPr>
             <w:rStyle w:val="Hyperlink"/>
@@ -15469,7 +15697,7 @@
           <w:ilvl w:val="0"/>
         </w:numPr>
       </w:pPr>
-      <w:hyperlink r:id="rId102">
+      <w:hyperlink r:id="rId103">
         <w:r>
           <w:rPr>
             <w:rStyle w:val="Hyperlink"/>
@@ -15688,7 +15916,7 @@
         <w:t xml:space="preserve"> </w:t>
       </w:r>
       <w:r>
-        <w:t xml:space="preserve">Harper &amp; Row Publishers, Inc. (</w:t>
+        <w:t xml:space="preserve">Harper &amp; Row Publishers, Inc. (</w:t>
       </w:r>
       <w:r>
         <w:t xml:space="preserve">“</w:t>
@@ -15987,7 +16215,7 @@
       <w:r>
         <w:t xml:space="preserve"> </w:t>
       </w:r>
-      <w:hyperlink r:id="rId103">
+      <w:hyperlink r:id="rId104">
         <w:r>
           <w:rPr>
             <w:rStyle w:val="Hyperlink"/>
@@ -16273,34 +16501,34 @@
       <w:pPr>
         <w:pStyle w:val="Heading2"/>
       </w:pPr>
-      <w:bookmarkStart w:id="104" w:name="parody-fair-use"/>
+      <w:bookmarkStart w:id="105" w:name="parody-fair-use"/>
       <w:r>
         <w:t xml:space="preserve">Parody &amp; Fair Use</w:t>
       </w:r>
-      <w:bookmarkEnd w:id="104"/>
+      <w:bookmarkEnd w:id="105"/>
     </w:p>
     <w:p>
       <w:pPr>
         <w:pStyle w:val="Heading3"/>
       </w:pPr>
-      <w:bookmarkStart w:id="105" w:name="campbell-v.-acuff-rose-music-inc."/>
+      <w:bookmarkStart w:id="106" w:name="campbell-v.-acuff-rose-music-inc."/>
       <w:r>
         <w:rPr>
           <w:i/>
         </w:rPr>
         <w:t xml:space="preserve">Campbell v. Acuff-Rose Music, Inc.</w:t>
       </w:r>
-      <w:bookmarkEnd w:id="105"/>
+      <w:bookmarkEnd w:id="106"/>
     </w:p>
     <w:p>
       <w:pPr>
         <w:pStyle w:val="Heading6"/>
       </w:pPr>
-      <w:bookmarkStart w:id="106" w:name="united-states-supreme-court-1994"/>
+      <w:bookmarkStart w:id="107" w:name="united-states-supreme-court-1994"/>
       <w:r>
         <w:t xml:space="preserve">United States Supreme Court (1994)</w:t>
       </w:r>
-      <w:bookmarkEnd w:id="106"/>
+      <w:bookmarkEnd w:id="107"/>
     </w:p>
     <w:p>
       <w:pPr>
@@ -16310,7 +16538,7 @@
           <w:ilvl w:val="0"/>
         </w:numPr>
       </w:pPr>
-      <w:hyperlink r:id="rId107">
+      <w:hyperlink r:id="rId108">
         <w:r>
           <w:rPr>
             <w:rStyle w:val="Hyperlink"/>
@@ -16327,7 +16555,7 @@
           <w:ilvl w:val="0"/>
         </w:numPr>
       </w:pPr>
-      <w:hyperlink r:id="rId108">
+      <w:hyperlink r:id="rId109">
         <w:r>
           <w:rPr>
             <w:rStyle w:val="Hyperlink"/>
@@ -16347,7 +16575,7 @@
           <w:ilvl w:val="0"/>
         </w:numPr>
       </w:pPr>
-      <w:hyperlink r:id="rId109">
+      <w:hyperlink r:id="rId110">
         <w:r>
           <w:rPr>
             <w:rStyle w:val="Hyperlink"/>
@@ -16367,7 +16595,7 @@
           <w:ilvl w:val="0"/>
         </w:numPr>
       </w:pPr>
-      <w:hyperlink r:id="rId110">
+      <w:hyperlink r:id="rId111">
         <w:r>
           <w:rPr>
             <w:rStyle w:val="Hyperlink"/>
@@ -16411,7 +16639,7 @@
           <w:ilvl w:val="0"/>
         </w:numPr>
       </w:pPr>
-      <w:hyperlink r:id="rId111">
+      <w:hyperlink r:id="rId112">
         <w:r>
           <w:rPr>
             <w:rStyle w:val="Hyperlink"/>
@@ -16495,7 +16723,7 @@
       <w:r>
         <w:t xml:space="preserve"> </w:t>
       </w:r>
-      <w:hyperlink r:id="rId103">
+      <w:hyperlink r:id="rId104">
         <w:r>
           <w:rPr>
             <w:rStyle w:val="Hyperlink"/>
@@ -16581,11 +16809,11 @@
       <w:pPr>
         <w:pStyle w:val="Heading2"/>
       </w:pPr>
-      <w:bookmarkStart w:id="112" w:name="i-1"/>
+      <w:bookmarkStart w:id="113" w:name="i-1"/>
       <w:r>
         <w:t xml:space="preserve">I</w:t>
       </w:r>
-      <w:bookmarkEnd w:id="112"/>
+      <w:bookmarkEnd w:id="113"/>
     </w:p>
     <w:p>
       <w:pPr>
@@ -16622,7 +16850,7 @@
         <w:t xml:space="preserve"> </w:t>
       </w:r>
       <w:r>
-        <w:t xml:space="preserve">Music, Inc. … Acuff-Rose registered the song for copyright protection.</w:t>
+        <w:t xml:space="preserve">Music, Inc. … Acuff-Rose registered the song for copyright protection.</w:t>
       </w:r>
     </w:p>
     <w:p>
@@ -17138,7 +17366,7 @@
       <w:r>
         <w:t xml:space="preserve"> </w:t>
       </w:r>
-      <w:hyperlink r:id="rId113">
+      <w:hyperlink r:id="rId114">
         <w:r>
           <w:rPr>
             <w:i/>
@@ -17312,7 +17540,7 @@
       <w:r>
         <w:t xml:space="preserve"> </w:t>
       </w:r>
-      <w:hyperlink r:id="rId100">
+      <w:hyperlink r:id="rId101">
         <w:r>
           <w:rPr>
             <w:i/>
@@ -17449,11 +17677,11 @@
       <w:pPr>
         <w:pStyle w:val="Heading2"/>
       </w:pPr>
-      <w:bookmarkStart w:id="114" w:name="ii-1"/>
+      <w:bookmarkStart w:id="115" w:name="ii-1"/>
       <w:r>
         <w:t xml:space="preserve">II</w:t>
       </w:r>
-      <w:bookmarkEnd w:id="114"/>
+      <w:bookmarkEnd w:id="115"/>
     </w:p>
     <w:p>
       <w:pPr>
@@ -17585,7 +17813,7 @@
       <w:r>
         <w:t xml:space="preserve"> </w:t>
       </w:r>
-      <w:hyperlink r:id="rId115">
+      <w:hyperlink r:id="rId116">
         <w:r>
           <w:rPr>
             <w:i/>
@@ -17897,7 +18125,7 @@
       <w:r>
         <w:t xml:space="preserve"> </w:t>
       </w:r>
-      <w:hyperlink r:id="rId116">
+      <w:hyperlink r:id="rId117">
         <w:r>
           <w:rPr>
             <w:i/>
@@ -17969,7 +18197,7 @@
       <w:r>
         <w:t xml:space="preserve"> </w:t>
       </w:r>
-      <w:hyperlink r:id="rId100">
+      <w:hyperlink r:id="rId101">
         <w:r>
           <w:rPr>
             <w:i/>
@@ -17990,7 +18218,7 @@
       <w:r>
         <w:t xml:space="preserve"> </w:t>
       </w:r>
-      <w:hyperlink r:id="rId113">
+      <w:hyperlink r:id="rId114">
         <w:r>
           <w:rPr>
             <w:i/>
@@ -18077,7 +18305,7 @@
       <w:r>
         <w:t xml:space="preserve"> </w:t>
       </w:r>
-      <w:hyperlink r:id="rId100">
+      <w:hyperlink r:id="rId101">
         <w:r>
           <w:rPr>
             <w:i/>
@@ -18136,11 +18364,11 @@
       <w:pPr>
         <w:pStyle w:val="Heading2"/>
       </w:pPr>
-      <w:bookmarkStart w:id="117" w:name="a"/>
+      <w:bookmarkStart w:id="118" w:name="a"/>
       <w:r>
         <w:t xml:space="preserve">A</w:t>
       </w:r>
-      <w:bookmarkEnd w:id="117"/>
+      <w:bookmarkEnd w:id="118"/>
     </w:p>
     <w:p>
       <w:pPr>
@@ -18176,7 +18404,7 @@
       <w:r>
         <w:t xml:space="preserve"> </w:t>
       </w:r>
-      <w:hyperlink r:id="rId103">
+      <w:hyperlink r:id="rId104">
         <w:r>
           <w:rPr>
             <w:rStyle w:val="Hyperlink"/>
@@ -18226,7 +18454,7 @@
       <w:r>
         <w:t xml:space="preserve"> </w:t>
       </w:r>
-      <w:hyperlink r:id="rId103">
+      <w:hyperlink r:id="rId104">
         <w:r>
           <w:rPr>
             <w:rStyle w:val="Hyperlink"/>
@@ -18333,7 +18561,7 @@
       <w:r>
         <w:t xml:space="preserve"> </w:t>
       </w:r>
-      <w:hyperlink r:id="rId113">
+      <w:hyperlink r:id="rId114">
         <w:r>
           <w:rPr>
             <w:i/>
@@ -18375,7 +18603,7 @@
       <w:r>
         <w:t xml:space="preserve"> </w:t>
       </w:r>
-      <w:hyperlink r:id="rId113">
+      <w:hyperlink r:id="rId114">
         <w:r>
           <w:rPr>
             <w:i/>
@@ -18711,7 +18939,7 @@
       <w:r>
         <w:t xml:space="preserve"> </w:t>
       </w:r>
-      <w:hyperlink r:id="rId100">
+      <w:hyperlink r:id="rId101">
         <w:r>
           <w:rPr>
             <w:i/>
@@ -19032,7 +19260,7 @@
           <w:ilvl w:val="0"/>
         </w:numPr>
       </w:pPr>
-      <w:hyperlink r:id="rId118">
+      <w:hyperlink r:id="rId119">
         <w:r>
           <w:rPr>
             <w:i/>
@@ -19220,7 +19448,7 @@
       <w:r>
         <w:t xml:space="preserve"> </w:t>
       </w:r>
-      <w:hyperlink r:id="rId113">
+      <w:hyperlink r:id="rId114">
         <w:r>
           <w:rPr>
             <w:i/>
@@ -19348,7 +19576,7 @@
       <w:r>
         <w:t xml:space="preserve"> </w:t>
       </w:r>
-      <w:hyperlink r:id="rId100">
+      <w:hyperlink r:id="rId101">
         <w:r>
           <w:rPr>
             <w:rStyle w:val="Hyperlink"/>
@@ -19440,7 +19668,7 @@
       <w:r>
         <w:t xml:space="preserve"> </w:t>
       </w:r>
-      <w:hyperlink r:id="rId100">
+      <w:hyperlink r:id="rId101">
         <w:r>
           <w:rPr>
             <w:i/>
@@ -19513,7 +19741,7 @@
         <w:t xml:space="preserve"> </w:t>
       </w:r>
       <w:r>
-        <w:t xml:space="preserve">3 Boswell’s Life of Johnson 19 (G. Hill ed. 1934).</w:t>
+        <w:t xml:space="preserve">3 Boswell’s Life of Johnson 19 (G. Hill ed. 1934).</w:t>
       </w:r>
     </w:p>
     <w:p>
@@ -19553,7 +19781,7 @@
       <w:r>
         <w:t xml:space="preserve"> </w:t>
       </w:r>
-      <w:hyperlink r:id="rId113">
+      <w:hyperlink r:id="rId114">
         <w:r>
           <w:rPr>
             <w:rStyle w:val="Hyperlink"/>
@@ -19768,7 +19996,7 @@
       <w:r>
         <w:t xml:space="preserve"> </w:t>
       </w:r>
-      <w:hyperlink r:id="rId100">
+      <w:hyperlink r:id="rId101">
         <w:r>
           <w:rPr>
             <w:rStyle w:val="Hyperlink"/>
@@ -19838,11 +20066,11 @@
       <w:pPr>
         <w:pStyle w:val="Heading2"/>
       </w:pPr>
-      <w:bookmarkStart w:id="119" w:name="b"/>
+      <w:bookmarkStart w:id="120" w:name="b"/>
       <w:r>
         <w:t xml:space="preserve">B</w:t>
       </w:r>
-      <w:bookmarkEnd w:id="119"/>
+      <w:bookmarkEnd w:id="120"/>
     </w:p>
     <w:p>
       <w:pPr>
@@ -19866,7 +20094,7 @@
       <w:r>
         <w:t xml:space="preserve"> </w:t>
       </w:r>
-      <w:hyperlink r:id="rId103">
+      <w:hyperlink r:id="rId104">
         <w:r>
           <w:rPr>
             <w:rStyle w:val="Hyperlink"/>
@@ -19966,11 +20194,11 @@
       <w:pPr>
         <w:pStyle w:val="Heading2"/>
       </w:pPr>
-      <w:bookmarkStart w:id="120" w:name="c"/>
+      <w:bookmarkStart w:id="121" w:name="c"/>
       <w:r>
         <w:t xml:space="preserve">C</w:t>
       </w:r>
-      <w:bookmarkEnd w:id="120"/>
+      <w:bookmarkEnd w:id="121"/>
     </w:p>
     <w:p>
       <w:pPr>
@@ -20000,7 +20228,7 @@
       <w:r>
         <w:t xml:space="preserve"> </w:t>
       </w:r>
-      <w:hyperlink r:id="rId103">
+      <w:hyperlink r:id="rId104">
         <w:r>
           <w:rPr>
             <w:rStyle w:val="Hyperlink"/>
@@ -20071,7 +20299,7 @@
       <w:r>
         <w:t xml:space="preserve"> </w:t>
       </w:r>
-      <w:hyperlink r:id="rId113">
+      <w:hyperlink r:id="rId114">
         <w:r>
           <w:rPr>
             <w:i/>
@@ -20119,7 +20347,7 @@
       <w:r>
         <w:t xml:space="preserve"> </w:t>
       </w:r>
-      <w:hyperlink r:id="rId100">
+      <w:hyperlink r:id="rId101">
         <w:r>
           <w:rPr>
             <w:i/>
@@ -20281,7 +20509,7 @@
       <w:r>
         <w:t xml:space="preserve"> </w:t>
       </w:r>
-      <w:hyperlink r:id="rId100">
+      <w:hyperlink r:id="rId101">
         <w:r>
           <w:rPr>
             <w:i/>
@@ -20433,7 +20661,7 @@
       <w:r>
         <w:t xml:space="preserve"> </w:t>
       </w:r>
-      <w:hyperlink r:id="rId121">
+      <w:hyperlink r:id="rId122">
         <w:r>
           <w:rPr>
             <w:i/>
@@ -20448,7 +20676,7 @@
       <w:r>
         <w:t xml:space="preserve"> </w:t>
       </w:r>
-      <w:hyperlink r:id="rId122">
+      <w:hyperlink r:id="rId123">
         <w:r>
           <w:rPr>
             <w:i/>
@@ -20654,7 +20882,7 @@
       <w:r>
         <w:t xml:space="preserve"> </w:t>
       </w:r>
-      <w:hyperlink r:id="rId100">
+      <w:hyperlink r:id="rId101">
         <w:r>
           <w:rPr>
             <w:i/>
@@ -20882,11 +21110,11 @@
       <w:pPr>
         <w:pStyle w:val="Heading2"/>
       </w:pPr>
-      <w:bookmarkStart w:id="123" w:name="d"/>
+      <w:bookmarkStart w:id="124" w:name="d"/>
       <w:r>
         <w:t xml:space="preserve">D</w:t>
       </w:r>
-      <w:bookmarkEnd w:id="123"/>
+      <w:bookmarkEnd w:id="124"/>
     </w:p>
     <w:p>
       <w:pPr>
@@ -20916,7 +21144,7 @@
       <w:r>
         <w:t xml:space="preserve"> </w:t>
       </w:r>
-      <w:hyperlink r:id="rId103">
+      <w:hyperlink r:id="rId104">
         <w:r>
           <w:rPr>
             <w:rStyle w:val="Hyperlink"/>
@@ -20978,7 +21206,7 @@
       <w:r>
         <w:t xml:space="preserve"> </w:t>
       </w:r>
-      <w:hyperlink r:id="rId100">
+      <w:hyperlink r:id="rId101">
         <w:r>
           <w:rPr>
             <w:i/>
@@ -21005,7 +21233,7 @@
       <w:r>
         <w:t xml:space="preserve"> </w:t>
       </w:r>
-      <w:hyperlink r:id="rId100">
+      <w:hyperlink r:id="rId101">
         <w:r>
           <w:rPr>
             <w:i/>
@@ -21153,7 +21381,7 @@
       <w:r>
         <w:t xml:space="preserve"> </w:t>
       </w:r>
-      <w:hyperlink r:id="rId113">
+      <w:hyperlink r:id="rId114">
         <w:r>
           <w:rPr>
             <w:i/>
@@ -21365,7 +21593,7 @@
       <w:r>
         <w:t xml:space="preserve"> </w:t>
       </w:r>
-      <w:hyperlink r:id="rId113">
+      <w:hyperlink r:id="rId114">
         <w:r>
           <w:rPr>
             <w:i/>
@@ -21508,7 +21736,7 @@
       <w:r>
         <w:t xml:space="preserve"> </w:t>
       </w:r>
-      <w:hyperlink r:id="rId122">
+      <w:hyperlink r:id="rId123">
         <w:r>
           <w:rPr>
             <w:i/>
@@ -21623,7 +21851,7 @@
         <w:t xml:space="preserve"> </w:t>
       </w:r>
       <w:r>
-        <w:t xml:space="preserve">(Penguin ed. 1992). Thus, to the extent that the opinion below may be</w:t>
+        <w:t xml:space="preserve">(Penguin ed. 1992). Thus, to the extent that the opinion below may be</w:t>
       </w:r>
       <w:r>
         <w:t xml:space="preserve"> </w:t>
@@ -21678,7 +21906,7 @@
       <w:r>
         <w:t xml:space="preserve"> </w:t>
       </w:r>
-      <w:hyperlink r:id="rId100">
+      <w:hyperlink r:id="rId101">
         <w:r>
           <w:rPr>
             <w:i/>
@@ -21714,7 +21942,7 @@
       <w:r>
         <w:t xml:space="preserve"> </w:t>
       </w:r>
-      <w:hyperlink r:id="rId124">
+      <w:hyperlink r:id="rId125">
         <w:r>
           <w:rPr>
             <w:rStyle w:val="Hyperlink"/>
@@ -21939,11 +22167,11 @@
       <w:pPr>
         <w:pStyle w:val="Heading2"/>
       </w:pPr>
-      <w:bookmarkStart w:id="125" w:name="iii-1"/>
+      <w:bookmarkStart w:id="126" w:name="iii-1"/>
       <w:r>
         <w:t xml:space="preserve">III</w:t>
       </w:r>
-      <w:bookmarkEnd w:id="125"/>
+      <w:bookmarkEnd w:id="126"/>
     </w:p>
     <w:p>
       <w:pPr>
@@ -22057,7 +22285,7 @@
       <w:r>
         <w:t xml:space="preserve"> </w:t>
       </w:r>
-      <w:hyperlink r:id="rId100">
+      <w:hyperlink r:id="rId101">
         <w:r>
           <w:rPr>
             <w:i/>
@@ -22075,7 +22303,7 @@
       <w:r>
         <w:t xml:space="preserve"> </w:t>
       </w:r>
-      <w:hyperlink r:id="rId115">
+      <w:hyperlink r:id="rId116">
         <w:r>
           <w:rPr>
             <w:i/>
@@ -22118,7 +22346,7 @@
       <w:r>
         <w:t xml:space="preserve"> </w:t>
       </w:r>
-      <w:hyperlink r:id="rId122">
+      <w:hyperlink r:id="rId123">
         <w:r>
           <w:rPr>
             <w:i/>
@@ -22160,11 +22388,11 @@
       <w:pPr>
         <w:pStyle w:val="Heading4"/>
       </w:pPr>
-      <w:bookmarkStart w:id="126" w:name="appendix-a-to-opinion-of-the-court"/>
+      <w:bookmarkStart w:id="127" w:name="appendix-a-to-opinion-of-the-court"/>
       <w:r>
         <w:t xml:space="preserve">APPENDIX A TO OPINION OF THE COURT</w:t>
       </w:r>
-      <w:bookmarkEnd w:id="126"/>
+      <w:bookmarkEnd w:id="127"/>
     </w:p>
     <w:p>
       <w:pPr>
@@ -22212,7 +22440,7 @@
         <w:t xml:space="preserve">Pretty Woman, walking down the street,</w:t>
       </w:r>
       <w:r>
-        <w:br w:type="textWrapping"/>
+        <w:br/>
       </w:r>
       <w:r>
         <w:rPr>
@@ -22221,7 +22449,7 @@
         <w:t xml:space="preserve">Pretty Woman, the kind I like to meet,</w:t>
       </w:r>
       <w:r>
-        <w:br w:type="textWrapping"/>
+        <w:br/>
       </w:r>
       <w:r>
         <w:rPr>
@@ -22230,7 +22458,7 @@
         <w:t xml:space="preserve">Pretty Woman, I don't believe you, you're not the truth,</w:t>
       </w:r>
       <w:r>
-        <w:br w:type="textWrapping"/>
+        <w:br/>
       </w:r>
       <w:r>
         <w:rPr>
@@ -22239,7 +22467,7 @@
         <w:t xml:space="preserve">No one could look as good as you Mercy</w:t>
       </w:r>
       <w:r>
-        <w:br w:type="textWrapping"/>
+        <w:br/>
       </w:r>
       <w:r>
         <w:rPr>
@@ -22248,7 +22476,7 @@
         <w:t xml:space="preserve">Pretty Woman, won't you pardon me,</w:t>
       </w:r>
       <w:r>
-        <w:br w:type="textWrapping"/>
+        <w:br/>
       </w:r>
       <w:r>
         <w:rPr>
@@ -22257,7 +22485,7 @@
         <w:t xml:space="preserve">Pretty Woman, I couldn't help but see,</w:t>
       </w:r>
       <w:r>
-        <w:br w:type="textWrapping"/>
+        <w:br/>
       </w:r>
       <w:r>
         <w:rPr>
@@ -22266,7 +22494,7 @@
         <w:t xml:space="preserve">Pretty Woman, that you look lovely as can be Are you lonely</w:t>
       </w:r>
       <w:r>
-        <w:br w:type="textWrapping"/>
+        <w:br/>
       </w:r>
       <w:r>
         <w:rPr>
@@ -22275,7 +22503,7 @@
         <w:t xml:space="preserve">just like me?</w:t>
       </w:r>
       <w:r>
-        <w:br w:type="textWrapping"/>
+        <w:br/>
       </w:r>
       <w:r>
         <w:rPr>
@@ -22284,7 +22512,7 @@
         <w:t xml:space="preserve">Pretty Woman, stop a while,</w:t>
       </w:r>
       <w:r>
-        <w:br w:type="textWrapping"/>
+        <w:br/>
       </w:r>
       <w:r>
         <w:rPr>
@@ -22293,7 +22521,7 @@
         <w:t xml:space="preserve">Pretty Woman, talk a while,</w:t>
       </w:r>
       <w:r>
-        <w:br w:type="textWrapping"/>
+        <w:br/>
       </w:r>
       <w:r>
         <w:rPr>
@@ -22302,7 +22530,7 @@
         <w:t xml:space="preserve">Pretty Woman give your smile to me</w:t>
       </w:r>
       <w:r>
-        <w:br w:type="textWrapping"/>
+        <w:br/>
       </w:r>
       <w:r>
         <w:rPr>
@@ -22311,7 +22539,7 @@
         <w:t xml:space="preserve">Pretty Woman, yeah, yeah, yeah</w:t>
       </w:r>
       <w:r>
-        <w:br w:type="textWrapping"/>
+        <w:br/>
       </w:r>
       <w:r>
         <w:rPr>
@@ -22320,7 +22548,7 @@
         <w:t xml:space="preserve">Pretty Woman, look my way,</w:t>
       </w:r>
       <w:r>
-        <w:br w:type="textWrapping"/>
+        <w:br/>
       </w:r>
       <w:r>
         <w:rPr>
@@ -22329,7 +22557,7 @@
         <w:t xml:space="preserve">Pretty Woman, say you'll stay with me</w:t>
       </w:r>
       <w:r>
-        <w:br w:type="textWrapping"/>
+        <w:br/>
       </w:r>
       <w:r>
         <w:rPr>
@@ -22338,7 +22566,7 @@
         <w:t xml:space="preserve">'Cause I need you, I'll treat you right</w:t>
       </w:r>
       <w:r>
-        <w:br w:type="textWrapping"/>
+        <w:br/>
       </w:r>
       <w:r>
         <w:rPr>
@@ -22347,7 +22575,7 @@
         <w:t xml:space="preserve">Come to me baby, Be mine tonight</w:t>
       </w:r>
       <w:r>
-        <w:br w:type="textWrapping"/>
+        <w:br/>
       </w:r>
       <w:r>
         <w:rPr>
@@ -22356,7 +22584,7 @@
         <w:t xml:space="preserve">Pretty Woman, don't walk on by,</w:t>
       </w:r>
       <w:r>
-        <w:br w:type="textWrapping"/>
+        <w:br/>
       </w:r>
       <w:r>
         <w:rPr>
@@ -22365,7 +22593,7 @@
         <w:t xml:space="preserve">Pretty Woman, don't make me cry,</w:t>
       </w:r>
       <w:r>
-        <w:br w:type="textWrapping"/>
+        <w:br/>
       </w:r>
       <w:r>
         <w:rPr>
@@ -22374,7 +22602,7 @@
         <w:t xml:space="preserve">Pretty Woman, don't walk away,</w:t>
       </w:r>
       <w:r>
-        <w:br w:type="textWrapping"/>
+        <w:br/>
       </w:r>
       <w:r>
         <w:rPr>
@@ -22383,7 +22611,7 @@
         <w:t xml:space="preserve">Hey, O. K.</w:t>
       </w:r>
       <w:r>
-        <w:br w:type="textWrapping"/>
+        <w:br/>
       </w:r>
       <w:r>
         <w:rPr>
@@ -22392,7 +22620,7 @@
         <w:t xml:space="preserve">If that's the way it must be, O. K.</w:t>
       </w:r>
       <w:r>
-        <w:br w:type="textWrapping"/>
+        <w:br/>
       </w:r>
       <w:r>
         <w:rPr>
@@ -22401,7 +22629,7 @@
         <w:t xml:space="preserve">I guess I'll go on home, it's late</w:t>
       </w:r>
       <w:r>
-        <w:br w:type="textWrapping"/>
+        <w:br/>
       </w:r>
       <w:r>
         <w:rPr>
@@ -22410,7 +22638,7 @@
         <w:t xml:space="preserve">There'll be tomorrow night, but wait!</w:t>
       </w:r>
       <w:r>
-        <w:br w:type="textWrapping"/>
+        <w:br/>
       </w:r>
       <w:r>
         <w:rPr>
@@ -22419,7 +22647,7 @@
         <w:t xml:space="preserve">What do I see</w:t>
       </w:r>
       <w:r>
-        <w:br w:type="textWrapping"/>
+        <w:br/>
       </w:r>
       <w:r>
         <w:rPr>
@@ -22428,7 +22656,7 @@
         <w:t xml:space="preserve">Is she walking back to me?</w:t>
       </w:r>
       <w:r>
-        <w:br w:type="textWrapping"/>
+        <w:br/>
       </w:r>
       <w:r>
         <w:rPr>
@@ -22437,7 +22665,7 @@
         <w:t xml:space="preserve">Yeah, she's walking back to me!</w:t>
       </w:r>
       <w:r>
-        <w:br w:type="textWrapping"/>
+        <w:br/>
       </w:r>
       <w:r>
         <w:rPr>
@@ -22450,11 +22678,11 @@
       <w:pPr>
         <w:pStyle w:val="Heading4"/>
       </w:pPr>
-      <w:bookmarkStart w:id="127" w:name="appendix-b-to-opinion-of-the-court"/>
+      <w:bookmarkStart w:id="128" w:name="appendix-b-to-opinion-of-the-court"/>
       <w:r>
         <w:t xml:space="preserve">APPENDIX B TO OPINION OF THE COURT</w:t>
       </w:r>
-      <w:bookmarkEnd w:id="127"/>
+      <w:bookmarkEnd w:id="128"/>
     </w:p>
     <w:p>
       <w:pPr>
@@ -22487,7 +22715,7 @@
         <w:t xml:space="preserve">Pretty woman walkin' down the street</w:t>
       </w:r>
       <w:r>
-        <w:br w:type="textWrapping"/>
+        <w:br/>
       </w:r>
       <w:r>
         <w:rPr>
@@ -22496,7 +22724,7 @@
         <w:t xml:space="preserve">Pretty woman girl you look so sweet</w:t>
       </w:r>
       <w:r>
-        <w:br w:type="textWrapping"/>
+        <w:br/>
       </w:r>
       <w:r>
         <w:rPr>
@@ -22505,7 +22733,7 @@
         <w:t xml:space="preserve">Pretty woman you bring me down to that knee</w:t>
       </w:r>
       <w:r>
-        <w:br w:type="textWrapping"/>
+        <w:br/>
       </w:r>
       <w:r>
         <w:rPr>
@@ -22514,7 +22742,7 @@
         <w:t xml:space="preserve">Pretty woman you make me wanna beg please</w:t>
       </w:r>
       <w:r>
-        <w:br w:type="textWrapping"/>
+        <w:br/>
       </w:r>
       <w:r>
         <w:rPr>
@@ -22523,7 +22751,7 @@
         <w:t xml:space="preserve">Oh, pretty woman</w:t>
       </w:r>
       <w:r>
-        <w:br w:type="textWrapping"/>
+        <w:br/>
       </w:r>
       <w:r>
         <w:rPr>
@@ -22532,7 +22760,7 @@
         <w:t xml:space="preserve">Big hairy woman you need to shave that stuff</w:t>
       </w:r>
       <w:r>
-        <w:br w:type="textWrapping"/>
+        <w:br/>
       </w:r>
       <w:r>
         <w:rPr>
@@ -22541,7 +22769,7 @@
         <w:t xml:space="preserve">Big hairy woman you know I bet it's tough</w:t>
       </w:r>
       <w:r>
-        <w:br w:type="textWrapping"/>
+        <w:br/>
       </w:r>
       <w:r>
         <w:rPr>
@@ -22550,7 +22778,7 @@
         <w:t xml:space="preserve">Big hairy woman all that hair it ain't legit</w:t>
       </w:r>
       <w:r>
-        <w:br w:type="textWrapping"/>
+        <w:br/>
       </w:r>
       <w:r>
         <w:rPr>
@@ -22559,7 +22787,7 @@
         <w:t xml:space="preserve">'Cause you look like 'Cousin It'</w:t>
       </w:r>
       <w:r>
-        <w:br w:type="textWrapping"/>
+        <w:br/>
       </w:r>
       <w:r>
         <w:rPr>
@@ -22568,7 +22796,7 @@
         <w:t xml:space="preserve">Big hairy woman</w:t>
       </w:r>
       <w:r>
-        <w:br w:type="textWrapping"/>
+        <w:br/>
       </w:r>
       <w:r>
         <w:rPr>
@@ -22577,7 +22805,7 @@
         <w:t xml:space="preserve">Bald headed woman girl your hair won't grow</w:t>
       </w:r>
       <w:r>
-        <w:br w:type="textWrapping"/>
+        <w:br/>
       </w:r>
       <w:r>
         <w:rPr>
@@ -22586,7 +22814,7 @@
         <w:t xml:space="preserve">Bald headed woman you got a teeny weeny afro</w:t>
       </w:r>
       <w:r>
-        <w:br w:type="textWrapping"/>
+        <w:br/>
       </w:r>
       <w:r>
         <w:rPr>
@@ -22595,7 +22823,7 @@
         <w:t xml:space="preserve">Bald headed woman you know your hair could look nice</w:t>
       </w:r>
       <w:r>
-        <w:br w:type="textWrapping"/>
+        <w:br/>
       </w:r>
       <w:r>
         <w:rPr>
@@ -22604,7 +22832,7 @@
         <w:t xml:space="preserve">Bald headed woman first you got to roll it with rice</w:t>
       </w:r>
       <w:r>
-        <w:br w:type="textWrapping"/>
+        <w:br/>
       </w:r>
       <w:r>
         <w:rPr>
@@ -22613,7 +22841,7 @@
         <w:t xml:space="preserve">Bald headed woman here, let me get this hunk of biz for ya</w:t>
       </w:r>
       <w:r>
-        <w:br w:type="textWrapping"/>
+        <w:br/>
       </w:r>
       <w:r>
         <w:rPr>
@@ -22622,7 +22850,7 @@
         <w:t xml:space="preserve">Ya know what I'm saying you look better than rice a roni</w:t>
       </w:r>
       <w:r>
-        <w:br w:type="textWrapping"/>
+        <w:br/>
       </w:r>
       <w:r>
         <w:rPr>
@@ -22631,7 +22859,7 @@
         <w:t xml:space="preserve">Oh bald headed woman</w:t>
       </w:r>
       <w:r>
-        <w:br w:type="textWrapping"/>
+        <w:br/>
       </w:r>
       <w:r>
         <w:rPr>
@@ -22640,7 +22868,7 @@
         <w:t xml:space="preserve">Big hairy woman come on in</w:t>
       </w:r>
       <w:r>
-        <w:br w:type="textWrapping"/>
+        <w:br/>
       </w:r>
       <w:r>
         <w:rPr>
@@ -22649,7 +22877,7 @@
         <w:t xml:space="preserve">And don't forget your bald headed friend</w:t>
       </w:r>
       <w:r>
-        <w:br w:type="textWrapping"/>
+        <w:br/>
       </w:r>
       <w:r>
         <w:rPr>
@@ -22658,7 +22886,7 @@
         <w:t xml:space="preserve">Hey pretty woman let the boys Jump in</w:t>
       </w:r>
       <w:r>
-        <w:br w:type="textWrapping"/>
+        <w:br/>
       </w:r>
       <w:r>
         <w:rPr>
@@ -22667,7 +22895,7 @@
         <w:t xml:space="preserve">Two timin' woman girl you know you ain't right</w:t>
       </w:r>
       <w:r>
-        <w:br w:type="textWrapping"/>
+        <w:br/>
       </w:r>
       <w:r>
         <w:rPr>
@@ -22676,7 +22904,7 @@
         <w:t xml:space="preserve">Two timin' woman you's out with my boy last night</w:t>
       </w:r>
       <w:r>
-        <w:br w:type="textWrapping"/>
+        <w:br/>
       </w:r>
       <w:r>
         <w:rPr>
@@ -22685,7 +22913,7 @@
         <w:t xml:space="preserve">Two timin' woman that takes a load off my mind</w:t>
       </w:r>
       <w:r>
-        <w:br w:type="textWrapping"/>
+        <w:br/>
       </w:r>
       <w:r>
         <w:rPr>
@@ -22694,7 +22922,7 @@
         <w:t xml:space="preserve">Two timin' woman now I know the baby ain't mine</w:t>
       </w:r>
       <w:r>
-        <w:br w:type="textWrapping"/>
+        <w:br/>
       </w:r>
       <w:r>
         <w:rPr>
@@ -22703,7 +22931,7 @@
         <w:t xml:space="preserve">Oh, two timin' woman</w:t>
       </w:r>
       <w:r>
-        <w:br w:type="textWrapping"/>
+        <w:br/>
       </w:r>
       <w:r>
         <w:rPr>
@@ -22716,11 +22944,11 @@
       <w:pPr>
         <w:pStyle w:val="Heading3"/>
       </w:pPr>
-      <w:bookmarkStart w:id="128" w:name="summary-of-fair-use-factors"/>
+      <w:bookmarkStart w:id="129" w:name="summary-of-fair-use-factors"/>
       <w:r>
         <w:t xml:space="preserve">Summary of Fair Use Factors</w:t>
       </w:r>
-      <w:bookmarkEnd w:id="128"/>
+      <w:bookmarkEnd w:id="129"/>
     </w:p>
     <w:p>
       <w:pPr>
@@ -22892,7 +23120,7 @@
                     </pic:cNvPicPr>
                   </pic:nvPicPr>
                   <pic:blipFill>
-                    <a:blip r:embed="rId129"/>
+                    <a:blip r:embed="rId130"/>
                     <a:stretch>
                       <a:fillRect/>
                     </a:stretch>
@@ -22989,7 +23217,7 @@
                     </pic:cNvPicPr>
                   </pic:nvPicPr>
                   <pic:blipFill>
-                    <a:blip r:embed="rId130"/>
+                    <a:blip r:embed="rId131"/>
                     <a:stretch>
                       <a:fillRect/>
                     </a:stretch>
@@ -23134,7 +23362,7 @@
                     </pic:cNvPicPr>
                   </pic:nvPicPr>
                   <pic:blipFill>
-                    <a:blip r:embed="rId131"/>
+                    <a:blip r:embed="rId132"/>
                     <a:stretch>
                       <a:fillRect/>
                     </a:stretch>
@@ -23267,7 +23495,7 @@
                     </pic:cNvPicPr>
                   </pic:nvPicPr>
                   <pic:blipFill>
-                    <a:blip r:embed="rId132"/>
+                    <a:blip r:embed="rId133"/>
                     <a:stretch>
                       <a:fillRect/>
                     </a:stretch>
@@ -23306,11 +23534,11 @@
       <w:pPr>
         <w:pStyle w:val="Heading4"/>
       </w:pPr>
-      <w:bookmarkStart w:id="133" w:name="totally-optional-readings-and-viewings"/>
+      <w:bookmarkStart w:id="134" w:name="totally-optional-readings-and-viewings"/>
       <w:r>
         <w:t xml:space="preserve">Totally Optional Readings and Viewings</w:t>
       </w:r>
-      <w:bookmarkEnd w:id="133"/>
+      <w:bookmarkEnd w:id="134"/>
     </w:p>
     <w:p>
       <w:pPr>
@@ -23320,7 +23548,7 @@
           <w:ilvl w:val="0"/>
         </w:numPr>
       </w:pPr>
-      <w:hyperlink r:id="rId134">
+      <w:hyperlink r:id="rId135">
         <w:r>
           <w:rPr>
             <w:rStyle w:val="Hyperlink"/>
@@ -23376,7 +23604,7 @@
           <w:ilvl w:val="0"/>
         </w:numPr>
       </w:pPr>
-      <w:hyperlink r:id="rId135">
+      <w:hyperlink r:id="rId136">
         <w:r>
           <w:rPr>
             <w:rStyle w:val="Hyperlink"/>
@@ -23423,7 +23651,7 @@
           <w:ilvl w:val="0"/>
         </w:numPr>
       </w:pPr>
-      <w:hyperlink r:id="rId136">
+      <w:hyperlink r:id="rId137">
         <w:r>
           <w:rPr>
             <w:rStyle w:val="Hyperlink"/>
@@ -23440,7 +23668,7 @@
           <w:ilvl w:val="0"/>
         </w:numPr>
       </w:pPr>
-      <w:hyperlink r:id="rId137">
+      <w:hyperlink r:id="rId138">
         <w:r>
           <w:rPr>
             <w:rStyle w:val="Hyperlink"/>
@@ -23526,7 +23754,7 @@
           <w:ilvl w:val="0"/>
         </w:numPr>
       </w:pPr>
-      <w:hyperlink r:id="rId138">
+      <w:hyperlink r:id="rId139">
         <w:r>
           <w:rPr>
             <w:i/>
@@ -23574,7 +23802,7 @@
           <w:ilvl w:val="0"/>
         </w:numPr>
       </w:pPr>
-      <w:hyperlink r:id="rId139">
+      <w:hyperlink r:id="rId140">
         <w:r>
           <w:rPr>
             <w:rStyle w:val="Hyperlink"/>
@@ -23604,7 +23832,7 @@
           <w:ilvl w:val="0"/>
         </w:numPr>
       </w:pPr>
-      <w:hyperlink r:id="rId140">
+      <w:hyperlink r:id="rId141">
         <w:r>
           <w:rPr>
             <w:rStyle w:val="Hyperlink"/>
@@ -23692,11 +23920,11 @@
       <w:pPr>
         <w:pStyle w:val="Heading4"/>
       </w:pPr>
-      <w:bookmarkStart w:id="141" w:name="more-totally-optional-reading-viewing"/>
+      <w:bookmarkStart w:id="142" w:name="more-totally-optional-reading-viewing"/>
       <w:r>
         <w:t xml:space="preserve">More Totally Optional Reading &amp; Viewing</w:t>
       </w:r>
-      <w:bookmarkEnd w:id="141"/>
+      <w:bookmarkEnd w:id="142"/>
     </w:p>
     <w:p>
       <w:pPr>
@@ -23706,7 +23934,7 @@
           <w:ilvl w:val="0"/>
         </w:numPr>
       </w:pPr>
-      <w:hyperlink r:id="rId142">
+      <w:hyperlink r:id="rId143">
         <w:r>
           <w:rPr>
             <w:rStyle w:val="Hyperlink"/>
@@ -23726,7 +23954,7 @@
           <w:ilvl w:val="0"/>
         </w:numPr>
       </w:pPr>
-      <w:hyperlink r:id="rId143">
+      <w:hyperlink r:id="rId144">
         <w:r>
           <w:rPr>
             <w:rStyle w:val="Hyperlink"/>
@@ -23756,7 +23984,7 @@
           <w:ilvl w:val="0"/>
         </w:numPr>
       </w:pPr>
-      <w:hyperlink r:id="rId144">
+      <w:hyperlink r:id="rId145">
         <w:r>
           <w:rPr>
             <w:rStyle w:val="Hyperlink"/>
@@ -23776,7 +24004,7 @@
           <w:ilvl w:val="0"/>
         </w:numPr>
       </w:pPr>
-      <w:hyperlink r:id="rId145">
+      <w:hyperlink r:id="rId146">
         <w:r>
           <w:rPr>
             <w:rStyle w:val="Hyperlink"/>
@@ -23793,7 +24021,7 @@
           <w:ilvl w:val="0"/>
         </w:numPr>
       </w:pPr>
-      <w:hyperlink r:id="rId146">
+      <w:hyperlink r:id="rId147">
         <w:r>
           <w:rPr>
             <w:rStyle w:val="Hyperlink"/>
@@ -23834,7 +24062,7 @@
           <w:ilvl w:val="0"/>
         </w:numPr>
       </w:pPr>
-      <w:hyperlink r:id="rId147">
+      <w:hyperlink r:id="rId148">
         <w:r>
           <w:rPr>
             <w:rStyle w:val="Hyperlink"/>
@@ -23845,7 +24073,7 @@
       <w:r>
         <w:t xml:space="preserve"> </w:t>
       </w:r>
-      <w:hyperlink r:id="rId145">
+      <w:hyperlink r:id="rId146">
         <w:r>
           <w:rPr>
             <w:rStyle w:val="Hyperlink"/>
@@ -23862,7 +24090,7 @@
           <w:ilvl w:val="0"/>
         </w:numPr>
       </w:pPr>
-      <w:hyperlink r:id="rId146">
+      <w:hyperlink r:id="rId147">
         <w:r>
           <w:rPr>
             <w:rStyle w:val="Hyperlink"/>
@@ -23903,7 +24131,7 @@
           <w:ilvl w:val="0"/>
         </w:numPr>
       </w:pPr>
-      <w:hyperlink r:id="rId148">
+      <w:hyperlink r:id="rId149">
         <w:r>
           <w:rPr>
             <w:rStyle w:val="Hyperlink"/>
@@ -23956,7 +24184,7 @@
           <w:ilvl w:val="0"/>
         </w:numPr>
       </w:pPr>
-      <w:hyperlink r:id="rId149">
+      <w:hyperlink r:id="rId150">
         <w:r>
           <w:rPr>
             <w:rStyle w:val="Hyperlink"/>
@@ -23994,7 +24222,7 @@
           <w:ilvl w:val="0"/>
         </w:numPr>
       </w:pPr>
-      <w:hyperlink r:id="rId150">
+      <w:hyperlink r:id="rId151">
         <w:r>
           <w:rPr>
             <w:rStyle w:val="Hyperlink"/>
@@ -24032,7 +24260,7 @@
           <w:ilvl w:val="0"/>
         </w:numPr>
       </w:pPr>
-      <w:hyperlink r:id="rId151">
+      <w:hyperlink r:id="rId152">
         <w:r>
           <w:rPr>
             <w:rStyle w:val="Hyperlink"/>
@@ -24072,109 +24300,6 @@
 <file path=word/numbering.xml><?xml version="1.0" encoding="utf-8"?>
 <w:numbering xmlns:w="http://schemas.openxmlformats.org/wordprocessingml/2006/main">
   <w:abstractNum w:abstractNumId="990">
-    <w:nsid w:val="170cd2de"/>
-    <w:multiLevelType w:val="multilevel"/>
-    <w:lvl w:ilvl="0">
-      <w:numFmt w:val="bullet"/>
-      <w:lvlText w:val=" "/>
-      <w:lvlJc w:val="left"/>
-      <w:pPr>
-        <w:tabs>
-          <w:tab w:val="num" w:pos="0"/>
-        </w:tabs>
-        <w:ind w:left="480" w:hanging="480"/>
-      </w:pPr>
-    </w:lvl>
-    <w:lvl w:ilvl="1">
-      <w:numFmt w:val="bullet"/>
-      <w:lvlText w:val=" "/>
-      <w:lvlJc w:val="left"/>
-      <w:pPr>
-        <w:tabs>
-          <w:tab w:val="num" w:pos="720"/>
-        </w:tabs>
-        <w:ind w:left="1200" w:hanging="480"/>
-      </w:pPr>
-    </w:lvl>
-    <w:lvl w:ilvl="2">
-      <w:numFmt w:val="bullet"/>
-      <w:lvlText w:val=" "/>
-      <w:lvlJc w:val="left"/>
-      <w:pPr>
-        <w:tabs>
-          <w:tab w:val="num" w:pos="1440"/>
-        </w:tabs>
-        <w:ind w:left="1920" w:hanging="480"/>
-      </w:pPr>
-    </w:lvl>
-    <w:lvl w:ilvl="3">
-      <w:numFmt w:val="bullet"/>
-      <w:lvlText w:val=" "/>
-      <w:lvlJc w:val="left"/>
-      <w:pPr>
-        <w:tabs>
-          <w:tab w:val="num" w:pos="2160"/>
-        </w:tabs>
-        <w:ind w:left="2640" w:hanging="480"/>
-      </w:pPr>
-    </w:lvl>
-    <w:lvl w:ilvl="4">
-      <w:numFmt w:val="bullet"/>
-      <w:lvlText w:val=" "/>
-      <w:lvlJc w:val="left"/>
-      <w:pPr>
-        <w:tabs>
-          <w:tab w:val="num" w:pos="2880"/>
-        </w:tabs>
-        <w:ind w:left="3360" w:hanging="480"/>
-      </w:pPr>
-    </w:lvl>
-    <w:lvl w:ilvl="5">
-      <w:numFmt w:val="bullet"/>
-      <w:lvlText w:val=" "/>
-      <w:lvlJc w:val="left"/>
-      <w:pPr>
-        <w:tabs>
-          <w:tab w:val="num" w:pos="3600"/>
-        </w:tabs>
-        <w:ind w:left="4080" w:hanging="480"/>
-      </w:pPr>
-    </w:lvl>
-    <w:lvl w:ilvl="6">
-      <w:numFmt w:val="bullet"/>
-      <w:lvlText w:val=" "/>
-      <w:lvlJc w:val="left"/>
-      <w:pPr>
-        <w:tabs>
-          <w:tab w:val="num" w:pos="4320"/>
-        </w:tabs>
-        <w:ind w:left="4800" w:hanging="480"/>
-      </w:pPr>
-    </w:lvl>
-    <w:lvl w:ilvl="7">
-      <w:numFmt w:val="bullet"/>
-      <w:lvlText w:val=" "/>
-      <w:lvlJc w:val="left"/>
-      <w:pPr>
-        <w:tabs>
-          <w:tab w:val="num" w:pos="5040"/>
-        </w:tabs>
-        <w:ind w:left="5520" w:hanging="480"/>
-      </w:pPr>
-    </w:lvl>
-    <w:lvl w:ilvl="8">
-      <w:numFmt w:val="bullet"/>
-      <w:lvlText w:val=" "/>
-      <w:lvlJc w:val="left"/>
-      <w:pPr>
-        <w:tabs>
-          <w:tab w:val="num" w:pos="5760"/>
-        </w:tabs>
-        <w:ind w:left="6240" w:hanging="480"/>
-      </w:pPr>
-    </w:lvl>
-  </w:abstractNum>
-  <w:abstractNum w:abstractNumId="990">
     <w:nsid w:val="2c1ae401"/>
     <w:multiLevelType w:val="multilevel"/>
     <w:lvl w:ilvl="0">
@@ -25276,9 +25401,6 @@
       </w:pPr>
     </w:lvl>
   </w:abstractNum>
-  <w:num w:numId="1000">
-    <w:abstractNumId w:val="990"/>
-  </w:num>
   <w:num w:numId="1000">
     <w:abstractNumId w:val="990"/>
   </w:num>

</xml_diff>